<commit_message>
Updated Report now with System R
</commit_message>
<xml_diff>
--- a/Relatório Trabalho Prático 2.docx
+++ b/Relatório Trabalho Prático 2.docx
@@ -238,7 +238,7 @@
       <w:pPr>
         <w:pStyle w:val="Ttulo2"/>
       </w:pPr>
-      <w:bookmarkStart w:id="0" w:name="_Toc62854551"/>
+      <w:bookmarkStart w:id="0" w:name="_Toc62925874"/>
       <w:r>
         <w:t>ABSTRACT</w:t>
       </w:r>
@@ -412,7 +412,7 @@
           <w:r>
             <w:fldChar w:fldCharType="separate"/>
           </w:r>
-          <w:hyperlink w:anchor="_Toc62854551" w:history="1">
+          <w:hyperlink w:anchor="_Toc62925874" w:history="1">
             <w:r>
               <w:rPr>
                 <w:rStyle w:val="Hiperligao"/>
@@ -439,7 +439,7 @@
                 <w:noProof/>
                 <w:webHidden/>
               </w:rPr>
-              <w:instrText xml:space="preserve"> PAGEREF _Toc62854551 \h </w:instrText>
+              <w:instrText xml:space="preserve"> PAGEREF _Toc62925874 \h </w:instrText>
             </w:r>
             <w:r>
               <w:rPr>
@@ -482,7 +482,7 @@
               <w:lang w:eastAsia="pt-PT"/>
             </w:rPr>
           </w:pPr>
-          <w:hyperlink w:anchor="_Toc62854552" w:history="1">
+          <w:hyperlink w:anchor="_Toc62925875" w:history="1">
             <w:r>
               <w:rPr>
                 <w:rStyle w:val="Hiperligao"/>
@@ -509,7 +509,7 @@
                 <w:noProof/>
                 <w:webHidden/>
               </w:rPr>
-              <w:instrText xml:space="preserve"> PAGEREF _Toc62854552 \h </w:instrText>
+              <w:instrText xml:space="preserve"> PAGEREF _Toc62925875 \h </w:instrText>
             </w:r>
             <w:r>
               <w:rPr>
@@ -552,7 +552,7 @@
               <w:lang w:eastAsia="pt-PT"/>
             </w:rPr>
           </w:pPr>
-          <w:hyperlink w:anchor="_Toc62854553" w:history="1">
+          <w:hyperlink w:anchor="_Toc62925876" w:history="1">
             <w:r>
               <w:rPr>
                 <w:rStyle w:val="Hiperligao"/>
@@ -579,7 +579,7 @@
                 <w:noProof/>
                 <w:webHidden/>
               </w:rPr>
-              <w:instrText xml:space="preserve"> PAGEREF _Toc62854553 \h </w:instrText>
+              <w:instrText xml:space="preserve"> PAGEREF _Toc62925876 \h </w:instrText>
             </w:r>
             <w:r>
               <w:rPr>
@@ -622,7 +622,7 @@
               <w:lang w:eastAsia="pt-PT"/>
             </w:rPr>
           </w:pPr>
-          <w:hyperlink w:anchor="_Toc62854554" w:history="1">
+          <w:hyperlink w:anchor="_Toc62925877" w:history="1">
             <w:r>
               <w:rPr>
                 <w:rStyle w:val="Hiperligao"/>
@@ -649,7 +649,7 @@
                 <w:noProof/>
                 <w:webHidden/>
               </w:rPr>
-              <w:instrText xml:space="preserve"> PAGEREF _Toc62854554 \h </w:instrText>
+              <w:instrText xml:space="preserve"> PAGEREF _Toc62925877 \h </w:instrText>
             </w:r>
             <w:r>
               <w:rPr>
@@ -692,7 +692,7 @@
               <w:lang w:eastAsia="pt-PT"/>
             </w:rPr>
           </w:pPr>
-          <w:hyperlink w:anchor="_Toc62854555" w:history="1">
+          <w:hyperlink w:anchor="_Toc62925878" w:history="1">
             <w:r>
               <w:rPr>
                 <w:rStyle w:val="Hiperligao"/>
@@ -719,7 +719,7 @@
                 <w:noProof/>
                 <w:webHidden/>
               </w:rPr>
-              <w:instrText xml:space="preserve"> PAGEREF _Toc62854555 \h </w:instrText>
+              <w:instrText xml:space="preserve"> PAGEREF _Toc62925878 \h </w:instrText>
             </w:r>
             <w:r>
               <w:rPr>
@@ -762,7 +762,7 @@
               <w:lang w:eastAsia="pt-PT"/>
             </w:rPr>
           </w:pPr>
-          <w:hyperlink w:anchor="_Toc62854556" w:history="1">
+          <w:hyperlink w:anchor="_Toc62925879" w:history="1">
             <w:r>
               <w:rPr>
                 <w:rStyle w:val="Hiperligao"/>
@@ -790,7 +790,7 @@
                 <w:noProof/>
                 <w:webHidden/>
               </w:rPr>
-              <w:instrText xml:space="preserve"> PAGEREF _Toc62854556 \h </w:instrText>
+              <w:instrText xml:space="preserve"> PAGEREF _Toc62925879 \h </w:instrText>
             </w:r>
             <w:r>
               <w:rPr>
@@ -833,7 +833,7 @@
               <w:lang w:eastAsia="pt-PT"/>
             </w:rPr>
           </w:pPr>
-          <w:hyperlink w:anchor="_Toc62854557" w:history="1">
+          <w:hyperlink w:anchor="_Toc62925880" w:history="1">
             <w:r>
               <w:rPr>
                 <w:rStyle w:val="Hiperligao"/>
@@ -860,7 +860,7 @@
                 <w:noProof/>
                 <w:webHidden/>
               </w:rPr>
-              <w:instrText xml:space="preserve"> PAGEREF _Toc62854557 \h </w:instrText>
+              <w:instrText xml:space="preserve"> PAGEREF _Toc62925880 \h </w:instrText>
             </w:r>
             <w:r>
               <w:rPr>
@@ -903,7 +903,7 @@
               <w:lang w:eastAsia="pt-PT"/>
             </w:rPr>
           </w:pPr>
-          <w:hyperlink w:anchor="_Toc62854558" w:history="1">
+          <w:hyperlink w:anchor="_Toc62925881" w:history="1">
             <w:r>
               <w:rPr>
                 <w:rStyle w:val="Hiperligao"/>
@@ -930,7 +930,7 @@
                 <w:noProof/>
                 <w:webHidden/>
               </w:rPr>
-              <w:instrText xml:space="preserve"> PAGEREF _Toc62854558 \h </w:instrText>
+              <w:instrText xml:space="preserve"> PAGEREF _Toc62925881 \h </w:instrText>
             </w:r>
             <w:r>
               <w:rPr>
@@ -973,7 +973,7 @@
               <w:lang w:eastAsia="pt-PT"/>
             </w:rPr>
           </w:pPr>
-          <w:hyperlink w:anchor="_Toc62854559" w:history="1">
+          <w:hyperlink w:anchor="_Toc62925882" w:history="1">
             <w:r>
               <w:rPr>
                 <w:rStyle w:val="Hiperligao"/>
@@ -1001,7 +1001,7 @@
                 <w:noProof/>
                 <w:webHidden/>
               </w:rPr>
-              <w:instrText xml:space="preserve"> PAGEREF _Toc62854559 \h </w:instrText>
+              <w:instrText xml:space="preserve"> PAGEREF _Toc62925882 \h </w:instrText>
             </w:r>
             <w:r>
               <w:rPr>
@@ -1044,7 +1044,7 @@
               <w:lang w:eastAsia="pt-PT"/>
             </w:rPr>
           </w:pPr>
-          <w:hyperlink w:anchor="_Toc62854560" w:history="1">
+          <w:hyperlink w:anchor="_Toc62925883" w:history="1">
             <w:r>
               <w:rPr>
                 <w:rStyle w:val="Hiperligao"/>
@@ -1071,7 +1071,7 @@
                 <w:noProof/>
                 <w:webHidden/>
               </w:rPr>
-              <w:instrText xml:space="preserve"> PAGEREF _Toc62854560 \h </w:instrText>
+              <w:instrText xml:space="preserve"> PAGEREF _Toc62925883 \h </w:instrText>
             </w:r>
             <w:r>
               <w:rPr>
@@ -1114,7 +1114,7 @@
               <w:lang w:eastAsia="pt-PT"/>
             </w:rPr>
           </w:pPr>
-          <w:hyperlink w:anchor="_Toc62854561" w:history="1">
+          <w:hyperlink w:anchor="_Toc62925884" w:history="1">
             <w:r>
               <w:rPr>
                 <w:rStyle w:val="Hiperligao"/>
@@ -1141,7 +1141,7 @@
                 <w:noProof/>
                 <w:webHidden/>
               </w:rPr>
-              <w:instrText xml:space="preserve"> PAGEREF _Toc62854561 \h </w:instrText>
+              <w:instrText xml:space="preserve"> PAGEREF _Toc62925884 \h </w:instrText>
             </w:r>
             <w:r>
               <w:rPr>
@@ -1161,7 +1161,7 @@
                 <w:noProof/>
                 <w:webHidden/>
               </w:rPr>
-              <w:t>21</w:t>
+              <w:t>20</w:t>
             </w:r>
             <w:r>
               <w:rPr>
@@ -1184,7 +1184,7 @@
               <w:lang w:eastAsia="pt-PT"/>
             </w:rPr>
           </w:pPr>
-          <w:hyperlink w:anchor="_Toc62854562" w:history="1">
+          <w:hyperlink w:anchor="_Toc62925885" w:history="1">
             <w:r>
               <w:rPr>
                 <w:rStyle w:val="Hiperligao"/>
@@ -1213,7 +1213,7 @@
                 <w:noProof/>
                 <w:webHidden/>
               </w:rPr>
-              <w:instrText xml:space="preserve"> PAGEREF _Toc62854562 \h </w:instrText>
+              <w:instrText xml:space="preserve"> PAGEREF _Toc62925885 \h </w:instrText>
             </w:r>
             <w:r>
               <w:rPr>
@@ -1256,7 +1256,7 @@
               <w:lang w:eastAsia="pt-PT"/>
             </w:rPr>
           </w:pPr>
-          <w:hyperlink w:anchor="_Toc62854563" w:history="1">
+          <w:hyperlink w:anchor="_Toc62925886" w:history="1">
             <w:r>
               <w:rPr>
                 <w:rStyle w:val="Hiperligao"/>
@@ -1283,7 +1283,7 @@
                 <w:noProof/>
                 <w:webHidden/>
               </w:rPr>
-              <w:instrText xml:space="preserve"> PAGEREF _Toc62854563 \h </w:instrText>
+              <w:instrText xml:space="preserve"> PAGEREF _Toc62925886 \h </w:instrText>
             </w:r>
             <w:r>
               <w:rPr>
@@ -1303,7 +1303,7 @@
                 <w:noProof/>
                 <w:webHidden/>
               </w:rPr>
-              <w:t>24</w:t>
+              <w:t>29</w:t>
             </w:r>
             <w:r>
               <w:rPr>
@@ -1441,7 +1441,7 @@
       <w:pPr>
         <w:pStyle w:val="Ttulo2"/>
       </w:pPr>
-      <w:bookmarkStart w:id="1" w:name="_Toc62854552"/>
+      <w:bookmarkStart w:id="1" w:name="_Toc62925875"/>
       <w:r>
         <w:lastRenderedPageBreak/>
         <w:t>INTRODUÇÃO</w:t>
@@ -1453,7 +1453,7 @@
       <w:pPr>
         <w:pStyle w:val="Ttulo3"/>
       </w:pPr>
-      <w:bookmarkStart w:id="2" w:name="_Toc62854553"/>
+      <w:bookmarkStart w:id="2" w:name="_Toc62925876"/>
       <w:r>
         <w:t>Algoritmo Genético</w:t>
       </w:r>
@@ -1581,7 +1581,7 @@
       <w:pPr>
         <w:pStyle w:val="Ttulo3"/>
       </w:pPr>
-      <w:bookmarkStart w:id="3" w:name="_Toc62854554"/>
+      <w:bookmarkStart w:id="3" w:name="_Toc62925877"/>
       <w:r>
         <w:t>Procura Estocástica</w:t>
       </w:r>
@@ -1629,7 +1629,7 @@
       <w:pPr>
         <w:pStyle w:val="Ttulo3"/>
       </w:pPr>
-      <w:bookmarkStart w:id="4" w:name="_Toc62854555"/>
+      <w:bookmarkStart w:id="4" w:name="_Toc62925878"/>
       <w:r>
         <w:t>Aná</w:t>
       </w:r>
@@ -1742,14 +1742,27 @@
                             <w:r>
                               <w:t xml:space="preserve">Figura </w:t>
                             </w:r>
-                            <w:fldSimple w:instr=" SEQ Figura \* ARABIC ">
-                              <w:r>
-                                <w:rPr>
-                                  <w:noProof/>
-                                </w:rPr>
-                                <w:t>1</w:t>
-                              </w:r>
-                            </w:fldSimple>
+                            <w:r>
+                              <w:fldChar w:fldCharType="begin"/>
+                            </w:r>
+                            <w:r>
+                              <w:instrText xml:space="preserve"> SEQ Figura \* ARABIC </w:instrText>
+                            </w:r>
+                            <w:r>
+                              <w:fldChar w:fldCharType="separate"/>
+                            </w:r>
+                            <w:r>
+                              <w:rPr>
+                                <w:noProof/>
+                              </w:rPr>
+                              <w:t>1</w:t>
+                            </w:r>
+                            <w:r>
+                              <w:rPr>
+                                <w:noProof/>
+                              </w:rPr>
+                              <w:fldChar w:fldCharType="end"/>
+                            </w:r>
                             <w:r>
                               <w:t xml:space="preserve"> - Funcionamento do AG</w:t>
                             </w:r>
@@ -1787,14 +1800,27 @@
                       <w:r>
                         <w:t xml:space="preserve">Figura </w:t>
                       </w:r>
-                      <w:fldSimple w:instr=" SEQ Figura \* ARABIC ">
-                        <w:r>
-                          <w:rPr>
-                            <w:noProof/>
-                          </w:rPr>
-                          <w:t>1</w:t>
-                        </w:r>
-                      </w:fldSimple>
+                      <w:r>
+                        <w:fldChar w:fldCharType="begin"/>
+                      </w:r>
+                      <w:r>
+                        <w:instrText xml:space="preserve"> SEQ Figura \* ARABIC </w:instrText>
+                      </w:r>
+                      <w:r>
+                        <w:fldChar w:fldCharType="separate"/>
+                      </w:r>
+                      <w:r>
+                        <w:rPr>
+                          <w:noProof/>
+                        </w:rPr>
+                        <w:t>1</w:t>
+                      </w:r>
+                      <w:r>
+                        <w:rPr>
+                          <w:noProof/>
+                        </w:rPr>
+                        <w:fldChar w:fldCharType="end"/>
+                      </w:r>
                       <w:r>
                         <w:t xml:space="preserve"> - Funcionamento do AG</w:t>
                       </w:r>
@@ -2051,7 +2077,7 @@
           <w:bCs/>
         </w:rPr>
       </w:pPr>
-      <w:bookmarkStart w:id="5" w:name="_Toc62854556"/>
+      <w:bookmarkStart w:id="5" w:name="_Toc62925879"/>
       <w:r>
         <w:rPr>
           <w:bCs/>
@@ -2135,14 +2161,27 @@
       <w:r>
         <w:t xml:space="preserve">Figura </w:t>
       </w:r>
-      <w:fldSimple w:instr=" SEQ Figura \* ARABIC ">
-        <w:r>
-          <w:rPr>
-            <w:noProof/>
-          </w:rPr>
-          <w:t>2</w:t>
-        </w:r>
-      </w:fldSimple>
+      <w:r>
+        <w:fldChar w:fldCharType="begin"/>
+      </w:r>
+      <w:r>
+        <w:instrText xml:space="preserve"> SEQ Figura \* ARABIC </w:instrText>
+      </w:r>
+      <w:r>
+        <w:fldChar w:fldCharType="separate"/>
+      </w:r>
+      <w:r>
+        <w:rPr>
+          <w:noProof/>
+        </w:rPr>
+        <w:t>2</w:t>
+      </w:r>
+      <w:r>
+        <w:rPr>
+          <w:noProof/>
+        </w:rPr>
+        <w:fldChar w:fldCharType="end"/>
+      </w:r>
       <w:r>
         <w:t xml:space="preserve"> - Exercício Prático</w:t>
       </w:r>
@@ -2152,7 +2191,7 @@
       <w:pPr>
         <w:pStyle w:val="Ttulo3"/>
       </w:pPr>
-      <w:bookmarkStart w:id="6" w:name="_Toc62854557"/>
+      <w:bookmarkStart w:id="6" w:name="_Toc62925880"/>
       <w:r>
         <w:t>Dados</w:t>
       </w:r>
@@ -2308,14 +2347,27 @@
       <w:r>
         <w:t xml:space="preserve">Equação </w:t>
       </w:r>
-      <w:fldSimple w:instr=" SEQ Equação \* ARABIC ">
-        <w:r>
-          <w:rPr>
-            <w:noProof/>
-          </w:rPr>
-          <w:t>1</w:t>
-        </w:r>
-      </w:fldSimple>
+      <w:r>
+        <w:fldChar w:fldCharType="begin"/>
+      </w:r>
+      <w:r>
+        <w:instrText xml:space="preserve"> SEQ Equação \* ARABIC </w:instrText>
+      </w:r>
+      <w:r>
+        <w:fldChar w:fldCharType="separate"/>
+      </w:r>
+      <w:r>
+        <w:rPr>
+          <w:noProof/>
+        </w:rPr>
+        <w:t>1</w:t>
+      </w:r>
+      <w:r>
+        <w:rPr>
+          <w:noProof/>
+        </w:rPr>
+        <w:fldChar w:fldCharType="end"/>
+      </w:r>
       <w:r>
         <w:t xml:space="preserve"> - Função de Avaliação</w:t>
       </w:r>
@@ -2383,14 +2435,27 @@
       <w:r>
         <w:t xml:space="preserve">Equação </w:t>
       </w:r>
-      <w:fldSimple w:instr=" SEQ Equação \* ARABIC ">
-        <w:r>
-          <w:rPr>
-            <w:noProof/>
-          </w:rPr>
-          <w:t>2</w:t>
-        </w:r>
-      </w:fldSimple>
+      <w:r>
+        <w:fldChar w:fldCharType="begin"/>
+      </w:r>
+      <w:r>
+        <w:instrText xml:space="preserve"> SEQ Equação \* ARABIC </w:instrText>
+      </w:r>
+      <w:r>
+        <w:fldChar w:fldCharType="separate"/>
+      </w:r>
+      <w:r>
+        <w:rPr>
+          <w:noProof/>
+        </w:rPr>
+        <w:t>2</w:t>
+      </w:r>
+      <w:r>
+        <w:rPr>
+          <w:noProof/>
+        </w:rPr>
+        <w:fldChar w:fldCharType="end"/>
+      </w:r>
       <w:r>
         <w:t xml:space="preserve"> - Amplitude de um intervalo</w:t>
       </w:r>
@@ -2466,14 +2531,27 @@
       <w:r>
         <w:t xml:space="preserve">Figura </w:t>
       </w:r>
-      <w:fldSimple w:instr=" SEQ Figura \* ARABIC ">
-        <w:r>
-          <w:rPr>
-            <w:noProof/>
-          </w:rPr>
-          <w:t>3</w:t>
-        </w:r>
-      </w:fldSimple>
+      <w:r>
+        <w:fldChar w:fldCharType="begin"/>
+      </w:r>
+      <w:r>
+        <w:instrText xml:space="preserve"> SEQ Figura \* ARABIC </w:instrText>
+      </w:r>
+      <w:r>
+        <w:fldChar w:fldCharType="separate"/>
+      </w:r>
+      <w:r>
+        <w:rPr>
+          <w:noProof/>
+        </w:rPr>
+        <w:t>3</w:t>
+      </w:r>
+      <w:r>
+        <w:rPr>
+          <w:noProof/>
+        </w:rPr>
+        <w:fldChar w:fldCharType="end"/>
+      </w:r>
       <w:r>
         <w:t xml:space="preserve"> - Referencial Cartesiano com contagem do domínio</w:t>
       </w:r>
@@ -2626,14 +2704,27 @@
       <w:r>
         <w:t xml:space="preserve">Equação </w:t>
       </w:r>
-      <w:fldSimple w:instr=" SEQ Equação \* ARABIC ">
-        <w:r>
-          <w:rPr>
-            <w:noProof/>
-          </w:rPr>
-          <w:t>3</w:t>
-        </w:r>
-      </w:fldSimple>
+      <w:r>
+        <w:fldChar w:fldCharType="begin"/>
+      </w:r>
+      <w:r>
+        <w:instrText xml:space="preserve"> SEQ Equação \* ARABIC </w:instrText>
+      </w:r>
+      <w:r>
+        <w:fldChar w:fldCharType="separate"/>
+      </w:r>
+      <w:r>
+        <w:rPr>
+          <w:noProof/>
+        </w:rPr>
+        <w:t>3</w:t>
+      </w:r>
+      <w:r>
+        <w:rPr>
+          <w:noProof/>
+        </w:rPr>
+        <w:fldChar w:fldCharType="end"/>
+      </w:r>
       <w:r>
         <w:t xml:space="preserve"> - Número de Partes</w:t>
       </w:r>
@@ -2748,14 +2839,27 @@
       <w:r>
         <w:t xml:space="preserve">Equação </w:t>
       </w:r>
-      <w:fldSimple w:instr=" SEQ Equação \* ARABIC ">
-        <w:r>
-          <w:rPr>
-            <w:noProof/>
-          </w:rPr>
-          <w:t>4</w:t>
-        </w:r>
-      </w:fldSimple>
+      <w:r>
+        <w:fldChar w:fldCharType="begin"/>
+      </w:r>
+      <w:r>
+        <w:instrText xml:space="preserve"> SEQ Equação \* ARABIC </w:instrText>
+      </w:r>
+      <w:r>
+        <w:fldChar w:fldCharType="separate"/>
+      </w:r>
+      <w:r>
+        <w:rPr>
+          <w:noProof/>
+        </w:rPr>
+        <w:t>4</w:t>
+      </w:r>
+      <w:r>
+        <w:rPr>
+          <w:noProof/>
+        </w:rPr>
+        <w:fldChar w:fldCharType="end"/>
+      </w:r>
       <w:r>
         <w:t xml:space="preserve"> - Número de partes com os dados</w:t>
       </w:r>
@@ -3419,18 +3523,38 @@
     </w:p>
     <w:p>
       <w:r>
-        <w:t>Outros dados importantes a considerar é o caso da seleção para a recombinação, ou seja, é necessário definir um valor em percentagem que defina o limite mínimo aceitável, e aquando a função de avaliação, o individuo pode não ser selecionado</w:t>
+        <w:t xml:space="preserve">Outros dados importantes a considerar é o caso da seleção para a recombinação, ou seja, é necessário definir um valor em percentagem que defina o limite </w:t>
+      </w:r>
+      <w:r>
+        <w:t xml:space="preserve">entre o que é </w:t>
+      </w:r>
+      <w:r>
+        <w:t>aceitável</w:t>
+      </w:r>
+      <w:r>
+        <w:t xml:space="preserve"> e o que tem que ser melhorado</w:t>
+      </w:r>
+      <w:r>
+        <w:t>, e aquando a função de avaliação, o individuo pode não ser selecionado</w:t>
       </w:r>
       <w:r>
         <w:t xml:space="preserve"> para a recombinação</w:t>
       </w:r>
       <w:r>
+        <w:t xml:space="preserve"> caso tenha o valor acima do limite</w:t>
+      </w:r>
+      <w:r>
         <w:t>.</w:t>
       </w:r>
     </w:p>
     <w:p>
       <w:r>
         <w:t>Na Figura 1 pode-se observar que um individuo não foi selecionado, isto porque o cálculo em percentagem da probabilidade de ser selecionado para a recombinação foi baixo (cerca de 14%), os restantes indivíduos foram selecionados porque o resultado do cálculo foi acima de 14%, portanto pode-se concluir que existe um valor que limita os que podem ser selecionados.</w:t>
+      </w:r>
+    </w:p>
+    <w:p>
+      <w:r>
+        <w:t>O algoritmo da Figura 1 visa trabalhar numa combinação de jogadas no xadrez portanto a maneira como o algoritmo foi definida é diferente do que vai ser feito neste relatório, ou seja nós visamos otimizar a função portanto funcionamos ao contrario do que está na figura.</w:t>
       </w:r>
     </w:p>
     <w:p>
@@ -3581,31 +3705,30 @@
       <w:r>
         <w:t xml:space="preserve">Equação </w:t>
       </w:r>
-      <w:fldSimple w:instr=" SEQ Equação \* ARABIC ">
-        <w:r>
-          <w:rPr>
-            <w:noProof/>
-          </w:rPr>
-          <w:t>5</w:t>
-        </w:r>
-      </w:fldSimple>
+      <w:r>
+        <w:fldChar w:fldCharType="begin"/>
+      </w:r>
+      <w:r>
+        <w:instrText xml:space="preserve"> SEQ Equação \* ARABIC </w:instrText>
+      </w:r>
+      <w:r>
+        <w:fldChar w:fldCharType="separate"/>
+      </w:r>
+      <w:r>
+        <w:rPr>
+          <w:noProof/>
+        </w:rPr>
+        <w:t>5</w:t>
+      </w:r>
+      <w:r>
+        <w:rPr>
+          <w:noProof/>
+        </w:rPr>
+        <w:fldChar w:fldCharType="end"/>
+      </w:r>
       <w:r>
         <w:t xml:space="preserve"> - Número de Mutações</w:t>
       </w:r>
-    </w:p>
-    <w:p>
-      <w:pPr>
-        <w:rPr>
-          <w:rFonts w:eastAsiaTheme="minorEastAsia"/>
-        </w:rPr>
-      </w:pPr>
-    </w:p>
-    <w:p>
-      <w:pPr>
-        <w:rPr>
-          <w:rFonts w:eastAsiaTheme="minorEastAsia"/>
-        </w:rPr>
-      </w:pPr>
     </w:p>
     <w:p>
       <w:pPr>
@@ -3717,14 +3840,27 @@
       <w:r>
         <w:t xml:space="preserve">Figura </w:t>
       </w:r>
-      <w:fldSimple w:instr=" SEQ Figura \* ARABIC ">
-        <w:r>
-          <w:rPr>
-            <w:noProof/>
-          </w:rPr>
-          <w:t>4</w:t>
-        </w:r>
-      </w:fldSimple>
+      <w:r>
+        <w:fldChar w:fldCharType="begin"/>
+      </w:r>
+      <w:r>
+        <w:instrText xml:space="preserve"> SEQ Figura \* ARABIC </w:instrText>
+      </w:r>
+      <w:r>
+        <w:fldChar w:fldCharType="separate"/>
+      </w:r>
+      <w:r>
+        <w:rPr>
+          <w:noProof/>
+        </w:rPr>
+        <w:t>4</w:t>
+      </w:r>
+      <w:r>
+        <w:rPr>
+          <w:noProof/>
+        </w:rPr>
+        <w:fldChar w:fldCharType="end"/>
+      </w:r>
       <w:r>
         <w:t xml:space="preserve"> - Cromossomas</w:t>
       </w:r>
@@ -3812,14 +3948,27 @@
       <w:r>
         <w:t xml:space="preserve">Figura </w:t>
       </w:r>
-      <w:fldSimple w:instr=" SEQ Figura \* ARABIC ">
-        <w:r>
-          <w:rPr>
-            <w:noProof/>
-          </w:rPr>
-          <w:t>5</w:t>
-        </w:r>
-      </w:fldSimple>
+      <w:r>
+        <w:fldChar w:fldCharType="begin"/>
+      </w:r>
+      <w:r>
+        <w:instrText xml:space="preserve"> SEQ Figura \* ARABIC </w:instrText>
+      </w:r>
+      <w:r>
+        <w:fldChar w:fldCharType="separate"/>
+      </w:r>
+      <w:r>
+        <w:rPr>
+          <w:noProof/>
+        </w:rPr>
+        <w:t>5</w:t>
+      </w:r>
+      <w:r>
+        <w:rPr>
+          <w:noProof/>
+        </w:rPr>
+        <w:fldChar w:fldCharType="end"/>
+      </w:r>
       <w:r>
         <w:t xml:space="preserve"> - Cromossomas Selecionados</w:t>
       </w:r>
@@ -3922,7 +4071,7 @@
       <w:pPr>
         <w:pStyle w:val="Ttulo3"/>
       </w:pPr>
-      <w:bookmarkStart w:id="7" w:name="_Toc62854558"/>
+      <w:bookmarkStart w:id="7" w:name="_Toc62925881"/>
       <w:r>
         <w:t>Algoritmo</w:t>
       </w:r>
@@ -4013,14 +4162,27 @@
       <w:r>
         <w:t xml:space="preserve">Figura </w:t>
       </w:r>
-      <w:fldSimple w:instr=" SEQ Figura \* ARABIC ">
-        <w:r>
-          <w:rPr>
-            <w:noProof/>
-          </w:rPr>
-          <w:t>6</w:t>
-        </w:r>
-      </w:fldSimple>
+      <w:r>
+        <w:fldChar w:fldCharType="begin"/>
+      </w:r>
+      <w:r>
+        <w:instrText xml:space="preserve"> SEQ Figura \* ARABIC </w:instrText>
+      </w:r>
+      <w:r>
+        <w:fldChar w:fldCharType="separate"/>
+      </w:r>
+      <w:r>
+        <w:rPr>
+          <w:noProof/>
+        </w:rPr>
+        <w:t>6</w:t>
+      </w:r>
+      <w:r>
+        <w:rPr>
+          <w:noProof/>
+        </w:rPr>
+        <w:fldChar w:fldCharType="end"/>
+      </w:r>
       <w:r>
         <w:t xml:space="preserve"> - Função Aleatório Excel</w:t>
       </w:r>
@@ -4177,14 +4339,27 @@
       <w:r>
         <w:t xml:space="preserve">Equação </w:t>
       </w:r>
-      <w:fldSimple w:instr=" SEQ Equação \* ARABIC ">
-        <w:r>
-          <w:rPr>
-            <w:noProof/>
-          </w:rPr>
-          <w:t>6</w:t>
-        </w:r>
-      </w:fldSimple>
+      <w:r>
+        <w:fldChar w:fldCharType="begin"/>
+      </w:r>
+      <w:r>
+        <w:instrText xml:space="preserve"> SEQ Equação \* ARABIC </w:instrText>
+      </w:r>
+      <w:r>
+        <w:fldChar w:fldCharType="separate"/>
+      </w:r>
+      <w:r>
+        <w:rPr>
+          <w:noProof/>
+        </w:rPr>
+        <w:t>6</w:t>
+      </w:r>
+      <w:r>
+        <w:rPr>
+          <w:noProof/>
+        </w:rPr>
+        <w:fldChar w:fldCharType="end"/>
+      </w:r>
       <w:r>
         <w:t xml:space="preserve"> - Conversão Decimal para Binário</w:t>
       </w:r>
@@ -4386,14 +4561,27 @@
       <w:r>
         <w:t xml:space="preserve">Figura </w:t>
       </w:r>
-      <w:fldSimple w:instr=" SEQ Figura \* ARABIC ">
-        <w:r>
-          <w:rPr>
-            <w:noProof/>
-          </w:rPr>
-          <w:t>7</w:t>
-        </w:r>
-      </w:fldSimple>
+      <w:r>
+        <w:fldChar w:fldCharType="begin"/>
+      </w:r>
+      <w:r>
+        <w:instrText xml:space="preserve"> SEQ Figura \* ARABIC </w:instrText>
+      </w:r>
+      <w:r>
+        <w:fldChar w:fldCharType="separate"/>
+      </w:r>
+      <w:r>
+        <w:rPr>
+          <w:noProof/>
+        </w:rPr>
+        <w:t>7</w:t>
+      </w:r>
+      <w:r>
+        <w:rPr>
+          <w:noProof/>
+        </w:rPr>
+        <w:fldChar w:fldCharType="end"/>
+      </w:r>
       <w:r>
         <w:t xml:space="preserve"> - Função Base em Excel</w:t>
       </w:r>
@@ -4572,14 +4760,27 @@
       <w:r>
         <w:t xml:space="preserve">Equação </w:t>
       </w:r>
-      <w:fldSimple w:instr=" SEQ Equação \* ARABIC ">
-        <w:r>
-          <w:rPr>
-            <w:noProof/>
-          </w:rPr>
-          <w:t>7</w:t>
-        </w:r>
-      </w:fldSimple>
+      <w:r>
+        <w:fldChar w:fldCharType="begin"/>
+      </w:r>
+      <w:r>
+        <w:instrText xml:space="preserve"> SEQ Equação \* ARABIC </w:instrText>
+      </w:r>
+      <w:r>
+        <w:fldChar w:fldCharType="separate"/>
+      </w:r>
+      <w:r>
+        <w:rPr>
+          <w:noProof/>
+        </w:rPr>
+        <w:t>7</w:t>
+      </w:r>
+      <w:r>
+        <w:rPr>
+          <w:noProof/>
+        </w:rPr>
+        <w:fldChar w:fldCharType="end"/>
+      </w:r>
       <w:r>
         <w:t xml:space="preserve"> - </w:t>
       </w:r>
@@ -4787,14 +4988,27 @@
       <w:r>
         <w:t xml:space="preserve">Equação </w:t>
       </w:r>
-      <w:fldSimple w:instr=" SEQ Equação \* ARABIC ">
-        <w:r>
-          <w:rPr>
-            <w:noProof/>
-          </w:rPr>
-          <w:t>8</w:t>
-        </w:r>
-      </w:fldSimple>
+      <w:r>
+        <w:fldChar w:fldCharType="begin"/>
+      </w:r>
+      <w:r>
+        <w:instrText xml:space="preserve"> SEQ Equação \* ARABIC </w:instrText>
+      </w:r>
+      <w:r>
+        <w:fldChar w:fldCharType="separate"/>
+      </w:r>
+      <w:r>
+        <w:rPr>
+          <w:noProof/>
+        </w:rPr>
+        <w:t>8</w:t>
+      </w:r>
+      <w:r>
+        <w:rPr>
+          <w:noProof/>
+        </w:rPr>
+        <w:fldChar w:fldCharType="end"/>
+      </w:r>
       <w:r>
         <w:t xml:space="preserve"> - Função de Cálculo do Valor Real</w:t>
       </w:r>
@@ -4995,14 +5209,27 @@
       <w:r>
         <w:t xml:space="preserve">Equação </w:t>
       </w:r>
-      <w:fldSimple w:instr=" SEQ Equação \* ARABIC ">
-        <w:r>
-          <w:rPr>
-            <w:noProof/>
-          </w:rPr>
-          <w:t>9</w:t>
-        </w:r>
-      </w:fldSimple>
+      <w:r>
+        <w:fldChar w:fldCharType="begin"/>
+      </w:r>
+      <w:r>
+        <w:instrText xml:space="preserve"> SEQ Equação \* ARABIC </w:instrText>
+      </w:r>
+      <w:r>
+        <w:fldChar w:fldCharType="separate"/>
+      </w:r>
+      <w:r>
+        <w:rPr>
+          <w:noProof/>
+        </w:rPr>
+        <w:t>9</w:t>
+      </w:r>
+      <w:r>
+        <w:rPr>
+          <w:noProof/>
+        </w:rPr>
+        <w:fldChar w:fldCharType="end"/>
+      </w:r>
       <w:r>
         <w:t xml:space="preserve"> - Cálculo do Valor Real com os dados</w:t>
       </w:r>
@@ -5089,14 +5316,27 @@
       <w:r>
         <w:t xml:space="preserve">Figura </w:t>
       </w:r>
-      <w:fldSimple w:instr=" SEQ Figura \* ARABIC ">
-        <w:r>
-          <w:rPr>
-            <w:noProof/>
-          </w:rPr>
-          <w:t>8</w:t>
-        </w:r>
-      </w:fldSimple>
+      <w:r>
+        <w:fldChar w:fldCharType="begin"/>
+      </w:r>
+      <w:r>
+        <w:instrText xml:space="preserve"> SEQ Figura \* ARABIC </w:instrText>
+      </w:r>
+      <w:r>
+        <w:fldChar w:fldCharType="separate"/>
+      </w:r>
+      <w:r>
+        <w:rPr>
+          <w:noProof/>
+        </w:rPr>
+        <w:t>8</w:t>
+      </w:r>
+      <w:r>
+        <w:rPr>
+          <w:noProof/>
+        </w:rPr>
+        <w:fldChar w:fldCharType="end"/>
+      </w:r>
       <w:r>
         <w:t xml:space="preserve"> - Tabela em Excel com o valor real</w:t>
       </w:r>
@@ -5243,8 +5483,10 @@
     </w:p>
     <w:p/>
     <w:p/>
-    <w:p>
-      <w:r>
+    <w:p/>
+    <w:p>
+      <w:r>
+        <w:lastRenderedPageBreak/>
         <w:t>Na Tabela fica então:</w:t>
       </w:r>
     </w:p>
@@ -5257,7 +5499,6 @@
         <w:rPr>
           <w:noProof/>
         </w:rPr>
-        <w:lastRenderedPageBreak/>
         <w:drawing>
           <wp:inline distT="0" distB="0" distL="0" distR="0" wp14:anchorId="0601D24E" wp14:editId="6FC0D4A2">
             <wp:extent cx="2890405" cy="3195807"/>
@@ -5314,14 +5555,27 @@
       <w:r>
         <w:t xml:space="preserve">Figura </w:t>
       </w:r>
-      <w:fldSimple w:instr=" SEQ Figura \* ARABIC ">
-        <w:r>
-          <w:rPr>
-            <w:noProof/>
-          </w:rPr>
-          <w:t>9</w:t>
-        </w:r>
-      </w:fldSimple>
+      <w:r>
+        <w:fldChar w:fldCharType="begin"/>
+      </w:r>
+      <w:r>
+        <w:instrText xml:space="preserve"> SEQ Figura \* ARABIC </w:instrText>
+      </w:r>
+      <w:r>
+        <w:fldChar w:fldCharType="separate"/>
+      </w:r>
+      <w:r>
+        <w:rPr>
+          <w:noProof/>
+        </w:rPr>
+        <w:t>9</w:t>
+      </w:r>
+      <w:r>
+        <w:rPr>
+          <w:noProof/>
+        </w:rPr>
+        <w:fldChar w:fldCharType="end"/>
+      </w:r>
       <w:r>
         <w:t xml:space="preserve"> - Tabela Com a função de Avaliação</w:t>
       </w:r>
@@ -5376,7 +5630,6 @@
     <w:p/>
     <w:p>
       <w:r>
-        <w:lastRenderedPageBreak/>
         <w:t>O método da roleta, consiste em dois cálculos importantes, é preciso calcular a probabilidade de um individuo ser selecionado, e depois “integrar” no segmento da roleta correspondente, quer isto dizer o quê</w:t>
       </w:r>
       <w:r>
@@ -5449,14 +5702,27 @@
       <w:r>
         <w:t xml:space="preserve">Figura </w:t>
       </w:r>
-      <w:fldSimple w:instr=" SEQ Figura \* ARABIC ">
-        <w:r>
-          <w:rPr>
-            <w:noProof/>
-          </w:rPr>
-          <w:t>10</w:t>
-        </w:r>
-      </w:fldSimple>
+      <w:r>
+        <w:fldChar w:fldCharType="begin"/>
+      </w:r>
+      <w:r>
+        <w:instrText xml:space="preserve"> SEQ Figura \* ARABIC </w:instrText>
+      </w:r>
+      <w:r>
+        <w:fldChar w:fldCharType="separate"/>
+      </w:r>
+      <w:r>
+        <w:rPr>
+          <w:noProof/>
+        </w:rPr>
+        <w:t>10</w:t>
+      </w:r>
+      <w:r>
+        <w:rPr>
+          <w:noProof/>
+        </w:rPr>
+        <w:fldChar w:fldCharType="end"/>
+      </w:r>
       <w:r>
         <w:t xml:space="preserve"> - Exemplificação rudimentar da roleta</w:t>
       </w:r>
@@ -5754,14 +6020,27 @@
       <w:r>
         <w:t xml:space="preserve">Equação </w:t>
       </w:r>
-      <w:fldSimple w:instr=" SEQ Equação \* ARABIC ">
-        <w:r>
-          <w:rPr>
-            <w:noProof/>
-          </w:rPr>
-          <w:t>10</w:t>
-        </w:r>
-      </w:fldSimple>
+      <w:r>
+        <w:fldChar w:fldCharType="begin"/>
+      </w:r>
+      <w:r>
+        <w:instrText xml:space="preserve"> SEQ Equação \* ARABIC </w:instrText>
+      </w:r>
+      <w:r>
+        <w:fldChar w:fldCharType="separate"/>
+      </w:r>
+      <w:r>
+        <w:rPr>
+          <w:noProof/>
+        </w:rPr>
+        <w:t>10</w:t>
+      </w:r>
+      <w:r>
+        <w:rPr>
+          <w:noProof/>
+        </w:rPr>
+        <w:fldChar w:fldCharType="end"/>
+      </w:r>
       <w:r>
         <w:t xml:space="preserve"> - Probabilidade de Seleção</w:t>
       </w:r>
@@ -5881,7 +6160,6 @@
     <w:p/>
     <w:p>
       <w:r>
-        <w:lastRenderedPageBreak/>
         <w:t>Para o resto da tabela temos</w:t>
       </w:r>
       <w:r>
@@ -5953,14 +6231,27 @@
       <w:r>
         <w:t xml:space="preserve">Figura </w:t>
       </w:r>
-      <w:fldSimple w:instr=" SEQ Figura \* ARABIC ">
-        <w:r>
-          <w:rPr>
-            <w:noProof/>
-          </w:rPr>
-          <w:t>11</w:t>
-        </w:r>
-      </w:fldSimple>
+      <w:r>
+        <w:fldChar w:fldCharType="begin"/>
+      </w:r>
+      <w:r>
+        <w:instrText xml:space="preserve"> SEQ Figura \* ARABIC </w:instrText>
+      </w:r>
+      <w:r>
+        <w:fldChar w:fldCharType="separate"/>
+      </w:r>
+      <w:r>
+        <w:rPr>
+          <w:noProof/>
+        </w:rPr>
+        <w:t>11</w:t>
+      </w:r>
+      <w:r>
+        <w:rPr>
+          <w:noProof/>
+        </w:rPr>
+        <w:fldChar w:fldCharType="end"/>
+      </w:r>
       <w:r>
         <w:t xml:space="preserve"> - Probabilidade de Seleção</w:t>
       </w:r>
@@ -6047,14 +6338,30 @@
       <w:r>
         <w:t xml:space="preserve">Figura </w:t>
       </w:r>
-      <w:fldSimple w:instr=" SEQ Figura \* ARABIC ">
-        <w:r>
-          <w:rPr>
-            <w:noProof/>
-          </w:rPr>
-          <w:t>12</w:t>
-        </w:r>
-      </w:fldSimple>
+      <w:r>
+        <w:fldChar w:fldCharType="begin"/>
+      </w:r>
+      <w:r>
+        <w:instrText xml:space="preserve"> SEQ F</w:instrText>
+      </w:r>
+      <w:r>
+        <w:instrText xml:space="preserve">igura \* ARABIC </w:instrText>
+      </w:r>
+      <w:r>
+        <w:fldChar w:fldCharType="separate"/>
+      </w:r>
+      <w:r>
+        <w:rPr>
+          <w:noProof/>
+        </w:rPr>
+        <w:t>12</w:t>
+      </w:r>
+      <w:r>
+        <w:rPr>
+          <w:noProof/>
+        </w:rPr>
+        <w:fldChar w:fldCharType="end"/>
+      </w:r>
       <w:r>
         <w:t xml:space="preserve"> - Relação Valor aleatório com o Segmento de Roleta</w:t>
       </w:r>
@@ -6132,14 +6439,27 @@
       <w:r>
         <w:t xml:space="preserve">Figura </w:t>
       </w:r>
-      <w:fldSimple w:instr=" SEQ Figura \* ARABIC ">
-        <w:r>
-          <w:rPr>
-            <w:noProof/>
-          </w:rPr>
-          <w:t>13</w:t>
-        </w:r>
-      </w:fldSimple>
+      <w:r>
+        <w:fldChar w:fldCharType="begin"/>
+      </w:r>
+      <w:r>
+        <w:instrText xml:space="preserve"> SEQ Figura \* ARABIC </w:instrText>
+      </w:r>
+      <w:r>
+        <w:fldChar w:fldCharType="separate"/>
+      </w:r>
+      <w:r>
+        <w:rPr>
+          <w:noProof/>
+        </w:rPr>
+        <w:t>13</w:t>
+      </w:r>
+      <w:r>
+        <w:rPr>
+          <w:noProof/>
+        </w:rPr>
+        <w:fldChar w:fldCharType="end"/>
+      </w:r>
       <w:r>
         <w:t>- Forma de atribuir o segmento da roleta</w:t>
       </w:r>
@@ -6238,14 +6558,27 @@
       <w:r>
         <w:t xml:space="preserve">Figura </w:t>
       </w:r>
-      <w:fldSimple w:instr=" SEQ Figura \* ARABIC ">
-        <w:r>
-          <w:rPr>
-            <w:noProof/>
-          </w:rPr>
-          <w:t>14</w:t>
-        </w:r>
-      </w:fldSimple>
+      <w:r>
+        <w:fldChar w:fldCharType="begin"/>
+      </w:r>
+      <w:r>
+        <w:instrText xml:space="preserve"> SEQ Figura \* ARABIC </w:instrText>
+      </w:r>
+      <w:r>
+        <w:fldChar w:fldCharType="separate"/>
+      </w:r>
+      <w:r>
+        <w:rPr>
+          <w:noProof/>
+        </w:rPr>
+        <w:t>14</w:t>
+      </w:r>
+      <w:r>
+        <w:rPr>
+          <w:noProof/>
+        </w:rPr>
+        <w:fldChar w:fldCharType="end"/>
+      </w:r>
       <w:r>
         <w:t xml:space="preserve"> - Segmento de Roleta e valor </w:t>
       </w:r>
@@ -6300,14 +6633,27 @@
       <w:r>
         <w:t xml:space="preserve">Equação </w:t>
       </w:r>
-      <w:fldSimple w:instr=" SEQ Equação \* ARABIC ">
-        <w:r>
-          <w:rPr>
-            <w:noProof/>
-          </w:rPr>
-          <w:t>11</w:t>
-        </w:r>
-      </w:fldSimple>
+      <w:r>
+        <w:fldChar w:fldCharType="begin"/>
+      </w:r>
+      <w:r>
+        <w:instrText xml:space="preserve"> SEQ Equação \* ARABIC </w:instrText>
+      </w:r>
+      <w:r>
+        <w:fldChar w:fldCharType="separate"/>
+      </w:r>
+      <w:r>
+        <w:rPr>
+          <w:noProof/>
+        </w:rPr>
+        <w:t>11</w:t>
+      </w:r>
+      <w:r>
+        <w:rPr>
+          <w:noProof/>
+        </w:rPr>
+        <w:fldChar w:fldCharType="end"/>
+      </w:r>
       <w:r>
         <w:t xml:space="preserve"> - Função Aleatório no Excel</w:t>
       </w:r>
@@ -6384,14 +6730,30 @@
                             <w:r>
                               <w:t xml:space="preserve">Figura </w:t>
                             </w:r>
-                            <w:fldSimple w:instr=" SEQ Figura \* ARABIC ">
-                              <w:r>
-                                <w:rPr>
-                                  <w:noProof/>
-                                </w:rPr>
-                                <w:t>15</w:t>
-                              </w:r>
-                            </w:fldSimple>
+                            <w:r>
+                              <w:fldChar w:fldCharType="begin"/>
+                            </w:r>
+                            <w:r>
+                              <w:instrText xml:space="preserve"> SEQ Figura \* </w:instrText>
+                            </w:r>
+                            <w:r>
+                              <w:instrText xml:space="preserve">ARABIC </w:instrText>
+                            </w:r>
+                            <w:r>
+                              <w:fldChar w:fldCharType="separate"/>
+                            </w:r>
+                            <w:r>
+                              <w:rPr>
+                                <w:noProof/>
+                              </w:rPr>
+                              <w:t>15</w:t>
+                            </w:r>
+                            <w:r>
+                              <w:rPr>
+                                <w:noProof/>
+                              </w:rPr>
+                              <w:fldChar w:fldCharType="end"/>
+                            </w:r>
                             <w:r>
                               <w:t xml:space="preserve"> -Tabela Após Seleção aleatória</w:t>
                             </w:r>
@@ -6426,14 +6788,30 @@
                       <w:r>
                         <w:t xml:space="preserve">Figura </w:t>
                       </w:r>
-                      <w:fldSimple w:instr=" SEQ Figura \* ARABIC ">
-                        <w:r>
-                          <w:rPr>
-                            <w:noProof/>
-                          </w:rPr>
-                          <w:t>15</w:t>
-                        </w:r>
-                      </w:fldSimple>
+                      <w:r>
+                        <w:fldChar w:fldCharType="begin"/>
+                      </w:r>
+                      <w:r>
+                        <w:instrText xml:space="preserve"> SEQ Figura \* </w:instrText>
+                      </w:r>
+                      <w:r>
+                        <w:instrText xml:space="preserve">ARABIC </w:instrText>
+                      </w:r>
+                      <w:r>
+                        <w:fldChar w:fldCharType="separate"/>
+                      </w:r>
+                      <w:r>
+                        <w:rPr>
+                          <w:noProof/>
+                        </w:rPr>
+                        <w:t>15</w:t>
+                      </w:r>
+                      <w:r>
+                        <w:rPr>
+                          <w:noProof/>
+                        </w:rPr>
+                        <w:fldChar w:fldCharType="end"/>
+                      </w:r>
                       <w:r>
                         <w:t xml:space="preserve"> -Tabela Após Seleção aleatória</w:t>
                       </w:r>
@@ -6565,14 +6943,27 @@
       <w:r>
         <w:t xml:space="preserve">Figura </w:t>
       </w:r>
-      <w:fldSimple w:instr=" SEQ Figura \* ARABIC ">
-        <w:r>
-          <w:rPr>
-            <w:noProof/>
-          </w:rPr>
-          <w:t>16</w:t>
-        </w:r>
-      </w:fldSimple>
+      <w:r>
+        <w:fldChar w:fldCharType="begin"/>
+      </w:r>
+      <w:r>
+        <w:instrText xml:space="preserve"> SEQ Figura \* ARABIC </w:instrText>
+      </w:r>
+      <w:r>
+        <w:fldChar w:fldCharType="separate"/>
+      </w:r>
+      <w:r>
+        <w:rPr>
+          <w:noProof/>
+        </w:rPr>
+        <w:t>16</w:t>
+      </w:r>
+      <w:r>
+        <w:rPr>
+          <w:noProof/>
+        </w:rPr>
+        <w:fldChar w:fldCharType="end"/>
+      </w:r>
       <w:r>
         <w:t xml:space="preserve"> - Conjunto de Pais na tabela</w:t>
       </w:r>
@@ -6676,14 +7067,27 @@
       <w:r>
         <w:t xml:space="preserve">Figura </w:t>
       </w:r>
-      <w:fldSimple w:instr=" SEQ Figura \* ARABIC ">
-        <w:r>
-          <w:rPr>
-            <w:noProof/>
-          </w:rPr>
-          <w:t>17</w:t>
-        </w:r>
-      </w:fldSimple>
+      <w:r>
+        <w:fldChar w:fldCharType="begin"/>
+      </w:r>
+      <w:r>
+        <w:instrText xml:space="preserve"> SEQ Figura \* ARABIC </w:instrText>
+      </w:r>
+      <w:r>
+        <w:fldChar w:fldCharType="separate"/>
+      </w:r>
+      <w:r>
+        <w:rPr>
+          <w:noProof/>
+        </w:rPr>
+        <w:t>17</w:t>
+      </w:r>
+      <w:r>
+        <w:rPr>
+          <w:noProof/>
+        </w:rPr>
+        <w:fldChar w:fldCharType="end"/>
+      </w:r>
       <w:r>
         <w:t xml:space="preserve"> - Valor aleatório para Recombinação</w:t>
       </w:r>
@@ -6789,14 +7193,27 @@
       <w:r>
         <w:t xml:space="preserve">Figura </w:t>
       </w:r>
-      <w:fldSimple w:instr=" SEQ Figura \* ARABIC ">
-        <w:r>
-          <w:rPr>
-            <w:noProof/>
-          </w:rPr>
-          <w:t>18</w:t>
-        </w:r>
-      </w:fldSimple>
+      <w:r>
+        <w:fldChar w:fldCharType="begin"/>
+      </w:r>
+      <w:r>
+        <w:instrText xml:space="preserve"> SEQ Figura \* ARABIC </w:instrText>
+      </w:r>
+      <w:r>
+        <w:fldChar w:fldCharType="separate"/>
+      </w:r>
+      <w:r>
+        <w:rPr>
+          <w:noProof/>
+        </w:rPr>
+        <w:t>18</w:t>
+      </w:r>
+      <w:r>
+        <w:rPr>
+          <w:noProof/>
+        </w:rPr>
+        <w:fldChar w:fldCharType="end"/>
+      </w:r>
       <w:r>
         <w:t xml:space="preserve"> - Método de Recombinação</w:t>
       </w:r>
@@ -6890,14 +7307,27 @@
       <w:r>
         <w:t xml:space="preserve">Figura </w:t>
       </w:r>
-      <w:fldSimple w:instr=" SEQ Figura \* ARABIC ">
-        <w:r>
-          <w:rPr>
-            <w:noProof/>
-          </w:rPr>
-          <w:t>19</w:t>
-        </w:r>
-      </w:fldSimple>
+      <w:r>
+        <w:fldChar w:fldCharType="begin"/>
+      </w:r>
+      <w:r>
+        <w:instrText xml:space="preserve"> SEQ Figura \* ARABIC </w:instrText>
+      </w:r>
+      <w:r>
+        <w:fldChar w:fldCharType="separate"/>
+      </w:r>
+      <w:r>
+        <w:rPr>
+          <w:noProof/>
+        </w:rPr>
+        <w:t>19</w:t>
+      </w:r>
+      <w:r>
+        <w:rPr>
+          <w:noProof/>
+        </w:rPr>
+        <w:fldChar w:fldCharType="end"/>
+      </w:r>
       <w:r>
         <w:t xml:space="preserve"> - Recombinação da Primeira Geração</w:t>
       </w:r>
@@ -7037,14 +7467,27 @@
                             <w:r>
                               <w:t xml:space="preserve">Figura </w:t>
                             </w:r>
-                            <w:fldSimple w:instr=" SEQ Figura \* ARABIC ">
-                              <w:r>
-                                <w:rPr>
-                                  <w:noProof/>
-                                </w:rPr>
-                                <w:t>20</w:t>
-                              </w:r>
-                            </w:fldSimple>
+                            <w:r>
+                              <w:fldChar w:fldCharType="begin"/>
+                            </w:r>
+                            <w:r>
+                              <w:instrText xml:space="preserve"> SEQ Figura \* ARABIC </w:instrText>
+                            </w:r>
+                            <w:r>
+                              <w:fldChar w:fldCharType="separate"/>
+                            </w:r>
+                            <w:r>
+                              <w:rPr>
+                                <w:noProof/>
+                              </w:rPr>
+                              <w:t>20</w:t>
+                            </w:r>
+                            <w:r>
+                              <w:rPr>
+                                <w:noProof/>
+                              </w:rPr>
+                              <w:fldChar w:fldCharType="end"/>
+                            </w:r>
                             <w:r>
                               <w:t xml:space="preserve"> - Mutação na Tabela do Excel</w:t>
                             </w:r>
@@ -7078,14 +7521,27 @@
                       <w:r>
                         <w:t xml:space="preserve">Figura </w:t>
                       </w:r>
-                      <w:fldSimple w:instr=" SEQ Figura \* ARABIC ">
-                        <w:r>
-                          <w:rPr>
-                            <w:noProof/>
-                          </w:rPr>
-                          <w:t>20</w:t>
-                        </w:r>
-                      </w:fldSimple>
+                      <w:r>
+                        <w:fldChar w:fldCharType="begin"/>
+                      </w:r>
+                      <w:r>
+                        <w:instrText xml:space="preserve"> SEQ Figura \* ARABIC </w:instrText>
+                      </w:r>
+                      <w:r>
+                        <w:fldChar w:fldCharType="separate"/>
+                      </w:r>
+                      <w:r>
+                        <w:rPr>
+                          <w:noProof/>
+                        </w:rPr>
+                        <w:t>20</w:t>
+                      </w:r>
+                      <w:r>
+                        <w:rPr>
+                          <w:noProof/>
+                        </w:rPr>
+                        <w:fldChar w:fldCharType="end"/>
+                      </w:r>
                       <w:r>
                         <w:t xml:space="preserve"> - Mutação na Tabela do Excel</w:t>
                       </w:r>
@@ -7175,7 +7631,7 @@
           <w:bCs/>
         </w:rPr>
       </w:pPr>
-      <w:bookmarkStart w:id="8" w:name="_Toc62854559"/>
+      <w:bookmarkStart w:id="8" w:name="_Toc62925882"/>
       <w:r>
         <w:rPr>
           <w:bCs/>
@@ -7195,7 +7651,7 @@
       <w:pPr>
         <w:pStyle w:val="Ttulo3"/>
       </w:pPr>
-      <w:bookmarkStart w:id="9" w:name="_Toc62854560"/>
+      <w:bookmarkStart w:id="9" w:name="_Toc62925883"/>
       <w:r>
         <w:t>1ª Geração</w:t>
       </w:r>
@@ -7272,7 +7728,7 @@
       <w:pPr>
         <w:pStyle w:val="Ttulo3"/>
       </w:pPr>
-      <w:bookmarkStart w:id="10" w:name="_Toc62854561"/>
+      <w:bookmarkStart w:id="10" w:name="_Toc62925884"/>
       <w:r>
         <w:t>2º Geração</w:t>
       </w:r>
@@ -7378,14 +7834,27 @@
       <w:r>
         <w:t xml:space="preserve">Figura </w:t>
       </w:r>
-      <w:fldSimple w:instr=" SEQ Figura \* ARABIC ">
-        <w:r>
-          <w:rPr>
-            <w:noProof/>
-          </w:rPr>
-          <w:t>21</w:t>
-        </w:r>
-      </w:fldSimple>
+      <w:r>
+        <w:fldChar w:fldCharType="begin"/>
+      </w:r>
+      <w:r>
+        <w:instrText xml:space="preserve"> SEQ Figura \* ARABIC </w:instrText>
+      </w:r>
+      <w:r>
+        <w:fldChar w:fldCharType="separate"/>
+      </w:r>
+      <w:r>
+        <w:rPr>
+          <w:noProof/>
+        </w:rPr>
+        <w:t>21</w:t>
+      </w:r>
+      <w:r>
+        <w:rPr>
+          <w:noProof/>
+        </w:rPr>
+        <w:fldChar w:fldCharType="end"/>
+      </w:r>
       <w:r>
         <w:t xml:space="preserve"> - Segunda Geração</w:t>
       </w:r>
@@ -7455,14 +7924,27 @@
                             <w:r>
                               <w:t xml:space="preserve">Figura </w:t>
                             </w:r>
-                            <w:fldSimple w:instr=" SEQ Figura \* ARABIC ">
-                              <w:r>
-                                <w:rPr>
-                                  <w:noProof/>
-                                </w:rPr>
-                                <w:t>22</w:t>
-                              </w:r>
-                            </w:fldSimple>
+                            <w:r>
+                              <w:fldChar w:fldCharType="begin"/>
+                            </w:r>
+                            <w:r>
+                              <w:instrText xml:space="preserve"> SEQ Figura \* ARABIC </w:instrText>
+                            </w:r>
+                            <w:r>
+                              <w:fldChar w:fldCharType="separate"/>
+                            </w:r>
+                            <w:r>
+                              <w:rPr>
+                                <w:noProof/>
+                              </w:rPr>
+                              <w:t>22</w:t>
+                            </w:r>
+                            <w:r>
+                              <w:rPr>
+                                <w:noProof/>
+                              </w:rPr>
+                              <w:fldChar w:fldCharType="end"/>
+                            </w:r>
                             <w:r>
                               <w:t xml:space="preserve"> - Segmentação da Roleta</w:t>
                             </w:r>
@@ -7497,14 +7979,27 @@
                       <w:r>
                         <w:t xml:space="preserve">Figura </w:t>
                       </w:r>
-                      <w:fldSimple w:instr=" SEQ Figura \* ARABIC ">
-                        <w:r>
-                          <w:rPr>
-                            <w:noProof/>
-                          </w:rPr>
-                          <w:t>22</w:t>
-                        </w:r>
-                      </w:fldSimple>
+                      <w:r>
+                        <w:fldChar w:fldCharType="begin"/>
+                      </w:r>
+                      <w:r>
+                        <w:instrText xml:space="preserve"> SEQ Figura \* ARABIC </w:instrText>
+                      </w:r>
+                      <w:r>
+                        <w:fldChar w:fldCharType="separate"/>
+                      </w:r>
+                      <w:r>
+                        <w:rPr>
+                          <w:noProof/>
+                        </w:rPr>
+                        <w:t>22</w:t>
+                      </w:r>
+                      <w:r>
+                        <w:rPr>
+                          <w:noProof/>
+                        </w:rPr>
+                        <w:fldChar w:fldCharType="end"/>
+                      </w:r>
                       <w:r>
                         <w:t xml:space="preserve"> - Segmentação da Roleta</w:t>
                       </w:r>
@@ -7690,14 +8185,27 @@
                             <w:r>
                               <w:t xml:space="preserve">Figura </w:t>
                             </w:r>
-                            <w:fldSimple w:instr=" SEQ Figura \* ARABIC ">
-                              <w:r>
-                                <w:rPr>
-                                  <w:noProof/>
-                                </w:rPr>
-                                <w:t>23</w:t>
-                              </w:r>
-                            </w:fldSimple>
+                            <w:r>
+                              <w:fldChar w:fldCharType="begin"/>
+                            </w:r>
+                            <w:r>
+                              <w:instrText xml:space="preserve"> SEQ Figura \* ARABIC </w:instrText>
+                            </w:r>
+                            <w:r>
+                              <w:fldChar w:fldCharType="separate"/>
+                            </w:r>
+                            <w:r>
+                              <w:rPr>
+                                <w:noProof/>
+                              </w:rPr>
+                              <w:t>23</w:t>
+                            </w:r>
+                            <w:r>
+                              <w:rPr>
+                                <w:noProof/>
+                              </w:rPr>
+                              <w:fldChar w:fldCharType="end"/>
+                            </w:r>
                             <w:r>
                               <w:t xml:space="preserve"> - Taxa de Recombinação 2ª Geração</w:t>
                             </w:r>
@@ -7732,14 +8240,27 @@
                       <w:r>
                         <w:t xml:space="preserve">Figura </w:t>
                       </w:r>
-                      <w:fldSimple w:instr=" SEQ Figura \* ARABIC ">
-                        <w:r>
-                          <w:rPr>
-                            <w:noProof/>
-                          </w:rPr>
-                          <w:t>23</w:t>
-                        </w:r>
-                      </w:fldSimple>
+                      <w:r>
+                        <w:fldChar w:fldCharType="begin"/>
+                      </w:r>
+                      <w:r>
+                        <w:instrText xml:space="preserve"> SEQ Figura \* ARABIC </w:instrText>
+                      </w:r>
+                      <w:r>
+                        <w:fldChar w:fldCharType="separate"/>
+                      </w:r>
+                      <w:r>
+                        <w:rPr>
+                          <w:noProof/>
+                        </w:rPr>
+                        <w:t>23</w:t>
+                      </w:r>
+                      <w:r>
+                        <w:rPr>
+                          <w:noProof/>
+                        </w:rPr>
+                        <w:fldChar w:fldCharType="end"/>
+                      </w:r>
                       <w:r>
                         <w:t xml:space="preserve"> - Taxa de Recombinação 2ª Geração</w:t>
                       </w:r>
@@ -7842,6 +8363,7 @@
     <w:p>
       <w:pPr>
         <w:keepNext/>
+        <w:jc w:val="center"/>
       </w:pPr>
       <w:r>
         <w:rPr>
@@ -7850,9 +8372,9 @@
         </w:rPr>
         <w:lastRenderedPageBreak/>
         <w:drawing>
-          <wp:inline distT="0" distB="0" distL="0" distR="0" wp14:anchorId="2E27F69A" wp14:editId="3F314459">
-            <wp:extent cx="5585460" cy="6903009"/>
-            <wp:effectExtent l="19050" t="19050" r="15240" b="12700"/>
+          <wp:inline distT="0" distB="0" distL="0" distR="0" wp14:anchorId="2E27F69A" wp14:editId="01127C90">
+            <wp:extent cx="5025390" cy="6210824"/>
+            <wp:effectExtent l="19050" t="19050" r="22860" b="19050"/>
             <wp:docPr id="30" name="Imagem 30"/>
             <wp:cNvGraphicFramePr>
               <a:graphicFrameLocks xmlns:a="http://schemas.openxmlformats.org/drawingml/2006/main" noChangeAspect="1"/>
@@ -7879,7 +8401,7 @@
                   <pic:spPr>
                     <a:xfrm>
                       <a:off x="0" y="0"/>
-                      <a:ext cx="5586642" cy="6904470"/>
+                      <a:ext cx="5031623" cy="6218528"/>
                     </a:xfrm>
                     <a:prstGeom prst="rect">
                       <a:avLst/>
@@ -7900,6 +8422,7 @@
     <w:p>
       <w:pPr>
         <w:pStyle w:val="Legenda"/>
+        <w:jc w:val="center"/>
         <w:rPr>
           <w:bCs/>
         </w:rPr>
@@ -7907,14 +8430,27 @@
       <w:r>
         <w:t xml:space="preserve">Figura </w:t>
       </w:r>
-      <w:fldSimple w:instr=" SEQ Figura \* ARABIC ">
-        <w:r>
-          <w:rPr>
-            <w:noProof/>
-          </w:rPr>
-          <w:t>24</w:t>
-        </w:r>
-      </w:fldSimple>
+      <w:r>
+        <w:fldChar w:fldCharType="begin"/>
+      </w:r>
+      <w:r>
+        <w:instrText xml:space="preserve"> SEQ Figura \* ARABIC </w:instrText>
+      </w:r>
+      <w:r>
+        <w:fldChar w:fldCharType="separate"/>
+      </w:r>
+      <w:r>
+        <w:rPr>
+          <w:noProof/>
+        </w:rPr>
+        <w:t>24</w:t>
+      </w:r>
+      <w:r>
+        <w:rPr>
+          <w:noProof/>
+        </w:rPr>
+        <w:fldChar w:fldCharType="end"/>
+      </w:r>
       <w:r>
         <w:t xml:space="preserve"> - Recombinação 2ª Geração</w:t>
       </w:r>
@@ -7926,8 +8462,15 @@
         </w:rPr>
       </w:pPr>
     </w:p>
-    <w:p>
-      <w:r>
+    <w:p/>
+    <w:p/>
+    <w:p/>
+    <w:p/>
+    <w:p/>
+    <w:p/>
+    <w:p>
+      <w:r>
+        <w:lastRenderedPageBreak/>
         <w:t>Dado os dados já pré-definidos iremos então efetuar a mutação em dois indivíduos aleatórios, em posições aleatórias.</w:t>
       </w:r>
     </w:p>
@@ -7962,7 +8505,6 @@
     </w:p>
     <w:p>
       <w:r>
-        <w:lastRenderedPageBreak/>
         <w:t>2ª Mutação:</w:t>
       </w:r>
     </w:p>
@@ -7990,126 +8532,14 @@
         <w:rPr>
           <w:noProof/>
         </w:rPr>
-        <mc:AlternateContent>
-          <mc:Choice Requires="wps">
-            <w:drawing>
-              <wp:anchor distT="0" distB="0" distL="114300" distR="114300" simplePos="0" relativeHeight="251675648" behindDoc="0" locked="0" layoutInCell="1" allowOverlap="1" wp14:anchorId="5077CAA5" wp14:editId="76DD2F61">
-                <wp:simplePos x="0" y="0"/>
-                <wp:positionH relativeFrom="column">
-                  <wp:posOffset>-738505</wp:posOffset>
-                </wp:positionH>
-                <wp:positionV relativeFrom="paragraph">
-                  <wp:posOffset>3518535</wp:posOffset>
-                </wp:positionV>
-                <wp:extent cx="6878955" cy="635"/>
-                <wp:effectExtent l="0" t="0" r="0" b="0"/>
-                <wp:wrapSquare wrapText="bothSides"/>
-                <wp:docPr id="32" name="Caixa de texto 32"/>
-                <wp:cNvGraphicFramePr/>
-                <a:graphic xmlns:a="http://schemas.openxmlformats.org/drawingml/2006/main">
-                  <a:graphicData uri="http://schemas.microsoft.com/office/word/2010/wordprocessingShape">
-                    <wps:wsp>
-                      <wps:cNvSpPr txBox="1"/>
-                      <wps:spPr>
-                        <a:xfrm>
-                          <a:off x="0" y="0"/>
-                          <a:ext cx="6878955" cy="635"/>
-                        </a:xfrm>
-                        <a:prstGeom prst="rect">
-                          <a:avLst/>
-                        </a:prstGeom>
-                        <a:solidFill>
-                          <a:prstClr val="white"/>
-                        </a:solidFill>
-                        <a:ln>
-                          <a:noFill/>
-                        </a:ln>
-                      </wps:spPr>
-                      <wps:txbx>
-                        <w:txbxContent>
-                          <w:p>
-                            <w:pPr>
-                              <w:pStyle w:val="Legenda"/>
-                              <w:rPr>
-                                <w:noProof/>
-                              </w:rPr>
-                            </w:pPr>
-                            <w:r>
-                              <w:t xml:space="preserve">Figura </w:t>
-                            </w:r>
-                            <w:fldSimple w:instr=" SEQ Figura \* ARABIC ">
-                              <w:r>
-                                <w:rPr>
-                                  <w:noProof/>
-                                </w:rPr>
-                                <w:t>25</w:t>
-                              </w:r>
-                            </w:fldSimple>
-                            <w:r>
-                              <w:t xml:space="preserve"> - Mutação da 2ª Geração</w:t>
-                            </w:r>
-                          </w:p>
-                        </w:txbxContent>
-                      </wps:txbx>
-                      <wps:bodyPr rot="0" spcFirstLastPara="0" vertOverflow="overflow" horzOverflow="overflow" vert="horz" wrap="square" lIns="0" tIns="0" rIns="0" bIns="0" numCol="1" spcCol="0" rtlCol="0" fromWordArt="0" anchor="t" anchorCtr="0" forceAA="0" compatLnSpc="1">
-                        <a:prstTxWarp prst="textNoShape">
-                          <a:avLst/>
-                        </a:prstTxWarp>
-                        <a:spAutoFit/>
-                      </wps:bodyPr>
-                    </wps:wsp>
-                  </a:graphicData>
-                </a:graphic>
-              </wp:anchor>
-            </w:drawing>
-          </mc:Choice>
-          <mc:Fallback>
-            <w:pict>
-              <v:shape w14:anchorId="5077CAA5" id="Caixa de texto 32" o:spid="_x0000_s1031" type="#_x0000_t202" style="position:absolute;left:0;text-align:left;margin-left:-58.15pt;margin-top:277.05pt;width:541.65pt;height:.05pt;z-index:251675648;visibility:visible;mso-wrap-style:square;mso-wrap-distance-left:9pt;mso-wrap-distance-top:0;mso-wrap-distance-right:9pt;mso-wrap-distance-bottom:0;mso-position-horizontal:absolute;mso-position-horizontal-relative:text;mso-position-vertical:absolute;mso-position-vertical-relative:text;v-text-anchor:top" o:gfxdata="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" stroked="f">
-                <v:textbox style="mso-fit-shape-to-text:t" inset="0,0,0,0">
-                  <w:txbxContent>
-                    <w:p>
-                      <w:pPr>
-                        <w:pStyle w:val="Legenda"/>
-                        <w:rPr>
-                          <w:noProof/>
-                        </w:rPr>
-                      </w:pPr>
-                      <w:r>
-                        <w:t xml:space="preserve">Figura </w:t>
-                      </w:r>
-                      <w:fldSimple w:instr=" SEQ Figura \* ARABIC ">
-                        <w:r>
-                          <w:rPr>
-                            <w:noProof/>
-                          </w:rPr>
-                          <w:t>25</w:t>
-                        </w:r>
-                      </w:fldSimple>
-                      <w:r>
-                        <w:t xml:space="preserve"> - Mutação da 2ª Geração</w:t>
-                      </w:r>
-                    </w:p>
-                  </w:txbxContent>
-                </v:textbox>
-                <w10:wrap type="square"/>
-              </v:shape>
-            </w:pict>
-          </mc:Fallback>
-        </mc:AlternateContent>
-      </w:r>
-      <w:r>
-        <w:rPr>
-          <w:noProof/>
-        </w:rPr>
         <w:drawing>
-          <wp:anchor distT="0" distB="0" distL="114300" distR="114300" simplePos="0" relativeHeight="251673600" behindDoc="0" locked="0" layoutInCell="1" allowOverlap="1" wp14:anchorId="50BA6FB6" wp14:editId="4BA7F10C">
+          <wp:anchor distT="0" distB="0" distL="114300" distR="114300" simplePos="0" relativeHeight="251673600" behindDoc="0" locked="0" layoutInCell="1" allowOverlap="1" wp14:anchorId="50BA6FB6" wp14:editId="0BC990A2">
             <wp:simplePos x="0" y="0"/>
             <wp:positionH relativeFrom="margin">
-              <wp:align>center</wp:align>
+              <wp:posOffset>-803275</wp:posOffset>
             </wp:positionH>
             <wp:positionV relativeFrom="margin">
-              <wp:posOffset>845185</wp:posOffset>
+              <wp:posOffset>1984375</wp:posOffset>
             </wp:positionV>
             <wp:extent cx="6878955" cy="3086100"/>
             <wp:effectExtent l="19050" t="19050" r="17145" b="19050"/>
@@ -8164,12 +8594,151 @@
         </w:drawing>
       </w:r>
       <w:r>
+        <w:rPr>
+          <w:noProof/>
+        </w:rPr>
+        <mc:AlternateContent>
+          <mc:Choice Requires="wps">
+            <w:drawing>
+              <wp:anchor distT="0" distB="0" distL="114300" distR="114300" simplePos="0" relativeHeight="251675648" behindDoc="0" locked="0" layoutInCell="1" allowOverlap="1" wp14:anchorId="5077CAA5" wp14:editId="148A088F">
+                <wp:simplePos x="0" y="0"/>
+                <wp:positionH relativeFrom="column">
+                  <wp:posOffset>-738505</wp:posOffset>
+                </wp:positionH>
+                <wp:positionV relativeFrom="paragraph">
+                  <wp:posOffset>3518535</wp:posOffset>
+                </wp:positionV>
+                <wp:extent cx="6878955" cy="635"/>
+                <wp:effectExtent l="0" t="0" r="0" b="0"/>
+                <wp:wrapSquare wrapText="bothSides"/>
+                <wp:docPr id="32" name="Caixa de texto 32"/>
+                <wp:cNvGraphicFramePr/>
+                <a:graphic xmlns:a="http://schemas.openxmlformats.org/drawingml/2006/main">
+                  <a:graphicData uri="http://schemas.microsoft.com/office/word/2010/wordprocessingShape">
+                    <wps:wsp>
+                      <wps:cNvSpPr txBox="1"/>
+                      <wps:spPr>
+                        <a:xfrm>
+                          <a:off x="0" y="0"/>
+                          <a:ext cx="6878955" cy="635"/>
+                        </a:xfrm>
+                        <a:prstGeom prst="rect">
+                          <a:avLst/>
+                        </a:prstGeom>
+                        <a:solidFill>
+                          <a:prstClr val="white"/>
+                        </a:solidFill>
+                        <a:ln>
+                          <a:noFill/>
+                        </a:ln>
+                      </wps:spPr>
+                      <wps:txbx>
+                        <w:txbxContent>
+                          <w:p>
+                            <w:pPr>
+                              <w:pStyle w:val="Legenda"/>
+                              <w:rPr>
+                                <w:noProof/>
+                              </w:rPr>
+                            </w:pPr>
+                            <w:r>
+                              <w:t xml:space="preserve">Figura </w:t>
+                            </w:r>
+                            <w:r>
+                              <w:fldChar w:fldCharType="begin"/>
+                            </w:r>
+                            <w:r>
+                              <w:instrText xml:space="preserve"> SEQ Figura \* ARABIC </w:instrText>
+                            </w:r>
+                            <w:r>
+                              <w:fldChar w:fldCharType="separate"/>
+                            </w:r>
+                            <w:r>
+                              <w:rPr>
+                                <w:noProof/>
+                              </w:rPr>
+                              <w:t>25</w:t>
+                            </w:r>
+                            <w:r>
+                              <w:rPr>
+                                <w:noProof/>
+                              </w:rPr>
+                              <w:fldChar w:fldCharType="end"/>
+                            </w:r>
+                            <w:r>
+                              <w:t xml:space="preserve"> - Mutação da 2ª Geração</w:t>
+                            </w:r>
+                          </w:p>
+                        </w:txbxContent>
+                      </wps:txbx>
+                      <wps:bodyPr rot="0" spcFirstLastPara="0" vertOverflow="overflow" horzOverflow="overflow" vert="horz" wrap="square" lIns="0" tIns="0" rIns="0" bIns="0" numCol="1" spcCol="0" rtlCol="0" fromWordArt="0" anchor="t" anchorCtr="0" forceAA="0" compatLnSpc="1">
+                        <a:prstTxWarp prst="textNoShape">
+                          <a:avLst/>
+                        </a:prstTxWarp>
+                        <a:spAutoFit/>
+                      </wps:bodyPr>
+                    </wps:wsp>
+                  </a:graphicData>
+                </a:graphic>
+              </wp:anchor>
+            </w:drawing>
+          </mc:Choice>
+          <mc:Fallback>
+            <w:pict>
+              <v:shape w14:anchorId="5077CAA5" id="Caixa de texto 32" o:spid="_x0000_s1031" type="#_x0000_t202" style="position:absolute;left:0;text-align:left;margin-left:-58.15pt;margin-top:277.05pt;width:541.65pt;height:.05pt;z-index:251675648;visibility:visible;mso-wrap-style:square;mso-wrap-distance-left:9pt;mso-wrap-distance-top:0;mso-wrap-distance-right:9pt;mso-wrap-distance-bottom:0;mso-position-horizontal:absolute;mso-position-horizontal-relative:text;mso-position-vertical:absolute;mso-position-vertical-relative:text;v-text-anchor:top" o:gfxdata="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" stroked="f">
+                <v:textbox style="mso-fit-shape-to-text:t" inset="0,0,0,0">
+                  <w:txbxContent>
+                    <w:p>
+                      <w:pPr>
+                        <w:pStyle w:val="Legenda"/>
+                        <w:rPr>
+                          <w:noProof/>
+                        </w:rPr>
+                      </w:pPr>
+                      <w:r>
+                        <w:t xml:space="preserve">Figura </w:t>
+                      </w:r>
+                      <w:r>
+                        <w:fldChar w:fldCharType="begin"/>
+                      </w:r>
+                      <w:r>
+                        <w:instrText xml:space="preserve"> SEQ Figura \* ARABIC </w:instrText>
+                      </w:r>
+                      <w:r>
+                        <w:fldChar w:fldCharType="separate"/>
+                      </w:r>
+                      <w:r>
+                        <w:rPr>
+                          <w:noProof/>
+                        </w:rPr>
+                        <w:t>25</w:t>
+                      </w:r>
+                      <w:r>
+                        <w:rPr>
+                          <w:noProof/>
+                        </w:rPr>
+                        <w:fldChar w:fldCharType="end"/>
+                      </w:r>
+                      <w:r>
+                        <w:t xml:space="preserve"> - Mutação da 2ª Geração</w:t>
+                      </w:r>
+                    </w:p>
+                  </w:txbxContent>
+                </v:textbox>
+                <w10:wrap type="square"/>
+              </v:shape>
+            </w:pict>
+          </mc:Fallback>
+        </mc:AlternateContent>
+      </w:r>
+      <w:r>
         <w:t>Posição aleatória: 16</w:t>
       </w:r>
     </w:p>
     <w:p/>
     <w:p>
       <w:pPr>
+        <w:jc w:val="center"/>
         <w:rPr>
           <w:b/>
         </w:rPr>
@@ -8231,18 +8800,82 @@
     </w:p>
     <w:p>
       <w:pPr>
+        <w:rPr>
+          <w:rFonts w:ascii="Calibri" w:eastAsia="Times New Roman" w:hAnsi="Calibri" w:cs="Calibri"/>
+          <w:color w:val="000000"/>
+          <w:lang w:eastAsia="pt-PT"/>
+        </w:rPr>
+      </w:pPr>
+    </w:p>
+    <w:p>
+      <w:pPr>
+        <w:rPr>
+          <w:rFonts w:ascii="Calibri" w:eastAsia="Times New Roman" w:hAnsi="Calibri" w:cs="Calibri"/>
+          <w:color w:val="000000"/>
+          <w:lang w:eastAsia="pt-PT"/>
+        </w:rPr>
+      </w:pPr>
+    </w:p>
+    <w:p>
+      <w:pPr>
+        <w:rPr>
+          <w:rFonts w:ascii="Calibri" w:eastAsia="Times New Roman" w:hAnsi="Calibri" w:cs="Calibri"/>
+          <w:color w:val="000000"/>
+          <w:lang w:eastAsia="pt-PT"/>
+        </w:rPr>
+      </w:pPr>
+    </w:p>
+    <w:p>
+      <w:pPr>
+        <w:rPr>
+          <w:rFonts w:ascii="Calibri" w:eastAsia="Times New Roman" w:hAnsi="Calibri" w:cs="Calibri"/>
+          <w:color w:val="000000"/>
+          <w:lang w:eastAsia="pt-PT"/>
+        </w:rPr>
+      </w:pPr>
+    </w:p>
+    <w:p>
+      <w:pPr>
+        <w:rPr>
+          <w:rFonts w:ascii="Calibri" w:eastAsia="Times New Roman" w:hAnsi="Calibri" w:cs="Calibri"/>
+          <w:color w:val="000000"/>
+          <w:lang w:eastAsia="pt-PT"/>
+        </w:rPr>
+      </w:pPr>
+    </w:p>
+    <w:p>
+      <w:pPr>
+        <w:rPr>
+          <w:rFonts w:ascii="Calibri" w:eastAsia="Times New Roman" w:hAnsi="Calibri" w:cs="Calibri"/>
+          <w:color w:val="000000"/>
+          <w:lang w:eastAsia="pt-PT"/>
+        </w:rPr>
+      </w:pPr>
+    </w:p>
+    <w:p>
+      <w:pPr>
+        <w:rPr>
+          <w:rFonts w:ascii="Calibri" w:eastAsia="Times New Roman" w:hAnsi="Calibri" w:cs="Calibri"/>
+          <w:color w:val="000000"/>
+          <w:lang w:eastAsia="pt-PT"/>
+        </w:rPr>
+      </w:pPr>
+    </w:p>
+    <w:p>
+      <w:pPr>
         <w:pStyle w:val="Ttulo3"/>
         <w:rPr>
           <w:rFonts w:eastAsia="Times New Roman"/>
           <w:lang w:eastAsia="pt-PT"/>
         </w:rPr>
       </w:pPr>
-      <w:bookmarkStart w:id="11" w:name="_Toc62854562"/>
+      <w:bookmarkStart w:id="11" w:name="_Toc62925885"/>
       <w:r>
         <w:rPr>
           <w:rFonts w:eastAsia="Times New Roman"/>
           <w:lang w:eastAsia="pt-PT"/>
         </w:rPr>
+        <w:lastRenderedPageBreak/>
         <w:t>3ª Geração</w:t>
       </w:r>
       <w:bookmarkEnd w:id="11"/>
@@ -8302,7 +8935,6 @@
           <w:bCs/>
           <w:noProof/>
         </w:rPr>
-        <w:lastRenderedPageBreak/>
         <w:drawing>
           <wp:inline distT="0" distB="0" distL="0" distR="0" wp14:anchorId="08767823" wp14:editId="43AC1EF4">
             <wp:extent cx="5582398" cy="3810000"/>
@@ -8361,14 +8993,30 @@
       <w:r>
         <w:t xml:space="preserve">Figura </w:t>
       </w:r>
-      <w:fldSimple w:instr=" SEQ Figura \* ARABIC ">
-        <w:r>
-          <w:rPr>
-            <w:noProof/>
-          </w:rPr>
-          <w:t>26</w:t>
-        </w:r>
-      </w:fldSimple>
+      <w:r>
+        <w:fldChar w:fldCharType="begin"/>
+      </w:r>
+      <w:r>
+        <w:instrText xml:space="preserve"> SE</w:instrText>
+      </w:r>
+      <w:r>
+        <w:instrText xml:space="preserve">Q Figura \* ARABIC </w:instrText>
+      </w:r>
+      <w:r>
+        <w:fldChar w:fldCharType="separate"/>
+      </w:r>
+      <w:r>
+        <w:rPr>
+          <w:noProof/>
+        </w:rPr>
+        <w:t>26</w:t>
+      </w:r>
+      <w:r>
+        <w:rPr>
+          <w:noProof/>
+        </w:rPr>
+        <w:fldChar w:fldCharType="end"/>
+      </w:r>
       <w:r>
         <w:t xml:space="preserve"> - Valores 3ª Geração</w:t>
       </w:r>
@@ -8379,6 +9027,67 @@
           <w:bCs/>
         </w:rPr>
       </w:pPr>
+      <w:r>
+        <w:rPr>
+          <w:bCs/>
+          <w:noProof/>
+        </w:rPr>
+        <w:lastRenderedPageBreak/>
+        <w:drawing>
+          <wp:anchor distT="0" distB="0" distL="114300" distR="114300" simplePos="0" relativeHeight="251679744" behindDoc="0" locked="0" layoutInCell="1" allowOverlap="1" wp14:anchorId="15B30346" wp14:editId="6D8BB52D">
+            <wp:simplePos x="0" y="0"/>
+            <wp:positionH relativeFrom="margin">
+              <wp:align>center</wp:align>
+            </wp:positionH>
+            <wp:positionV relativeFrom="margin">
+              <wp:posOffset>293370</wp:posOffset>
+            </wp:positionV>
+            <wp:extent cx="6199655" cy="3352800"/>
+            <wp:effectExtent l="19050" t="19050" r="10795" b="19050"/>
+            <wp:wrapSquare wrapText="bothSides"/>
+            <wp:docPr id="36" name="Imagem 36" descr="Uma imagem com mesa&#10;&#10;Descrição gerada automaticamente"/>
+            <wp:cNvGraphicFramePr>
+              <a:graphicFrameLocks xmlns:a="http://schemas.openxmlformats.org/drawingml/2006/main" noChangeAspect="1"/>
+            </wp:cNvGraphicFramePr>
+            <a:graphic xmlns:a="http://schemas.openxmlformats.org/drawingml/2006/main">
+              <a:graphicData uri="http://schemas.openxmlformats.org/drawingml/2006/picture">
+                <pic:pic xmlns:pic="http://schemas.openxmlformats.org/drawingml/2006/picture">
+                  <pic:nvPicPr>
+                    <pic:cNvPr id="36" name="Imagem 36" descr="Uma imagem com mesa&#10;&#10;Descrição gerada automaticamente"/>
+                    <pic:cNvPicPr/>
+                  </pic:nvPicPr>
+                  <pic:blipFill>
+                    <a:blip r:embed="rId35">
+                      <a:extLst>
+                        <a:ext uri="{28A0092B-C50C-407E-A947-70E740481C1C}">
+                          <a14:useLocalDpi xmlns:a14="http://schemas.microsoft.com/office/drawing/2010/main" val="0"/>
+                        </a:ext>
+                      </a:extLst>
+                    </a:blip>
+                    <a:stretch>
+                      <a:fillRect/>
+                    </a:stretch>
+                  </pic:blipFill>
+                  <pic:spPr>
+                    <a:xfrm>
+                      <a:off x="0" y="0"/>
+                      <a:ext cx="6199655" cy="3352800"/>
+                    </a:xfrm>
+                    <a:prstGeom prst="rect">
+                      <a:avLst/>
+                    </a:prstGeom>
+                    <a:ln>
+                      <a:solidFill>
+                        <a:schemeClr val="tx1"/>
+                      </a:solidFill>
+                    </a:ln>
+                  </pic:spPr>
+                </pic:pic>
+              </a:graphicData>
+            </a:graphic>
+          </wp:anchor>
+        </w:drawing>
+      </w:r>
       <w:r>
         <w:rPr>
           <w:noProof/>
@@ -8431,14 +9140,27 @@
                             <w:r>
                               <w:t xml:space="preserve">Figura </w:t>
                             </w:r>
-                            <w:fldSimple w:instr=" SEQ Figura \* ARABIC ">
-                              <w:r>
-                                <w:rPr>
-                                  <w:noProof/>
-                                </w:rPr>
-                                <w:t>27</w:t>
-                              </w:r>
-                            </w:fldSimple>
+                            <w:r>
+                              <w:fldChar w:fldCharType="begin"/>
+                            </w:r>
+                            <w:r>
+                              <w:instrText xml:space="preserve"> SEQ Figura \* ARABIC </w:instrText>
+                            </w:r>
+                            <w:r>
+                              <w:fldChar w:fldCharType="separate"/>
+                            </w:r>
+                            <w:r>
+                              <w:rPr>
+                                <w:noProof/>
+                              </w:rPr>
+                              <w:t>27</w:t>
+                            </w:r>
+                            <w:r>
+                              <w:rPr>
+                                <w:noProof/>
+                              </w:rPr>
+                              <w:fldChar w:fldCharType="end"/>
+                            </w:r>
                             <w:r>
                               <w:t xml:space="preserve"> - Segmentação da Roleta da 3ª Geração</w:t>
                             </w:r>
@@ -8473,14 +9195,27 @@
                       <w:r>
                         <w:t xml:space="preserve">Figura </w:t>
                       </w:r>
-                      <w:fldSimple w:instr=" SEQ Figura \* ARABIC ">
-                        <w:r>
-                          <w:rPr>
-                            <w:noProof/>
-                          </w:rPr>
-                          <w:t>27</w:t>
-                        </w:r>
-                      </w:fldSimple>
+                      <w:r>
+                        <w:fldChar w:fldCharType="begin"/>
+                      </w:r>
+                      <w:r>
+                        <w:instrText xml:space="preserve"> SEQ Figura \* ARABIC </w:instrText>
+                      </w:r>
+                      <w:r>
+                        <w:fldChar w:fldCharType="separate"/>
+                      </w:r>
+                      <w:r>
+                        <w:rPr>
+                          <w:noProof/>
+                        </w:rPr>
+                        <w:t>27</w:t>
+                      </w:r>
+                      <w:r>
+                        <w:rPr>
+                          <w:noProof/>
+                        </w:rPr>
+                        <w:fldChar w:fldCharType="end"/>
+                      </w:r>
                       <w:r>
                         <w:t xml:space="preserve"> - Segmentação da Roleta da 3ª Geração</w:t>
                       </w:r>
@@ -8496,16 +9231,49 @@
       <w:r>
         <w:rPr>
           <w:bCs/>
+        </w:rPr>
+        <w:t>Segmentação da Roleta:</w:t>
+      </w:r>
+    </w:p>
+    <w:p>
+      <w:pPr>
+        <w:rPr>
+          <w:bCs/>
+        </w:rPr>
+      </w:pPr>
+    </w:p>
+    <w:p>
+      <w:pPr>
+        <w:rPr>
+          <w:bCs/>
+        </w:rPr>
+      </w:pPr>
+      <w:r>
+        <w:rPr>
+          <w:bCs/>
+        </w:rPr>
+        <w:t>A Taxa de recombinação será:</w:t>
+      </w:r>
+    </w:p>
+    <w:p>
+      <w:pPr>
+        <w:rPr>
+          <w:bCs/>
+        </w:rPr>
+      </w:pPr>
+      <w:r>
+        <w:rPr>
+          <w:bCs/>
           <w:noProof/>
         </w:rPr>
         <w:drawing>
-          <wp:anchor distT="0" distB="0" distL="114300" distR="114300" simplePos="0" relativeHeight="251676672" behindDoc="0" locked="0" layoutInCell="1" allowOverlap="1" wp14:anchorId="4B52D575" wp14:editId="27C3E9DF">
+          <wp:anchor distT="0" distB="0" distL="114300" distR="114300" simplePos="0" relativeHeight="251676672" behindDoc="0" locked="0" layoutInCell="1" allowOverlap="1" wp14:anchorId="4B52D575" wp14:editId="3B04B051">
             <wp:simplePos x="0" y="0"/>
             <wp:positionH relativeFrom="margin">
-              <wp:align>center</wp:align>
+              <wp:posOffset>-852805</wp:posOffset>
             </wp:positionH>
             <wp:positionV relativeFrom="margin">
-              <wp:posOffset>4487545</wp:posOffset>
+              <wp:posOffset>4422775</wp:posOffset>
             </wp:positionV>
             <wp:extent cx="7103110" cy="2491740"/>
             <wp:effectExtent l="19050" t="19050" r="21590" b="22860"/>
@@ -8522,7 +9290,7 @@
                     <pic:cNvPicPr/>
                   </pic:nvPicPr>
                   <pic:blipFill>
-                    <a:blip r:embed="rId35">
+                    <a:blip r:embed="rId36">
                       <a:extLst>
                         <a:ext uri="{28A0092B-C50C-407E-A947-70E740481C1C}">
                           <a14:useLocalDpi xmlns:a14="http://schemas.microsoft.com/office/drawing/2010/main" val="0"/>
@@ -8559,55 +9327,21 @@
           </wp:anchor>
         </w:drawing>
       </w:r>
-      <w:r>
+    </w:p>
+    <w:p>
+      <w:pPr>
         <w:rPr>
           <w:bCs/>
         </w:rPr>
-        <w:t>Segmentação da Roleta:</w:t>
-      </w:r>
-    </w:p>
-    <w:p>
-      <w:pPr>
-        <w:rPr>
-          <w:bCs/>
-        </w:rPr>
-      </w:pPr>
-    </w:p>
-    <w:p>
-      <w:pPr>
-        <w:rPr>
-          <w:bCs/>
-        </w:rPr>
-      </w:pPr>
-      <w:r>
-        <w:rPr>
-          <w:bCs/>
-        </w:rPr>
-        <w:t>A Taxa de recombinação será:</w:t>
-      </w:r>
-    </w:p>
-    <w:p>
-      <w:pPr>
-        <w:rPr>
-          <w:bCs/>
-        </w:rPr>
-      </w:pPr>
-    </w:p>
-    <w:p>
-      <w:pPr>
-        <w:rPr>
-          <w:bCs/>
-        </w:rPr>
       </w:pPr>
       <w:r>
         <w:rPr>
           <w:noProof/>
         </w:rPr>
-        <w:lastRenderedPageBreak/>
         <mc:AlternateContent>
           <mc:Choice Requires="wps">
             <w:drawing>
-              <wp:anchor distT="0" distB="0" distL="114300" distR="114300" simplePos="0" relativeHeight="251681792" behindDoc="0" locked="0" layoutInCell="1" allowOverlap="1" wp14:anchorId="74B871D3" wp14:editId="3512E1E2">
+              <wp:anchor distT="0" distB="0" distL="114300" distR="114300" simplePos="0" relativeHeight="251681792" behindDoc="0" locked="0" layoutInCell="1" allowOverlap="1" wp14:anchorId="74B871D3" wp14:editId="3CA90913">
                 <wp:simplePos x="0" y="0"/>
                 <wp:positionH relativeFrom="column">
                   <wp:posOffset>-395605</wp:posOffset>
@@ -8652,14 +9386,27 @@
                             <w:r>
                               <w:t xml:space="preserve">Figura </w:t>
                             </w:r>
-                            <w:fldSimple w:instr=" SEQ Figura \* ARABIC ">
-                              <w:r>
-                                <w:rPr>
-                                  <w:noProof/>
-                                </w:rPr>
-                                <w:t>28</w:t>
-                              </w:r>
-                            </w:fldSimple>
+                            <w:r>
+                              <w:fldChar w:fldCharType="begin"/>
+                            </w:r>
+                            <w:r>
+                              <w:instrText xml:space="preserve"> SEQ Figura \* ARABIC </w:instrText>
+                            </w:r>
+                            <w:r>
+                              <w:fldChar w:fldCharType="separate"/>
+                            </w:r>
+                            <w:r>
+                              <w:rPr>
+                                <w:noProof/>
+                              </w:rPr>
+                              <w:t>28</w:t>
+                            </w:r>
+                            <w:r>
+                              <w:rPr>
+                                <w:noProof/>
+                              </w:rPr>
+                              <w:fldChar w:fldCharType="end"/>
+                            </w:r>
                             <w:r>
                               <w:t xml:space="preserve"> - Taxa de Recombinação 3ª Geração</w:t>
                             </w:r>
@@ -8694,14 +9441,27 @@
                       <w:r>
                         <w:t xml:space="preserve">Figura </w:t>
                       </w:r>
-                      <w:fldSimple w:instr=" SEQ Figura \* ARABIC ">
-                        <w:r>
-                          <w:rPr>
-                            <w:noProof/>
-                          </w:rPr>
-                          <w:t>28</w:t>
-                        </w:r>
-                      </w:fldSimple>
+                      <w:r>
+                        <w:fldChar w:fldCharType="begin"/>
+                      </w:r>
+                      <w:r>
+                        <w:instrText xml:space="preserve"> SEQ Figura \* ARABIC </w:instrText>
+                      </w:r>
+                      <w:r>
+                        <w:fldChar w:fldCharType="separate"/>
+                      </w:r>
+                      <w:r>
+                        <w:rPr>
+                          <w:noProof/>
+                        </w:rPr>
+                        <w:t>28</w:t>
+                      </w:r>
+                      <w:r>
+                        <w:rPr>
+                          <w:noProof/>
+                        </w:rPr>
+                        <w:fldChar w:fldCharType="end"/>
+                      </w:r>
                       <w:r>
                         <w:t xml:space="preserve"> - Taxa de Recombinação 3ª Geração</w:t>
                       </w:r>
@@ -8714,104 +9474,65 @@
           </mc:Fallback>
         </mc:AlternateContent>
       </w:r>
+    </w:p>
+    <w:p>
+      <w:pPr>
+        <w:rPr>
+          <w:bCs/>
+        </w:rPr>
+      </w:pPr>
+    </w:p>
+    <w:p>
+      <w:pPr>
+        <w:rPr>
+          <w:bCs/>
+        </w:rPr>
+      </w:pPr>
+    </w:p>
+    <w:p>
+      <w:pPr>
+        <w:rPr>
+          <w:bCs/>
+        </w:rPr>
+      </w:pPr>
+    </w:p>
+    <w:p>
+      <w:pPr>
+        <w:rPr>
+          <w:bCs/>
+        </w:rPr>
+      </w:pPr>
+    </w:p>
+    <w:p>
+      <w:pPr>
+        <w:rPr>
+          <w:bCs/>
+        </w:rPr>
+      </w:pPr>
+      <w:r>
+        <w:rPr>
+          <w:bCs/>
+        </w:rPr>
+        <w:lastRenderedPageBreak/>
+        <w:t>Recombinação dos indivíduos:</w:t>
+      </w:r>
+    </w:p>
+    <w:p>
+      <w:pPr>
+        <w:rPr>
+          <w:bCs/>
+        </w:rPr>
+      </w:pPr>
+    </w:p>
+    <w:p>
+      <w:pPr>
+        <w:keepNext/>
+      </w:pPr>
       <w:r>
         <w:rPr>
           <w:bCs/>
           <w:noProof/>
         </w:rPr>
-        <w:drawing>
-          <wp:anchor distT="0" distB="0" distL="114300" distR="114300" simplePos="0" relativeHeight="251679744" behindDoc="0" locked="0" layoutInCell="1" allowOverlap="1" wp14:anchorId="15B30346" wp14:editId="020FC8F5">
-            <wp:simplePos x="0" y="0"/>
-            <wp:positionH relativeFrom="margin">
-              <wp:align>center</wp:align>
-            </wp:positionH>
-            <wp:positionV relativeFrom="margin">
-              <wp:posOffset>118110</wp:posOffset>
-            </wp:positionV>
-            <wp:extent cx="6199655" cy="3352800"/>
-            <wp:effectExtent l="19050" t="19050" r="10795" b="19050"/>
-            <wp:wrapSquare wrapText="bothSides"/>
-            <wp:docPr id="36" name="Imagem 36" descr="Uma imagem com mesa&#10;&#10;Descrição gerada automaticamente"/>
-            <wp:cNvGraphicFramePr>
-              <a:graphicFrameLocks xmlns:a="http://schemas.openxmlformats.org/drawingml/2006/main" noChangeAspect="1"/>
-            </wp:cNvGraphicFramePr>
-            <a:graphic xmlns:a="http://schemas.openxmlformats.org/drawingml/2006/main">
-              <a:graphicData uri="http://schemas.openxmlformats.org/drawingml/2006/picture">
-                <pic:pic xmlns:pic="http://schemas.openxmlformats.org/drawingml/2006/picture">
-                  <pic:nvPicPr>
-                    <pic:cNvPr id="36" name="Imagem 36" descr="Uma imagem com mesa&#10;&#10;Descrição gerada automaticamente"/>
-                    <pic:cNvPicPr/>
-                  </pic:nvPicPr>
-                  <pic:blipFill>
-                    <a:blip r:embed="rId36">
-                      <a:extLst>
-                        <a:ext uri="{28A0092B-C50C-407E-A947-70E740481C1C}">
-                          <a14:useLocalDpi xmlns:a14="http://schemas.microsoft.com/office/drawing/2010/main" val="0"/>
-                        </a:ext>
-                      </a:extLst>
-                    </a:blip>
-                    <a:stretch>
-                      <a:fillRect/>
-                    </a:stretch>
-                  </pic:blipFill>
-                  <pic:spPr>
-                    <a:xfrm>
-                      <a:off x="0" y="0"/>
-                      <a:ext cx="6199655" cy="3352800"/>
-                    </a:xfrm>
-                    <a:prstGeom prst="rect">
-                      <a:avLst/>
-                    </a:prstGeom>
-                    <a:ln>
-                      <a:solidFill>
-                        <a:schemeClr val="tx1"/>
-                      </a:solidFill>
-                    </a:ln>
-                  </pic:spPr>
-                </pic:pic>
-              </a:graphicData>
-            </a:graphic>
-          </wp:anchor>
-        </w:drawing>
-      </w:r>
-    </w:p>
-    <w:p>
-      <w:pPr>
-        <w:rPr>
-          <w:bCs/>
-        </w:rPr>
-      </w:pPr>
-    </w:p>
-    <w:p>
-      <w:pPr>
-        <w:rPr>
-          <w:bCs/>
-        </w:rPr>
-      </w:pPr>
-      <w:r>
-        <w:rPr>
-          <w:bCs/>
-        </w:rPr>
-        <w:t>Recombinação dos indivíduos:</w:t>
-      </w:r>
-    </w:p>
-    <w:p>
-      <w:pPr>
-        <w:rPr>
-          <w:bCs/>
-        </w:rPr>
-      </w:pPr>
-    </w:p>
-    <w:p>
-      <w:pPr>
-        <w:keepNext/>
-      </w:pPr>
-      <w:r>
-        <w:rPr>
-          <w:bCs/>
-          <w:noProof/>
-        </w:rPr>
-        <w:lastRenderedPageBreak/>
         <w:drawing>
           <wp:inline distT="0" distB="0" distL="0" distR="0" wp14:anchorId="535B0349" wp14:editId="08842E95">
             <wp:extent cx="5400040" cy="6134735"/>
@@ -8870,31 +9591,30 @@
       <w:r>
         <w:t xml:space="preserve">Figura </w:t>
       </w:r>
-      <w:fldSimple w:instr=" SEQ Figura \* ARABIC ">
-        <w:r>
-          <w:rPr>
-            <w:noProof/>
-          </w:rPr>
-          <w:t>29</w:t>
-        </w:r>
-      </w:fldSimple>
+      <w:r>
+        <w:fldChar w:fldCharType="begin"/>
+      </w:r>
+      <w:r>
+        <w:instrText xml:space="preserve"> SEQ Figura \* ARABIC </w:instrText>
+      </w:r>
+      <w:r>
+        <w:fldChar w:fldCharType="separate"/>
+      </w:r>
+      <w:r>
+        <w:rPr>
+          <w:noProof/>
+        </w:rPr>
+        <w:t>29</w:t>
+      </w:r>
+      <w:r>
+        <w:rPr>
+          <w:noProof/>
+        </w:rPr>
+        <w:fldChar w:fldCharType="end"/>
+      </w:r>
       <w:r>
         <w:t xml:space="preserve"> - Recombinação da 3ª Geração</w:t>
       </w:r>
-    </w:p>
-    <w:p>
-      <w:pPr>
-        <w:rPr>
-          <w:bCs/>
-        </w:rPr>
-      </w:pPr>
-    </w:p>
-    <w:p>
-      <w:pPr>
-        <w:rPr>
-          <w:bCs/>
-        </w:rPr>
-      </w:pPr>
     </w:p>
     <w:p>
       <w:pPr>
@@ -9008,10 +9728,7 @@
         </w:numPr>
       </w:pPr>
       <w:r>
-        <w:t xml:space="preserve">Posição aleatória: </w:t>
-      </w:r>
-      <w:r>
-        <w:t>6</w:t>
+        <w:t>Posição aleatória: 6</w:t>
       </w:r>
     </w:p>
     <w:p>
@@ -9025,7 +9742,7 @@
         <mc:AlternateContent>
           <mc:Choice Requires="wps">
             <w:drawing>
-              <wp:anchor distT="0" distB="0" distL="114300" distR="114300" simplePos="0" relativeHeight="251684864" behindDoc="0" locked="0" layoutInCell="1" allowOverlap="1" wp14:anchorId="7D4C576E" wp14:editId="13299F5A">
+              <wp:anchor distT="0" distB="0" distL="114300" distR="114300" simplePos="0" relativeHeight="251684864" behindDoc="0" locked="0" layoutInCell="1" allowOverlap="1" wp14:anchorId="7D4C576E" wp14:editId="6A1D37EF">
                 <wp:simplePos x="0" y="0"/>
                 <wp:positionH relativeFrom="column">
                   <wp:posOffset>-614680</wp:posOffset>
@@ -9070,14 +9787,27 @@
                             <w:r>
                               <w:t xml:space="preserve">Figura </w:t>
                             </w:r>
-                            <w:fldSimple w:instr=" SEQ Figura \* ARABIC ">
-                              <w:r>
-                                <w:rPr>
-                                  <w:noProof/>
-                                </w:rPr>
-                                <w:t>30</w:t>
-                              </w:r>
-                            </w:fldSimple>
+                            <w:r>
+                              <w:fldChar w:fldCharType="begin"/>
+                            </w:r>
+                            <w:r>
+                              <w:instrText xml:space="preserve"> SEQ Figura \* ARABIC </w:instrText>
+                            </w:r>
+                            <w:r>
+                              <w:fldChar w:fldCharType="separate"/>
+                            </w:r>
+                            <w:r>
+                              <w:rPr>
+                                <w:noProof/>
+                              </w:rPr>
+                              <w:t>30</w:t>
+                            </w:r>
+                            <w:r>
+                              <w:rPr>
+                                <w:noProof/>
+                              </w:rPr>
+                              <w:fldChar w:fldCharType="end"/>
+                            </w:r>
                             <w:r>
                               <w:t xml:space="preserve"> - Mutação da 3ª Geração</w:t>
                             </w:r>
@@ -9112,14 +9842,27 @@
                       <w:r>
                         <w:t xml:space="preserve">Figura </w:t>
                       </w:r>
-                      <w:fldSimple w:instr=" SEQ Figura \* ARABIC ">
-                        <w:r>
-                          <w:rPr>
-                            <w:noProof/>
-                          </w:rPr>
-                          <w:t>30</w:t>
-                        </w:r>
-                      </w:fldSimple>
+                      <w:r>
+                        <w:fldChar w:fldCharType="begin"/>
+                      </w:r>
+                      <w:r>
+                        <w:instrText xml:space="preserve"> SEQ Figura \* ARABIC </w:instrText>
+                      </w:r>
+                      <w:r>
+                        <w:fldChar w:fldCharType="separate"/>
+                      </w:r>
+                      <w:r>
+                        <w:rPr>
+                          <w:noProof/>
+                        </w:rPr>
+                        <w:t>30</w:t>
+                      </w:r>
+                      <w:r>
+                        <w:rPr>
+                          <w:noProof/>
+                        </w:rPr>
+                        <w:fldChar w:fldCharType="end"/>
+                      </w:r>
                       <w:r>
                         <w:t xml:space="preserve"> - Mutação da 3ª Geração</w:t>
                       </w:r>
@@ -9138,7 +9881,7 @@
           <w:noProof/>
         </w:rPr>
         <w:drawing>
-          <wp:anchor distT="0" distB="0" distL="114300" distR="114300" simplePos="0" relativeHeight="251682816" behindDoc="0" locked="0" layoutInCell="1" allowOverlap="1" wp14:anchorId="2371663F" wp14:editId="7350E7AD">
+          <wp:anchor distT="0" distB="0" distL="114300" distR="114300" simplePos="0" relativeHeight="251682816" behindDoc="0" locked="0" layoutInCell="1" allowOverlap="1" wp14:anchorId="2371663F" wp14:editId="56E4B00D">
             <wp:simplePos x="0" y="0"/>
             <wp:positionH relativeFrom="margin">
               <wp:align>center</wp:align>
@@ -9329,7 +10072,7 @@
       <w:pPr>
         <w:pStyle w:val="Ttulo2"/>
       </w:pPr>
-      <w:bookmarkStart w:id="12" w:name="_Toc62854563"/>
+      <w:bookmarkStart w:id="12" w:name="_Toc62925886"/>
       <w:r>
         <w:lastRenderedPageBreak/>
         <w:t>CONCLUSÕES</w:t>
@@ -9537,28 +10280,12 @@
     </w:p>
     <w:p>
       <w:r>
-        <w:t xml:space="preserve">Adicionalmente parte do trabalho 3, foi elaborado um script em </w:t>
-      </w:r>
-      <w:proofErr w:type="spellStart"/>
-      <w:r>
-        <w:t>Python</w:t>
-      </w:r>
-      <w:proofErr w:type="spellEnd"/>
-      <w:r>
-        <w:t xml:space="preserve"> em que basta inserir alguns parâmetros que estão na Secção dos Dados, a partir desse script pode-se observar a evolução do algoritmo ao longo de n gerações que forem introduzidas.</w:t>
-      </w:r>
-    </w:p>
-    <w:p>
-      <w:r>
-        <w:t xml:space="preserve">De Realçar que foi com esse script </w:t>
-      </w:r>
-      <w:proofErr w:type="spellStart"/>
-      <w:r>
-        <w:t>Python</w:t>
-      </w:r>
-      <w:proofErr w:type="spellEnd"/>
-      <w:r>
-        <w:t xml:space="preserve"> que se procedeu à obtenção dos dados utilizados para este relatório, à </w:t>
+        <w:t>Adicionalmente parte do trabalho 3, foi elaborado um script em Python em que basta inserir alguns parâmetros que estão na Secção dos Dados, a partir desse script pode-se observar a evolução do algoritmo ao longo de n gerações que forem introduzidas.</w:t>
+      </w:r>
+    </w:p>
+    <w:p>
+      <w:r>
+        <w:t xml:space="preserve">De Realçar que foi com esse script Python que se procedeu à obtenção dos dados utilizados para este relatório, à </w:t>
       </w:r>
       <w:r>
         <w:t>exceção</w:t>
@@ -9572,10 +10299,28 @@
     <w:p/>
     <w:p/>
     <w:p/>
+    <w:p/>
+    <w:p>
+      <w:pPr>
+        <w:pStyle w:val="Ttulo2"/>
+      </w:pPr>
+      <w:r>
+        <w:lastRenderedPageBreak/>
+        <w:t>Sistema R com Package GA</w:t>
+      </w:r>
+    </w:p>
+    <w:p/>
+    <w:p>
+      <w:r>
+        <w:t>No enunciado do trabalho prático presente na Figura 2 é adicionalmente pedido para apresentarmos uma simulação através de um Software denominado de Sistema R</w:t>
+      </w:r>
+    </w:p>
     <w:sectPr>
+      <w:footerReference w:type="default" r:id="rId39"/>
       <w:pgSz w:w="11906" w:h="16838"/>
       <w:pgMar w:top="1417" w:right="1701" w:bottom="1417" w:left="1701" w:header="708" w:footer="708" w:gutter="0"/>
       <w:cols w:space="708"/>
+      <w:titlePg/>
       <w:docGrid w:linePitch="360"/>
     </w:sectPr>
   </w:body>
@@ -9605,6 +10350,51 @@
     </w:p>
   </w:endnote>
 </w:endnotes>
+</file>
+
+<file path=word/footer1.xml><?xml version="1.0" encoding="utf-8"?>
+<w:ftr xmlns:wpc="http://schemas.microsoft.com/office/word/2010/wordprocessingCanvas" xmlns:cx="http://schemas.microsoft.com/office/drawing/2014/chartex" xmlns:cx1="http://schemas.microsoft.com/office/drawing/2015/9/8/chartex" xmlns:cx2="http://schemas.microsoft.com/office/drawing/2015/10/21/chartex" xmlns:cx3="http://schemas.microsoft.com/office/drawing/2016/5/9/chartex" xmlns:cx4="http://schemas.microsoft.com/office/drawing/2016/5/10/chartex" xmlns:cx5="http://schemas.microsoft.com/office/drawing/2016/5/11/chartex" xmlns:cx6="http://schemas.microsoft.com/office/drawing/2016/5/12/chartex" xmlns:cx7="http://schemas.microsoft.com/office/drawing/2016/5/13/chartex" xmlns:cx8="http://schemas.microsoft.com/office/drawing/2016/5/14/chartex" xmlns:mc="http://schemas.openxmlformats.org/markup-compatibility/2006" xmlns:aink="http://schemas.microsoft.com/office/drawing/2016/ink" xmlns:am3d="http://schemas.microsoft.com/office/drawing/2017/model3d" xmlns:o="urn:schemas-microsoft-com:office:office" xmlns:r="http://schemas.openxmlformats.org/officeDocument/2006/relationships" xmlns:m="http://schemas.openxmlformats.org/officeDocument/2006/math" xmlns:v="urn:schemas-microsoft-com:vml" xmlns:wp14="http://schemas.microsoft.com/office/word/2010/wordprocessingDrawing" xmlns:wp="http://schemas.openxmlformats.org/drawingml/2006/wordprocessingDrawing" xmlns:w10="urn:schemas-microsoft-com:office:word" xmlns:w="http://schemas.openxmlformats.org/wordprocessingml/2006/main" xmlns:w14="http://schemas.microsoft.com/office/word/2010/wordml" xmlns:w15="http://schemas.microsoft.com/office/word/2012/wordml" xmlns:w16cex="http://schemas.microsoft.com/office/word/2018/wordml/cex" xmlns:w16cid="http://schemas.microsoft.com/office/word/2016/wordml/cid" xmlns:w16="http://schemas.microsoft.com/office/word/2018/wordml" xmlns:w16se="http://schemas.microsoft.com/office/word/2015/wordml/symex" xmlns:wpg="http://schemas.microsoft.com/office/word/2010/wordprocessingGroup" xmlns:wpi="http://schemas.microsoft.com/office/word/2010/wordprocessingInk" xmlns:wne="http://schemas.microsoft.com/office/word/2006/wordml" xmlns:wps="http://schemas.microsoft.com/office/word/2010/wordprocessingShape" mc:Ignorable="w14 w15 w16se w16cid w16 w16cex wp14">
+  <w:sdt>
+    <w:sdtPr>
+      <w:id w:val="1571533396"/>
+      <w:docPartObj>
+        <w:docPartGallery w:val="Page Numbers (Bottom of Page)"/>
+        <w:docPartUnique/>
+      </w:docPartObj>
+    </w:sdtPr>
+    <w:sdtContent>
+      <w:p>
+        <w:pPr>
+          <w:pStyle w:val="Rodap"/>
+          <w:jc w:val="right"/>
+        </w:pPr>
+        <w:r>
+          <w:fldChar w:fldCharType="begin"/>
+        </w:r>
+        <w:r>
+          <w:instrText>PAGE   \* MERGEFORMAT</w:instrText>
+        </w:r>
+        <w:r>
+          <w:fldChar w:fldCharType="separate"/>
+        </w:r>
+        <w:r>
+          <w:t>2</w:t>
+        </w:r>
+        <w:r>
+          <w:fldChar w:fldCharType="end"/>
+        </w:r>
+      </w:p>
+    </w:sdtContent>
+  </w:sdt>
+  <w:p>
+    <w:pPr>
+      <w:pStyle w:val="Rodap"/>
+    </w:pPr>
+    <w:r>
+      <w:t>Relatório de Algoritmos Genéticos</w:t>
+    </w:r>
+  </w:p>
+</w:ftr>
 </file>
 
 <file path=word/footnotes.xml><?xml version="1.0" encoding="utf-8"?>

</xml_diff>

<commit_message>
Stable version of report
</commit_message>
<xml_diff>
--- a/Relatório Trabalho Prático 2.docx
+++ b/Relatório Trabalho Prático 2.docx
@@ -238,7 +238,7 @@
       <w:pPr>
         <w:pStyle w:val="Ttulo2"/>
       </w:pPr>
-      <w:bookmarkStart w:id="0" w:name="_Toc62925874"/>
+      <w:bookmarkStart w:id="0" w:name="_Toc62934592"/>
       <w:r>
         <w:t>ABSTRACT</w:t>
       </w:r>
@@ -412,7 +412,7 @@
           <w:r>
             <w:fldChar w:fldCharType="separate"/>
           </w:r>
-          <w:hyperlink w:anchor="_Toc62925874" w:history="1">
+          <w:hyperlink w:anchor="_Toc62934592" w:history="1">
             <w:r>
               <w:rPr>
                 <w:rStyle w:val="Hiperligao"/>
@@ -439,7 +439,7 @@
                 <w:noProof/>
                 <w:webHidden/>
               </w:rPr>
-              <w:instrText xml:space="preserve"> PAGEREF _Toc62925874 \h </w:instrText>
+              <w:instrText xml:space="preserve"> PAGEREF _Toc62934592 \h </w:instrText>
             </w:r>
             <w:r>
               <w:rPr>
@@ -482,7 +482,7 @@
               <w:lang w:eastAsia="pt-PT"/>
             </w:rPr>
           </w:pPr>
-          <w:hyperlink w:anchor="_Toc62925875" w:history="1">
+          <w:hyperlink w:anchor="_Toc62934593" w:history="1">
             <w:r>
               <w:rPr>
                 <w:rStyle w:val="Hiperligao"/>
@@ -509,7 +509,7 @@
                 <w:noProof/>
                 <w:webHidden/>
               </w:rPr>
-              <w:instrText xml:space="preserve"> PAGEREF _Toc62925875 \h </w:instrText>
+              <w:instrText xml:space="preserve"> PAGEREF _Toc62934593 \h </w:instrText>
             </w:r>
             <w:r>
               <w:rPr>
@@ -552,7 +552,7 @@
               <w:lang w:eastAsia="pt-PT"/>
             </w:rPr>
           </w:pPr>
-          <w:hyperlink w:anchor="_Toc62925876" w:history="1">
+          <w:hyperlink w:anchor="_Toc62934594" w:history="1">
             <w:r>
               <w:rPr>
                 <w:rStyle w:val="Hiperligao"/>
@@ -579,7 +579,7 @@
                 <w:noProof/>
                 <w:webHidden/>
               </w:rPr>
-              <w:instrText xml:space="preserve"> PAGEREF _Toc62925876 \h </w:instrText>
+              <w:instrText xml:space="preserve"> PAGEREF _Toc62934594 \h </w:instrText>
             </w:r>
             <w:r>
               <w:rPr>
@@ -622,7 +622,7 @@
               <w:lang w:eastAsia="pt-PT"/>
             </w:rPr>
           </w:pPr>
-          <w:hyperlink w:anchor="_Toc62925877" w:history="1">
+          <w:hyperlink w:anchor="_Toc62934595" w:history="1">
             <w:r>
               <w:rPr>
                 <w:rStyle w:val="Hiperligao"/>
@@ -649,7 +649,7 @@
                 <w:noProof/>
                 <w:webHidden/>
               </w:rPr>
-              <w:instrText xml:space="preserve"> PAGEREF _Toc62925877 \h </w:instrText>
+              <w:instrText xml:space="preserve"> PAGEREF _Toc62934595 \h </w:instrText>
             </w:r>
             <w:r>
               <w:rPr>
@@ -692,7 +692,7 @@
               <w:lang w:eastAsia="pt-PT"/>
             </w:rPr>
           </w:pPr>
-          <w:hyperlink w:anchor="_Toc62925878" w:history="1">
+          <w:hyperlink w:anchor="_Toc62934596" w:history="1">
             <w:r>
               <w:rPr>
                 <w:rStyle w:val="Hiperligao"/>
@@ -719,7 +719,7 @@
                 <w:noProof/>
                 <w:webHidden/>
               </w:rPr>
-              <w:instrText xml:space="preserve"> PAGEREF _Toc62925878 \h </w:instrText>
+              <w:instrText xml:space="preserve"> PAGEREF _Toc62934596 \h </w:instrText>
             </w:r>
             <w:r>
               <w:rPr>
@@ -762,7 +762,7 @@
               <w:lang w:eastAsia="pt-PT"/>
             </w:rPr>
           </w:pPr>
-          <w:hyperlink w:anchor="_Toc62925879" w:history="1">
+          <w:hyperlink w:anchor="_Toc62934597" w:history="1">
             <w:r>
               <w:rPr>
                 <w:rStyle w:val="Hiperligao"/>
@@ -790,7 +790,7 @@
                 <w:noProof/>
                 <w:webHidden/>
               </w:rPr>
-              <w:instrText xml:space="preserve"> PAGEREF _Toc62925879 \h </w:instrText>
+              <w:instrText xml:space="preserve"> PAGEREF _Toc62934597 \h </w:instrText>
             </w:r>
             <w:r>
               <w:rPr>
@@ -833,7 +833,7 @@
               <w:lang w:eastAsia="pt-PT"/>
             </w:rPr>
           </w:pPr>
-          <w:hyperlink w:anchor="_Toc62925880" w:history="1">
+          <w:hyperlink w:anchor="_Toc62934598" w:history="1">
             <w:r>
               <w:rPr>
                 <w:rStyle w:val="Hiperligao"/>
@@ -860,7 +860,7 @@
                 <w:noProof/>
                 <w:webHidden/>
               </w:rPr>
-              <w:instrText xml:space="preserve"> PAGEREF _Toc62925880 \h </w:instrText>
+              <w:instrText xml:space="preserve"> PAGEREF _Toc62934598 \h </w:instrText>
             </w:r>
             <w:r>
               <w:rPr>
@@ -903,7 +903,7 @@
               <w:lang w:eastAsia="pt-PT"/>
             </w:rPr>
           </w:pPr>
-          <w:hyperlink w:anchor="_Toc62925881" w:history="1">
+          <w:hyperlink w:anchor="_Toc62934599" w:history="1">
             <w:r>
               <w:rPr>
                 <w:rStyle w:val="Hiperligao"/>
@@ -930,7 +930,7 @@
                 <w:noProof/>
                 <w:webHidden/>
               </w:rPr>
-              <w:instrText xml:space="preserve"> PAGEREF _Toc62925881 \h </w:instrText>
+              <w:instrText xml:space="preserve"> PAGEREF _Toc62934599 \h </w:instrText>
             </w:r>
             <w:r>
               <w:rPr>
@@ -973,7 +973,7 @@
               <w:lang w:eastAsia="pt-PT"/>
             </w:rPr>
           </w:pPr>
-          <w:hyperlink w:anchor="_Toc62925882" w:history="1">
+          <w:hyperlink w:anchor="_Toc62934600" w:history="1">
             <w:r>
               <w:rPr>
                 <w:rStyle w:val="Hiperligao"/>
@@ -1001,7 +1001,7 @@
                 <w:noProof/>
                 <w:webHidden/>
               </w:rPr>
-              <w:instrText xml:space="preserve"> PAGEREF _Toc62925882 \h </w:instrText>
+              <w:instrText xml:space="preserve"> PAGEREF _Toc62934600 \h </w:instrText>
             </w:r>
             <w:r>
               <w:rPr>
@@ -1044,7 +1044,7 @@
               <w:lang w:eastAsia="pt-PT"/>
             </w:rPr>
           </w:pPr>
-          <w:hyperlink w:anchor="_Toc62925883" w:history="1">
+          <w:hyperlink w:anchor="_Toc62934601" w:history="1">
             <w:r>
               <w:rPr>
                 <w:rStyle w:val="Hiperligao"/>
@@ -1071,7 +1071,7 @@
                 <w:noProof/>
                 <w:webHidden/>
               </w:rPr>
-              <w:instrText xml:space="preserve"> PAGEREF _Toc62925883 \h </w:instrText>
+              <w:instrText xml:space="preserve"> PAGEREF _Toc62934601 \h </w:instrText>
             </w:r>
             <w:r>
               <w:rPr>
@@ -1114,7 +1114,7 @@
               <w:lang w:eastAsia="pt-PT"/>
             </w:rPr>
           </w:pPr>
-          <w:hyperlink w:anchor="_Toc62925884" w:history="1">
+          <w:hyperlink w:anchor="_Toc62934602" w:history="1">
             <w:r>
               <w:rPr>
                 <w:rStyle w:val="Hiperligao"/>
@@ -1141,7 +1141,7 @@
                 <w:noProof/>
                 <w:webHidden/>
               </w:rPr>
-              <w:instrText xml:space="preserve"> PAGEREF _Toc62925884 \h </w:instrText>
+              <w:instrText xml:space="preserve"> PAGEREF _Toc62934602 \h </w:instrText>
             </w:r>
             <w:r>
               <w:rPr>
@@ -1184,7 +1184,7 @@
               <w:lang w:eastAsia="pt-PT"/>
             </w:rPr>
           </w:pPr>
-          <w:hyperlink w:anchor="_Toc62925885" w:history="1">
+          <w:hyperlink w:anchor="_Toc62934603" w:history="1">
             <w:r>
               <w:rPr>
                 <w:rStyle w:val="Hiperligao"/>
@@ -1213,7 +1213,7 @@
                 <w:noProof/>
                 <w:webHidden/>
               </w:rPr>
-              <w:instrText xml:space="preserve"> PAGEREF _Toc62925885 \h </w:instrText>
+              <w:instrText xml:space="preserve"> PAGEREF _Toc62934603 \h </w:instrText>
             </w:r>
             <w:r>
               <w:rPr>
@@ -1233,7 +1233,7 @@
                 <w:noProof/>
                 <w:webHidden/>
               </w:rPr>
-              <w:t>24</w:t>
+              <w:t>25</w:t>
             </w:r>
             <w:r>
               <w:rPr>
@@ -1256,7 +1256,7 @@
               <w:lang w:eastAsia="pt-PT"/>
             </w:rPr>
           </w:pPr>
-          <w:hyperlink w:anchor="_Toc62925886" w:history="1">
+          <w:hyperlink w:anchor="_Toc62934604" w:history="1">
             <w:r>
               <w:rPr>
                 <w:rStyle w:val="Hiperligao"/>
@@ -1283,7 +1283,7 @@
                 <w:noProof/>
                 <w:webHidden/>
               </w:rPr>
-              <w:instrText xml:space="preserve"> PAGEREF _Toc62925886 \h </w:instrText>
+              <w:instrText xml:space="preserve"> PAGEREF _Toc62934604 \h </w:instrText>
             </w:r>
             <w:r>
               <w:rPr>
@@ -1315,6 +1315,76 @@
           </w:hyperlink>
         </w:p>
         <w:p>
+          <w:pPr>
+            <w:pStyle w:val="ndice2"/>
+            <w:tabs>
+              <w:tab w:val="right" w:leader="dot" w:pos="8494"/>
+            </w:tabs>
+            <w:rPr>
+              <w:rFonts w:eastAsiaTheme="minorEastAsia"/>
+              <w:noProof/>
+              <w:lang w:eastAsia="pt-PT"/>
+            </w:rPr>
+          </w:pPr>
+          <w:hyperlink w:anchor="_Toc62934605" w:history="1">
+            <w:r>
+              <w:rPr>
+                <w:rStyle w:val="Hiperligao"/>
+                <w:noProof/>
+              </w:rPr>
+              <w:t>Sistema R com Package GA</w:t>
+            </w:r>
+            <w:r>
+              <w:rPr>
+                <w:noProof/>
+                <w:webHidden/>
+              </w:rPr>
+              <w:tab/>
+            </w:r>
+            <w:r>
+              <w:rPr>
+                <w:noProof/>
+                <w:webHidden/>
+              </w:rPr>
+              <w:fldChar w:fldCharType="begin"/>
+            </w:r>
+            <w:r>
+              <w:rPr>
+                <w:noProof/>
+                <w:webHidden/>
+              </w:rPr>
+              <w:instrText xml:space="preserve"> PAGEREF _Toc62934605 \h </w:instrText>
+            </w:r>
+            <w:r>
+              <w:rPr>
+                <w:noProof/>
+                <w:webHidden/>
+              </w:rPr>
+            </w:r>
+            <w:r>
+              <w:rPr>
+                <w:noProof/>
+                <w:webHidden/>
+              </w:rPr>
+              <w:fldChar w:fldCharType="separate"/>
+            </w:r>
+            <w:r>
+              <w:rPr>
+                <w:noProof/>
+                <w:webHidden/>
+              </w:rPr>
+              <w:t>30</w:t>
+            </w:r>
+            <w:r>
+              <w:rPr>
+                <w:noProof/>
+                <w:webHidden/>
+              </w:rPr>
+              <w:fldChar w:fldCharType="end"/>
+            </w:r>
+          </w:hyperlink>
+        </w:p>
+        <w:p>
           <w:r>
             <w:rPr>
               <w:b/>
@@ -1441,7 +1511,7 @@
       <w:pPr>
         <w:pStyle w:val="Ttulo2"/>
       </w:pPr>
-      <w:bookmarkStart w:id="1" w:name="_Toc62925875"/>
+      <w:bookmarkStart w:id="1" w:name="_Toc62934593"/>
       <w:r>
         <w:lastRenderedPageBreak/>
         <w:t>INTRODUÇÃO</w:t>
@@ -1453,7 +1523,7 @@
       <w:pPr>
         <w:pStyle w:val="Ttulo3"/>
       </w:pPr>
-      <w:bookmarkStart w:id="2" w:name="_Toc62925876"/>
+      <w:bookmarkStart w:id="2" w:name="_Toc62934594"/>
       <w:r>
         <w:t>Algoritmo Genético</w:t>
       </w:r>
@@ -1581,7 +1651,7 @@
       <w:pPr>
         <w:pStyle w:val="Ttulo3"/>
       </w:pPr>
-      <w:bookmarkStart w:id="3" w:name="_Toc62925877"/>
+      <w:bookmarkStart w:id="3" w:name="_Toc62934595"/>
       <w:r>
         <w:t>Procura Estocástica</w:t>
       </w:r>
@@ -1593,7 +1663,15 @@
     <w:p/>
     <w:p>
       <w:r>
-        <w:t xml:space="preserve">Um método de procura otimizado que em vez de escolher o melhor k a partir do conjunto de sucessores candidatos, a procura estocástica escolhe k sucessores de forma aleatória, com a probabilidade de escolher um determinado sucessor que seja uma função crescente de seu valor. </w:t>
+        <w:t xml:space="preserve">Um método de procura otimizado que em vez de escolher o melhor </w:t>
+      </w:r>
+      <w:proofErr w:type="gramStart"/>
+      <w:r>
+        <w:t>k</w:t>
+      </w:r>
+      <w:proofErr w:type="gramEnd"/>
+      <w:r>
+        <w:t xml:space="preserve"> a partir do conjunto de sucessores candidatos, a procura estocástica escolhe k sucessores de forma aleatória, com a probabilidade de escolher um determinado sucessor que seja uma função crescente de seu valor. </w:t>
       </w:r>
     </w:p>
     <w:p>
@@ -1629,7 +1707,7 @@
       <w:pPr>
         <w:pStyle w:val="Ttulo3"/>
       </w:pPr>
-      <w:bookmarkStart w:id="4" w:name="_Toc62925878"/>
+      <w:bookmarkStart w:id="4" w:name="_Toc62934596"/>
       <w:r>
         <w:t>Aná</w:t>
       </w:r>
@@ -1742,27 +1820,14 @@
                             <w:r>
                               <w:t xml:space="preserve">Figura </w:t>
                             </w:r>
-                            <w:r>
-                              <w:fldChar w:fldCharType="begin"/>
-                            </w:r>
-                            <w:r>
-                              <w:instrText xml:space="preserve"> SEQ Figura \* ARABIC </w:instrText>
-                            </w:r>
-                            <w:r>
-                              <w:fldChar w:fldCharType="separate"/>
-                            </w:r>
-                            <w:r>
-                              <w:rPr>
-                                <w:noProof/>
-                              </w:rPr>
-                              <w:t>1</w:t>
-                            </w:r>
-                            <w:r>
-                              <w:rPr>
-                                <w:noProof/>
-                              </w:rPr>
-                              <w:fldChar w:fldCharType="end"/>
-                            </w:r>
+                            <w:fldSimple w:instr=" SEQ Figura \* ARABIC ">
+                              <w:r>
+                                <w:rPr>
+                                  <w:noProof/>
+                                </w:rPr>
+                                <w:t>1</w:t>
+                              </w:r>
+                            </w:fldSimple>
                             <w:r>
                               <w:t xml:space="preserve"> - Funcionamento do AG</w:t>
                             </w:r>
@@ -1800,27 +1865,14 @@
                       <w:r>
                         <w:t xml:space="preserve">Figura </w:t>
                       </w:r>
-                      <w:r>
-                        <w:fldChar w:fldCharType="begin"/>
-                      </w:r>
-                      <w:r>
-                        <w:instrText xml:space="preserve"> SEQ Figura \* ARABIC </w:instrText>
-                      </w:r>
-                      <w:r>
-                        <w:fldChar w:fldCharType="separate"/>
-                      </w:r>
-                      <w:r>
-                        <w:rPr>
-                          <w:noProof/>
-                        </w:rPr>
-                        <w:t>1</w:t>
-                      </w:r>
-                      <w:r>
-                        <w:rPr>
-                          <w:noProof/>
-                        </w:rPr>
-                        <w:fldChar w:fldCharType="end"/>
-                      </w:r>
+                      <w:fldSimple w:instr=" SEQ Figura \* ARABIC ">
+                        <w:r>
+                          <w:rPr>
+                            <w:noProof/>
+                          </w:rPr>
+                          <w:t>1</w:t>
+                        </w:r>
+                      </w:fldSimple>
                       <w:r>
                         <w:t xml:space="preserve"> - Funcionamento do AG</w:t>
                       </w:r>
@@ -2077,7 +2129,7 @@
           <w:bCs/>
         </w:rPr>
       </w:pPr>
-      <w:bookmarkStart w:id="5" w:name="_Toc62925879"/>
+      <w:bookmarkStart w:id="5" w:name="_Toc62934597"/>
       <w:r>
         <w:rPr>
           <w:bCs/>
@@ -2161,27 +2213,14 @@
       <w:r>
         <w:t xml:space="preserve">Figura </w:t>
       </w:r>
-      <w:r>
-        <w:fldChar w:fldCharType="begin"/>
-      </w:r>
-      <w:r>
-        <w:instrText xml:space="preserve"> SEQ Figura \* ARABIC </w:instrText>
-      </w:r>
-      <w:r>
-        <w:fldChar w:fldCharType="separate"/>
-      </w:r>
-      <w:r>
-        <w:rPr>
-          <w:noProof/>
-        </w:rPr>
-        <w:t>2</w:t>
-      </w:r>
-      <w:r>
-        <w:rPr>
-          <w:noProof/>
-        </w:rPr>
-        <w:fldChar w:fldCharType="end"/>
-      </w:r>
+      <w:fldSimple w:instr=" SEQ Figura \* ARABIC ">
+        <w:r>
+          <w:rPr>
+            <w:noProof/>
+          </w:rPr>
+          <w:t>2</w:t>
+        </w:r>
+      </w:fldSimple>
       <w:r>
         <w:t xml:space="preserve"> - Exercício Prático</w:t>
       </w:r>
@@ -2191,7 +2230,7 @@
       <w:pPr>
         <w:pStyle w:val="Ttulo3"/>
       </w:pPr>
-      <w:bookmarkStart w:id="6" w:name="_Toc62925880"/>
+      <w:bookmarkStart w:id="6" w:name="_Toc62934598"/>
       <w:r>
         <w:t>Dados</w:t>
       </w:r>
@@ -2347,27 +2386,14 @@
       <w:r>
         <w:t xml:space="preserve">Equação </w:t>
       </w:r>
-      <w:r>
-        <w:fldChar w:fldCharType="begin"/>
-      </w:r>
-      <w:r>
-        <w:instrText xml:space="preserve"> SEQ Equação \* ARABIC </w:instrText>
-      </w:r>
-      <w:r>
-        <w:fldChar w:fldCharType="separate"/>
-      </w:r>
-      <w:r>
-        <w:rPr>
-          <w:noProof/>
-        </w:rPr>
-        <w:t>1</w:t>
-      </w:r>
-      <w:r>
-        <w:rPr>
-          <w:noProof/>
-        </w:rPr>
-        <w:fldChar w:fldCharType="end"/>
-      </w:r>
+      <w:fldSimple w:instr=" SEQ Equação \* ARABIC ">
+        <w:r>
+          <w:rPr>
+            <w:noProof/>
+          </w:rPr>
+          <w:t>1</w:t>
+        </w:r>
+      </w:fldSimple>
       <w:r>
         <w:t xml:space="preserve"> - Função de Avaliação</w:t>
       </w:r>
@@ -2435,27 +2461,14 @@
       <w:r>
         <w:t xml:space="preserve">Equação </w:t>
       </w:r>
-      <w:r>
-        <w:fldChar w:fldCharType="begin"/>
-      </w:r>
-      <w:r>
-        <w:instrText xml:space="preserve"> SEQ Equação \* ARABIC </w:instrText>
-      </w:r>
-      <w:r>
-        <w:fldChar w:fldCharType="separate"/>
-      </w:r>
-      <w:r>
-        <w:rPr>
-          <w:noProof/>
-        </w:rPr>
-        <w:t>2</w:t>
-      </w:r>
-      <w:r>
-        <w:rPr>
-          <w:noProof/>
-        </w:rPr>
-        <w:fldChar w:fldCharType="end"/>
-      </w:r>
+      <w:fldSimple w:instr=" SEQ Equação \* ARABIC ">
+        <w:r>
+          <w:rPr>
+            <w:noProof/>
+          </w:rPr>
+          <w:t>2</w:t>
+        </w:r>
+      </w:fldSimple>
       <w:r>
         <w:t xml:space="preserve"> - Amplitude de um intervalo</w:t>
       </w:r>
@@ -2531,27 +2544,14 @@
       <w:r>
         <w:t xml:space="preserve">Figura </w:t>
       </w:r>
-      <w:r>
-        <w:fldChar w:fldCharType="begin"/>
-      </w:r>
-      <w:r>
-        <w:instrText xml:space="preserve"> SEQ Figura \* ARABIC </w:instrText>
-      </w:r>
-      <w:r>
-        <w:fldChar w:fldCharType="separate"/>
-      </w:r>
-      <w:r>
-        <w:rPr>
-          <w:noProof/>
-        </w:rPr>
-        <w:t>3</w:t>
-      </w:r>
-      <w:r>
-        <w:rPr>
-          <w:noProof/>
-        </w:rPr>
-        <w:fldChar w:fldCharType="end"/>
-      </w:r>
+      <w:fldSimple w:instr=" SEQ Figura \* ARABIC ">
+        <w:r>
+          <w:rPr>
+            <w:noProof/>
+          </w:rPr>
+          <w:t>3</w:t>
+        </w:r>
+      </w:fldSimple>
       <w:r>
         <w:t xml:space="preserve"> - Referencial Cartesiano com contagem do domínio</w:t>
       </w:r>
@@ -2704,27 +2704,14 @@
       <w:r>
         <w:t xml:space="preserve">Equação </w:t>
       </w:r>
-      <w:r>
-        <w:fldChar w:fldCharType="begin"/>
-      </w:r>
-      <w:r>
-        <w:instrText xml:space="preserve"> SEQ Equação \* ARABIC </w:instrText>
-      </w:r>
-      <w:r>
-        <w:fldChar w:fldCharType="separate"/>
-      </w:r>
-      <w:r>
-        <w:rPr>
-          <w:noProof/>
-        </w:rPr>
-        <w:t>3</w:t>
-      </w:r>
-      <w:r>
-        <w:rPr>
-          <w:noProof/>
-        </w:rPr>
-        <w:fldChar w:fldCharType="end"/>
-      </w:r>
+      <w:fldSimple w:instr=" SEQ Equação \* ARABIC ">
+        <w:r>
+          <w:rPr>
+            <w:noProof/>
+          </w:rPr>
+          <w:t>3</w:t>
+        </w:r>
+      </w:fldSimple>
       <w:r>
         <w:t xml:space="preserve"> - Número de Partes</w:t>
       </w:r>
@@ -2839,27 +2826,14 @@
       <w:r>
         <w:t xml:space="preserve">Equação </w:t>
       </w:r>
-      <w:r>
-        <w:fldChar w:fldCharType="begin"/>
-      </w:r>
-      <w:r>
-        <w:instrText xml:space="preserve"> SEQ Equação \* ARABIC </w:instrText>
-      </w:r>
-      <w:r>
-        <w:fldChar w:fldCharType="separate"/>
-      </w:r>
-      <w:r>
-        <w:rPr>
-          <w:noProof/>
-        </w:rPr>
-        <w:t>4</w:t>
-      </w:r>
-      <w:r>
-        <w:rPr>
-          <w:noProof/>
-        </w:rPr>
-        <w:fldChar w:fldCharType="end"/>
-      </w:r>
+      <w:fldSimple w:instr=" SEQ Equação \* ARABIC ">
+        <w:r>
+          <w:rPr>
+            <w:noProof/>
+          </w:rPr>
+          <w:t>4</w:t>
+        </w:r>
+      </w:fldSimple>
       <w:r>
         <w:t xml:space="preserve"> - Número de partes com os dados</w:t>
       </w:r>
@@ -3532,7 +3506,15 @@
         <w:t>aceitável</w:t>
       </w:r>
       <w:r>
-        <w:t xml:space="preserve"> e o que tem que ser melhorado</w:t>
+        <w:t xml:space="preserve"> e o que tem </w:t>
+      </w:r>
+      <w:proofErr w:type="gramStart"/>
+      <w:r>
+        <w:t>que</w:t>
+      </w:r>
+      <w:proofErr w:type="gramEnd"/>
+      <w:r>
+        <w:t xml:space="preserve"> ser melhorado</w:t>
       </w:r>
       <w:r>
         <w:t>, e aquando a função de avaliação, o individuo pode não ser selecionado</w:t>
@@ -3554,7 +3536,15 @@
     </w:p>
     <w:p>
       <w:r>
-        <w:t>O algoritmo da Figura 1 visa trabalhar numa combinação de jogadas no xadrez portanto a maneira como o algoritmo foi definida é diferente do que vai ser feito neste relatório, ou seja nós visamos otimizar a função portanto funcionamos ao contrario do que está na figura.</w:t>
+        <w:t xml:space="preserve">O algoritmo da Figura 1 visa trabalhar numa combinação de jogadas </w:t>
+      </w:r>
+      <w:proofErr w:type="gramStart"/>
+      <w:r>
+        <w:t>no xadrez</w:t>
+      </w:r>
+      <w:proofErr w:type="gramEnd"/>
+      <w:r>
+        <w:t xml:space="preserve"> portanto a maneira como o algoritmo foi definida é diferente do que vai ser feito neste relatório, ou seja nós visamos otimizar a função portanto funcionamos ao contrario do que está na figura.</w:t>
       </w:r>
     </w:p>
     <w:p>
@@ -3705,27 +3695,14 @@
       <w:r>
         <w:t xml:space="preserve">Equação </w:t>
       </w:r>
-      <w:r>
-        <w:fldChar w:fldCharType="begin"/>
-      </w:r>
-      <w:r>
-        <w:instrText xml:space="preserve"> SEQ Equação \* ARABIC </w:instrText>
-      </w:r>
-      <w:r>
-        <w:fldChar w:fldCharType="separate"/>
-      </w:r>
-      <w:r>
-        <w:rPr>
-          <w:noProof/>
-        </w:rPr>
-        <w:t>5</w:t>
-      </w:r>
-      <w:r>
-        <w:rPr>
-          <w:noProof/>
-        </w:rPr>
-        <w:fldChar w:fldCharType="end"/>
-      </w:r>
+      <w:fldSimple w:instr=" SEQ Equação \* ARABIC ">
+        <w:r>
+          <w:rPr>
+            <w:noProof/>
+          </w:rPr>
+          <w:t>5</w:t>
+        </w:r>
+      </w:fldSimple>
       <w:r>
         <w:t xml:space="preserve"> - Número de Mutações</w:t>
       </w:r>
@@ -3840,27 +3817,14 @@
       <w:r>
         <w:t xml:space="preserve">Figura </w:t>
       </w:r>
-      <w:r>
-        <w:fldChar w:fldCharType="begin"/>
-      </w:r>
-      <w:r>
-        <w:instrText xml:space="preserve"> SEQ Figura \* ARABIC </w:instrText>
-      </w:r>
-      <w:r>
-        <w:fldChar w:fldCharType="separate"/>
-      </w:r>
-      <w:r>
-        <w:rPr>
-          <w:noProof/>
-        </w:rPr>
-        <w:t>4</w:t>
-      </w:r>
-      <w:r>
-        <w:rPr>
-          <w:noProof/>
-        </w:rPr>
-        <w:fldChar w:fldCharType="end"/>
-      </w:r>
+      <w:fldSimple w:instr=" SEQ Figura \* ARABIC ">
+        <w:r>
+          <w:rPr>
+            <w:noProof/>
+          </w:rPr>
+          <w:t>4</w:t>
+        </w:r>
+      </w:fldSimple>
       <w:r>
         <w:t xml:space="preserve"> - Cromossomas</w:t>
       </w:r>
@@ -3948,27 +3912,14 @@
       <w:r>
         <w:t xml:space="preserve">Figura </w:t>
       </w:r>
-      <w:r>
-        <w:fldChar w:fldCharType="begin"/>
-      </w:r>
-      <w:r>
-        <w:instrText xml:space="preserve"> SEQ Figura \* ARABIC </w:instrText>
-      </w:r>
-      <w:r>
-        <w:fldChar w:fldCharType="separate"/>
-      </w:r>
-      <w:r>
-        <w:rPr>
-          <w:noProof/>
-        </w:rPr>
-        <w:t>5</w:t>
-      </w:r>
-      <w:r>
-        <w:rPr>
-          <w:noProof/>
-        </w:rPr>
-        <w:fldChar w:fldCharType="end"/>
-      </w:r>
+      <w:fldSimple w:instr=" SEQ Figura \* ARABIC ">
+        <w:r>
+          <w:rPr>
+            <w:noProof/>
+          </w:rPr>
+          <w:t>5</w:t>
+        </w:r>
+      </w:fldSimple>
       <w:r>
         <w:t xml:space="preserve"> - Cromossomas Selecionados</w:t>
       </w:r>
@@ -4071,7 +4022,7 @@
       <w:pPr>
         <w:pStyle w:val="Ttulo3"/>
       </w:pPr>
-      <w:bookmarkStart w:id="7" w:name="_Toc62925881"/>
+      <w:bookmarkStart w:id="7" w:name="_Toc62934599"/>
       <w:r>
         <w:t>Algoritmo</w:t>
       </w:r>
@@ -4162,27 +4113,14 @@
       <w:r>
         <w:t xml:space="preserve">Figura </w:t>
       </w:r>
-      <w:r>
-        <w:fldChar w:fldCharType="begin"/>
-      </w:r>
-      <w:r>
-        <w:instrText xml:space="preserve"> SEQ Figura \* ARABIC </w:instrText>
-      </w:r>
-      <w:r>
-        <w:fldChar w:fldCharType="separate"/>
-      </w:r>
-      <w:r>
-        <w:rPr>
-          <w:noProof/>
-        </w:rPr>
-        <w:t>6</w:t>
-      </w:r>
-      <w:r>
-        <w:rPr>
-          <w:noProof/>
-        </w:rPr>
-        <w:fldChar w:fldCharType="end"/>
-      </w:r>
+      <w:fldSimple w:instr=" SEQ Figura \* ARABIC ">
+        <w:r>
+          <w:rPr>
+            <w:noProof/>
+          </w:rPr>
+          <w:t>6</w:t>
+        </w:r>
+      </w:fldSimple>
       <w:r>
         <w:t xml:space="preserve"> - Função Aleatório Excel</w:t>
       </w:r>
@@ -4339,27 +4277,14 @@
       <w:r>
         <w:t xml:space="preserve">Equação </w:t>
       </w:r>
-      <w:r>
-        <w:fldChar w:fldCharType="begin"/>
-      </w:r>
-      <w:r>
-        <w:instrText xml:space="preserve"> SEQ Equação \* ARABIC </w:instrText>
-      </w:r>
-      <w:r>
-        <w:fldChar w:fldCharType="separate"/>
-      </w:r>
-      <w:r>
-        <w:rPr>
-          <w:noProof/>
-        </w:rPr>
-        <w:t>6</w:t>
-      </w:r>
-      <w:r>
-        <w:rPr>
-          <w:noProof/>
-        </w:rPr>
-        <w:fldChar w:fldCharType="end"/>
-      </w:r>
+      <w:fldSimple w:instr=" SEQ Equação \* ARABIC ">
+        <w:r>
+          <w:rPr>
+            <w:noProof/>
+          </w:rPr>
+          <w:t>6</w:t>
+        </w:r>
+      </w:fldSimple>
       <w:r>
         <w:t xml:space="preserve"> - Conversão Decimal para Binário</w:t>
       </w:r>
@@ -4561,27 +4486,14 @@
       <w:r>
         <w:t xml:space="preserve">Figura </w:t>
       </w:r>
-      <w:r>
-        <w:fldChar w:fldCharType="begin"/>
-      </w:r>
-      <w:r>
-        <w:instrText xml:space="preserve"> SEQ Figura \* ARABIC </w:instrText>
-      </w:r>
-      <w:r>
-        <w:fldChar w:fldCharType="separate"/>
-      </w:r>
-      <w:r>
-        <w:rPr>
-          <w:noProof/>
-        </w:rPr>
-        <w:t>7</w:t>
-      </w:r>
-      <w:r>
-        <w:rPr>
-          <w:noProof/>
-        </w:rPr>
-        <w:fldChar w:fldCharType="end"/>
-      </w:r>
+      <w:fldSimple w:instr=" SEQ Figura \* ARABIC ">
+        <w:r>
+          <w:rPr>
+            <w:noProof/>
+          </w:rPr>
+          <w:t>7</w:t>
+        </w:r>
+      </w:fldSimple>
       <w:r>
         <w:t xml:space="preserve"> - Função Base em Excel</w:t>
       </w:r>
@@ -4591,7 +4503,15 @@
         <w:t>C</w:t>
       </w:r>
       <w:r>
-        <w:t>omo queremos os cromossomas de tamanho 18, queremos base 2 , são esses os dois parâmetros que se pode verificar na Figura 7 na barra de fórmulas.</w:t>
+        <w:t xml:space="preserve">omo queremos os cromossomas de tamanho 18, queremos base </w:t>
+      </w:r>
+      <w:proofErr w:type="gramStart"/>
+      <w:r>
+        <w:t>2 ,</w:t>
+      </w:r>
+      <w:proofErr w:type="gramEnd"/>
+      <w:r>
+        <w:t xml:space="preserve"> são esses os dois parâmetros que se pode verificar na Figura 7 na barra de fórmulas.</w:t>
       </w:r>
     </w:p>
     <w:p>
@@ -4760,27 +4680,14 @@
       <w:r>
         <w:t xml:space="preserve">Equação </w:t>
       </w:r>
-      <w:r>
-        <w:fldChar w:fldCharType="begin"/>
-      </w:r>
-      <w:r>
-        <w:instrText xml:space="preserve"> SEQ Equação \* ARABIC </w:instrText>
-      </w:r>
-      <w:r>
-        <w:fldChar w:fldCharType="separate"/>
-      </w:r>
-      <w:r>
-        <w:rPr>
-          <w:noProof/>
-        </w:rPr>
-        <w:t>7</w:t>
-      </w:r>
-      <w:r>
-        <w:rPr>
-          <w:noProof/>
-        </w:rPr>
-        <w:fldChar w:fldCharType="end"/>
-      </w:r>
+      <w:fldSimple w:instr=" SEQ Equação \* ARABIC ">
+        <w:r>
+          <w:rPr>
+            <w:noProof/>
+          </w:rPr>
+          <w:t>7</w:t>
+        </w:r>
+      </w:fldSimple>
       <w:r>
         <w:t xml:space="preserve"> - </w:t>
       </w:r>
@@ -4988,27 +4895,14 @@
       <w:r>
         <w:t xml:space="preserve">Equação </w:t>
       </w:r>
-      <w:r>
-        <w:fldChar w:fldCharType="begin"/>
-      </w:r>
-      <w:r>
-        <w:instrText xml:space="preserve"> SEQ Equação \* ARABIC </w:instrText>
-      </w:r>
-      <w:r>
-        <w:fldChar w:fldCharType="separate"/>
-      </w:r>
-      <w:r>
-        <w:rPr>
-          <w:noProof/>
-        </w:rPr>
-        <w:t>8</w:t>
-      </w:r>
-      <w:r>
-        <w:rPr>
-          <w:noProof/>
-        </w:rPr>
-        <w:fldChar w:fldCharType="end"/>
-      </w:r>
+      <w:fldSimple w:instr=" SEQ Equação \* ARABIC ">
+        <w:r>
+          <w:rPr>
+            <w:noProof/>
+          </w:rPr>
+          <w:t>8</w:t>
+        </w:r>
+      </w:fldSimple>
       <w:r>
         <w:t xml:space="preserve"> - Função de Cálculo do Valor Real</w:t>
       </w:r>
@@ -5209,27 +5103,14 @@
       <w:r>
         <w:t xml:space="preserve">Equação </w:t>
       </w:r>
-      <w:r>
-        <w:fldChar w:fldCharType="begin"/>
-      </w:r>
-      <w:r>
-        <w:instrText xml:space="preserve"> SEQ Equação \* ARABIC </w:instrText>
-      </w:r>
-      <w:r>
-        <w:fldChar w:fldCharType="separate"/>
-      </w:r>
-      <w:r>
-        <w:rPr>
-          <w:noProof/>
-        </w:rPr>
-        <w:t>9</w:t>
-      </w:r>
-      <w:r>
-        <w:rPr>
-          <w:noProof/>
-        </w:rPr>
-        <w:fldChar w:fldCharType="end"/>
-      </w:r>
+      <w:fldSimple w:instr=" SEQ Equação \* ARABIC ">
+        <w:r>
+          <w:rPr>
+            <w:noProof/>
+          </w:rPr>
+          <w:t>9</w:t>
+        </w:r>
+      </w:fldSimple>
       <w:r>
         <w:t xml:space="preserve"> - Cálculo do Valor Real com os dados</w:t>
       </w:r>
@@ -5316,27 +5197,14 @@
       <w:r>
         <w:t xml:space="preserve">Figura </w:t>
       </w:r>
-      <w:r>
-        <w:fldChar w:fldCharType="begin"/>
-      </w:r>
-      <w:r>
-        <w:instrText xml:space="preserve"> SEQ Figura \* ARABIC </w:instrText>
-      </w:r>
-      <w:r>
-        <w:fldChar w:fldCharType="separate"/>
-      </w:r>
-      <w:r>
-        <w:rPr>
-          <w:noProof/>
-        </w:rPr>
-        <w:t>8</w:t>
-      </w:r>
-      <w:r>
-        <w:rPr>
-          <w:noProof/>
-        </w:rPr>
-        <w:fldChar w:fldCharType="end"/>
-      </w:r>
+      <w:fldSimple w:instr=" SEQ Figura \* ARABIC ">
+        <w:r>
+          <w:rPr>
+            <w:noProof/>
+          </w:rPr>
+          <w:t>8</w:t>
+        </w:r>
+      </w:fldSimple>
       <w:r>
         <w:t xml:space="preserve"> - Tabela em Excel com o valor real</w:t>
       </w:r>
@@ -5555,27 +5423,14 @@
       <w:r>
         <w:t xml:space="preserve">Figura </w:t>
       </w:r>
-      <w:r>
-        <w:fldChar w:fldCharType="begin"/>
-      </w:r>
-      <w:r>
-        <w:instrText xml:space="preserve"> SEQ Figura \* ARABIC </w:instrText>
-      </w:r>
-      <w:r>
-        <w:fldChar w:fldCharType="separate"/>
-      </w:r>
-      <w:r>
-        <w:rPr>
-          <w:noProof/>
-        </w:rPr>
-        <w:t>9</w:t>
-      </w:r>
-      <w:r>
-        <w:rPr>
-          <w:noProof/>
-        </w:rPr>
-        <w:fldChar w:fldCharType="end"/>
-      </w:r>
+      <w:fldSimple w:instr=" SEQ Figura \* ARABIC ">
+        <w:r>
+          <w:rPr>
+            <w:noProof/>
+          </w:rPr>
+          <w:t>9</w:t>
+        </w:r>
+      </w:fldSimple>
       <w:r>
         <w:t xml:space="preserve"> - Tabela Com a função de Avaliação</w:t>
       </w:r>
@@ -5702,27 +5557,14 @@
       <w:r>
         <w:t xml:space="preserve">Figura </w:t>
       </w:r>
-      <w:r>
-        <w:fldChar w:fldCharType="begin"/>
-      </w:r>
-      <w:r>
-        <w:instrText xml:space="preserve"> SEQ Figura \* ARABIC </w:instrText>
-      </w:r>
-      <w:r>
-        <w:fldChar w:fldCharType="separate"/>
-      </w:r>
-      <w:r>
-        <w:rPr>
-          <w:noProof/>
-        </w:rPr>
-        <w:t>10</w:t>
-      </w:r>
-      <w:r>
-        <w:rPr>
-          <w:noProof/>
-        </w:rPr>
-        <w:fldChar w:fldCharType="end"/>
-      </w:r>
+      <w:fldSimple w:instr=" SEQ Figura \* ARABIC ">
+        <w:r>
+          <w:rPr>
+            <w:noProof/>
+          </w:rPr>
+          <w:t>10</w:t>
+        </w:r>
+      </w:fldSimple>
       <w:r>
         <w:t xml:space="preserve"> - Exemplificação rudimentar da roleta</w:t>
       </w:r>
@@ -6020,27 +5862,14 @@
       <w:r>
         <w:t xml:space="preserve">Equação </w:t>
       </w:r>
-      <w:r>
-        <w:fldChar w:fldCharType="begin"/>
-      </w:r>
-      <w:r>
-        <w:instrText xml:space="preserve"> SEQ Equação \* ARABIC </w:instrText>
-      </w:r>
-      <w:r>
-        <w:fldChar w:fldCharType="separate"/>
-      </w:r>
-      <w:r>
-        <w:rPr>
-          <w:noProof/>
-        </w:rPr>
-        <w:t>10</w:t>
-      </w:r>
-      <w:r>
-        <w:rPr>
-          <w:noProof/>
-        </w:rPr>
-        <w:fldChar w:fldCharType="end"/>
-      </w:r>
+      <w:fldSimple w:instr=" SEQ Equação \* ARABIC ">
+        <w:r>
+          <w:rPr>
+            <w:noProof/>
+          </w:rPr>
+          <w:t>10</w:t>
+        </w:r>
+      </w:fldSimple>
       <w:r>
         <w:t xml:space="preserve"> - Probabilidade de Seleção</w:t>
       </w:r>
@@ -6231,27 +6060,14 @@
       <w:r>
         <w:t xml:space="preserve">Figura </w:t>
       </w:r>
-      <w:r>
-        <w:fldChar w:fldCharType="begin"/>
-      </w:r>
-      <w:r>
-        <w:instrText xml:space="preserve"> SEQ Figura \* ARABIC </w:instrText>
-      </w:r>
-      <w:r>
-        <w:fldChar w:fldCharType="separate"/>
-      </w:r>
-      <w:r>
-        <w:rPr>
-          <w:noProof/>
-        </w:rPr>
-        <w:t>11</w:t>
-      </w:r>
-      <w:r>
-        <w:rPr>
-          <w:noProof/>
-        </w:rPr>
-        <w:fldChar w:fldCharType="end"/>
-      </w:r>
+      <w:fldSimple w:instr=" SEQ Figura \* ARABIC ">
+        <w:r>
+          <w:rPr>
+            <w:noProof/>
+          </w:rPr>
+          <w:t>11</w:t>
+        </w:r>
+      </w:fldSimple>
       <w:r>
         <w:t xml:space="preserve"> - Probabilidade de Seleção</w:t>
       </w:r>
@@ -6338,30 +6154,14 @@
       <w:r>
         <w:t xml:space="preserve">Figura </w:t>
       </w:r>
-      <w:r>
-        <w:fldChar w:fldCharType="begin"/>
-      </w:r>
-      <w:r>
-        <w:instrText xml:space="preserve"> SEQ F</w:instrText>
-      </w:r>
-      <w:r>
-        <w:instrText xml:space="preserve">igura \* ARABIC </w:instrText>
-      </w:r>
-      <w:r>
-        <w:fldChar w:fldCharType="separate"/>
-      </w:r>
-      <w:r>
-        <w:rPr>
-          <w:noProof/>
-        </w:rPr>
-        <w:t>12</w:t>
-      </w:r>
-      <w:r>
-        <w:rPr>
-          <w:noProof/>
-        </w:rPr>
-        <w:fldChar w:fldCharType="end"/>
-      </w:r>
+      <w:fldSimple w:instr=" SEQ Figura \* ARABIC ">
+        <w:r>
+          <w:rPr>
+            <w:noProof/>
+          </w:rPr>
+          <w:t>12</w:t>
+        </w:r>
+      </w:fldSimple>
       <w:r>
         <w:t xml:space="preserve"> - Relação Valor aleatório com o Segmento de Roleta</w:t>
       </w:r>
@@ -6439,27 +6239,14 @@
       <w:r>
         <w:t xml:space="preserve">Figura </w:t>
       </w:r>
-      <w:r>
-        <w:fldChar w:fldCharType="begin"/>
-      </w:r>
-      <w:r>
-        <w:instrText xml:space="preserve"> SEQ Figura \* ARABIC </w:instrText>
-      </w:r>
-      <w:r>
-        <w:fldChar w:fldCharType="separate"/>
-      </w:r>
-      <w:r>
-        <w:rPr>
-          <w:noProof/>
-        </w:rPr>
-        <w:t>13</w:t>
-      </w:r>
-      <w:r>
-        <w:rPr>
-          <w:noProof/>
-        </w:rPr>
-        <w:fldChar w:fldCharType="end"/>
-      </w:r>
+      <w:fldSimple w:instr=" SEQ Figura \* ARABIC ">
+        <w:r>
+          <w:rPr>
+            <w:noProof/>
+          </w:rPr>
+          <w:t>13</w:t>
+        </w:r>
+      </w:fldSimple>
       <w:r>
         <w:t>- Forma de atribuir o segmento da roleta</w:t>
       </w:r>
@@ -6558,27 +6345,14 @@
       <w:r>
         <w:t xml:space="preserve">Figura </w:t>
       </w:r>
-      <w:r>
-        <w:fldChar w:fldCharType="begin"/>
-      </w:r>
-      <w:r>
-        <w:instrText xml:space="preserve"> SEQ Figura \* ARABIC </w:instrText>
-      </w:r>
-      <w:r>
-        <w:fldChar w:fldCharType="separate"/>
-      </w:r>
-      <w:r>
-        <w:rPr>
-          <w:noProof/>
-        </w:rPr>
-        <w:t>14</w:t>
-      </w:r>
-      <w:r>
-        <w:rPr>
-          <w:noProof/>
-        </w:rPr>
-        <w:fldChar w:fldCharType="end"/>
-      </w:r>
+      <w:fldSimple w:instr=" SEQ Figura \* ARABIC ">
+        <w:r>
+          <w:rPr>
+            <w:noProof/>
+          </w:rPr>
+          <w:t>14</w:t>
+        </w:r>
+      </w:fldSimple>
       <w:r>
         <w:t xml:space="preserve"> - Segmento de Roleta e valor </w:t>
       </w:r>
@@ -6633,27 +6407,14 @@
       <w:r>
         <w:t xml:space="preserve">Equação </w:t>
       </w:r>
-      <w:r>
-        <w:fldChar w:fldCharType="begin"/>
-      </w:r>
-      <w:r>
-        <w:instrText xml:space="preserve"> SEQ Equação \* ARABIC </w:instrText>
-      </w:r>
-      <w:r>
-        <w:fldChar w:fldCharType="separate"/>
-      </w:r>
-      <w:r>
-        <w:rPr>
-          <w:noProof/>
-        </w:rPr>
-        <w:t>11</w:t>
-      </w:r>
-      <w:r>
-        <w:rPr>
-          <w:noProof/>
-        </w:rPr>
-        <w:fldChar w:fldCharType="end"/>
-      </w:r>
+      <w:fldSimple w:instr=" SEQ Equação \* ARABIC ">
+        <w:r>
+          <w:rPr>
+            <w:noProof/>
+          </w:rPr>
+          <w:t>11</w:t>
+        </w:r>
+      </w:fldSimple>
       <w:r>
         <w:t xml:space="preserve"> - Função Aleatório no Excel</w:t>
       </w:r>
@@ -6730,30 +6491,14 @@
                             <w:r>
                               <w:t xml:space="preserve">Figura </w:t>
                             </w:r>
-                            <w:r>
-                              <w:fldChar w:fldCharType="begin"/>
-                            </w:r>
-                            <w:r>
-                              <w:instrText xml:space="preserve"> SEQ Figura \* </w:instrText>
-                            </w:r>
-                            <w:r>
-                              <w:instrText xml:space="preserve">ARABIC </w:instrText>
-                            </w:r>
-                            <w:r>
-                              <w:fldChar w:fldCharType="separate"/>
-                            </w:r>
-                            <w:r>
-                              <w:rPr>
-                                <w:noProof/>
-                              </w:rPr>
-                              <w:t>15</w:t>
-                            </w:r>
-                            <w:r>
-                              <w:rPr>
-                                <w:noProof/>
-                              </w:rPr>
-                              <w:fldChar w:fldCharType="end"/>
-                            </w:r>
+                            <w:fldSimple w:instr=" SEQ Figura \* ARABIC ">
+                              <w:r>
+                                <w:rPr>
+                                  <w:noProof/>
+                                </w:rPr>
+                                <w:t>15</w:t>
+                              </w:r>
+                            </w:fldSimple>
                             <w:r>
                               <w:t xml:space="preserve"> -Tabela Após Seleção aleatória</w:t>
                             </w:r>
@@ -6788,30 +6533,14 @@
                       <w:r>
                         <w:t xml:space="preserve">Figura </w:t>
                       </w:r>
-                      <w:r>
-                        <w:fldChar w:fldCharType="begin"/>
-                      </w:r>
-                      <w:r>
-                        <w:instrText xml:space="preserve"> SEQ Figura \* </w:instrText>
-                      </w:r>
-                      <w:r>
-                        <w:instrText xml:space="preserve">ARABIC </w:instrText>
-                      </w:r>
-                      <w:r>
-                        <w:fldChar w:fldCharType="separate"/>
-                      </w:r>
-                      <w:r>
-                        <w:rPr>
-                          <w:noProof/>
-                        </w:rPr>
-                        <w:t>15</w:t>
-                      </w:r>
-                      <w:r>
-                        <w:rPr>
-                          <w:noProof/>
-                        </w:rPr>
-                        <w:fldChar w:fldCharType="end"/>
-                      </w:r>
+                      <w:fldSimple w:instr=" SEQ Figura \* ARABIC ">
+                        <w:r>
+                          <w:rPr>
+                            <w:noProof/>
+                          </w:rPr>
+                          <w:t>15</w:t>
+                        </w:r>
+                      </w:fldSimple>
                       <w:r>
                         <w:t xml:space="preserve"> -Tabela Após Seleção aleatória</w:t>
                       </w:r>
@@ -6943,27 +6672,14 @@
       <w:r>
         <w:t xml:space="preserve">Figura </w:t>
       </w:r>
-      <w:r>
-        <w:fldChar w:fldCharType="begin"/>
-      </w:r>
-      <w:r>
-        <w:instrText xml:space="preserve"> SEQ Figura \* ARABIC </w:instrText>
-      </w:r>
-      <w:r>
-        <w:fldChar w:fldCharType="separate"/>
-      </w:r>
-      <w:r>
-        <w:rPr>
-          <w:noProof/>
-        </w:rPr>
-        <w:t>16</w:t>
-      </w:r>
-      <w:r>
-        <w:rPr>
-          <w:noProof/>
-        </w:rPr>
-        <w:fldChar w:fldCharType="end"/>
-      </w:r>
+      <w:fldSimple w:instr=" SEQ Figura \* ARABIC ">
+        <w:r>
+          <w:rPr>
+            <w:noProof/>
+          </w:rPr>
+          <w:t>16</w:t>
+        </w:r>
+      </w:fldSimple>
       <w:r>
         <w:t xml:space="preserve"> - Conjunto de Pais na tabela</w:t>
       </w:r>
@@ -7067,27 +6783,14 @@
       <w:r>
         <w:t xml:space="preserve">Figura </w:t>
       </w:r>
-      <w:r>
-        <w:fldChar w:fldCharType="begin"/>
-      </w:r>
-      <w:r>
-        <w:instrText xml:space="preserve"> SEQ Figura \* ARABIC </w:instrText>
-      </w:r>
-      <w:r>
-        <w:fldChar w:fldCharType="separate"/>
-      </w:r>
-      <w:r>
-        <w:rPr>
-          <w:noProof/>
-        </w:rPr>
-        <w:t>17</w:t>
-      </w:r>
-      <w:r>
-        <w:rPr>
-          <w:noProof/>
-        </w:rPr>
-        <w:fldChar w:fldCharType="end"/>
-      </w:r>
+      <w:fldSimple w:instr=" SEQ Figura \* ARABIC ">
+        <w:r>
+          <w:rPr>
+            <w:noProof/>
+          </w:rPr>
+          <w:t>17</w:t>
+        </w:r>
+      </w:fldSimple>
       <w:r>
         <w:t xml:space="preserve"> - Valor aleatório para Recombinação</w:t>
       </w:r>
@@ -7193,27 +6896,14 @@
       <w:r>
         <w:t xml:space="preserve">Figura </w:t>
       </w:r>
-      <w:r>
-        <w:fldChar w:fldCharType="begin"/>
-      </w:r>
-      <w:r>
-        <w:instrText xml:space="preserve"> SEQ Figura \* ARABIC </w:instrText>
-      </w:r>
-      <w:r>
-        <w:fldChar w:fldCharType="separate"/>
-      </w:r>
-      <w:r>
-        <w:rPr>
-          <w:noProof/>
-        </w:rPr>
-        <w:t>18</w:t>
-      </w:r>
-      <w:r>
-        <w:rPr>
-          <w:noProof/>
-        </w:rPr>
-        <w:fldChar w:fldCharType="end"/>
-      </w:r>
+      <w:fldSimple w:instr=" SEQ Figura \* ARABIC ">
+        <w:r>
+          <w:rPr>
+            <w:noProof/>
+          </w:rPr>
+          <w:t>18</w:t>
+        </w:r>
+      </w:fldSimple>
       <w:r>
         <w:t xml:space="preserve"> - Método de Recombinação</w:t>
       </w:r>
@@ -7307,27 +6997,14 @@
       <w:r>
         <w:t xml:space="preserve">Figura </w:t>
       </w:r>
-      <w:r>
-        <w:fldChar w:fldCharType="begin"/>
-      </w:r>
-      <w:r>
-        <w:instrText xml:space="preserve"> SEQ Figura \* ARABIC </w:instrText>
-      </w:r>
-      <w:r>
-        <w:fldChar w:fldCharType="separate"/>
-      </w:r>
-      <w:r>
-        <w:rPr>
-          <w:noProof/>
-        </w:rPr>
-        <w:t>19</w:t>
-      </w:r>
-      <w:r>
-        <w:rPr>
-          <w:noProof/>
-        </w:rPr>
-        <w:fldChar w:fldCharType="end"/>
-      </w:r>
+      <w:fldSimple w:instr=" SEQ Figura \* ARABIC ">
+        <w:r>
+          <w:rPr>
+            <w:noProof/>
+          </w:rPr>
+          <w:t>19</w:t>
+        </w:r>
+      </w:fldSimple>
       <w:r>
         <w:t xml:space="preserve"> - Recombinação da Primeira Geração</w:t>
       </w:r>
@@ -7467,27 +7144,14 @@
                             <w:r>
                               <w:t xml:space="preserve">Figura </w:t>
                             </w:r>
-                            <w:r>
-                              <w:fldChar w:fldCharType="begin"/>
-                            </w:r>
-                            <w:r>
-                              <w:instrText xml:space="preserve"> SEQ Figura \* ARABIC </w:instrText>
-                            </w:r>
-                            <w:r>
-                              <w:fldChar w:fldCharType="separate"/>
-                            </w:r>
-                            <w:r>
-                              <w:rPr>
-                                <w:noProof/>
-                              </w:rPr>
-                              <w:t>20</w:t>
-                            </w:r>
-                            <w:r>
-                              <w:rPr>
-                                <w:noProof/>
-                              </w:rPr>
-                              <w:fldChar w:fldCharType="end"/>
-                            </w:r>
+                            <w:fldSimple w:instr=" SEQ Figura \* ARABIC ">
+                              <w:r>
+                                <w:rPr>
+                                  <w:noProof/>
+                                </w:rPr>
+                                <w:t>20</w:t>
+                              </w:r>
+                            </w:fldSimple>
                             <w:r>
                               <w:t xml:space="preserve"> - Mutação na Tabela do Excel</w:t>
                             </w:r>
@@ -7521,27 +7185,14 @@
                       <w:r>
                         <w:t xml:space="preserve">Figura </w:t>
                       </w:r>
-                      <w:r>
-                        <w:fldChar w:fldCharType="begin"/>
-                      </w:r>
-                      <w:r>
-                        <w:instrText xml:space="preserve"> SEQ Figura \* ARABIC </w:instrText>
-                      </w:r>
-                      <w:r>
-                        <w:fldChar w:fldCharType="separate"/>
-                      </w:r>
-                      <w:r>
-                        <w:rPr>
-                          <w:noProof/>
-                        </w:rPr>
-                        <w:t>20</w:t>
-                      </w:r>
-                      <w:r>
-                        <w:rPr>
-                          <w:noProof/>
-                        </w:rPr>
-                        <w:fldChar w:fldCharType="end"/>
-                      </w:r>
+                      <w:fldSimple w:instr=" SEQ Figura \* ARABIC ">
+                        <w:r>
+                          <w:rPr>
+                            <w:noProof/>
+                          </w:rPr>
+                          <w:t>20</w:t>
+                        </w:r>
+                      </w:fldSimple>
                       <w:r>
                         <w:t xml:space="preserve"> - Mutação na Tabela do Excel</w:t>
                       </w:r>
@@ -7631,7 +7282,7 @@
           <w:bCs/>
         </w:rPr>
       </w:pPr>
-      <w:bookmarkStart w:id="8" w:name="_Toc62925882"/>
+      <w:bookmarkStart w:id="8" w:name="_Toc62934600"/>
       <w:r>
         <w:rPr>
           <w:bCs/>
@@ -7651,7 +7302,7 @@
       <w:pPr>
         <w:pStyle w:val="Ttulo3"/>
       </w:pPr>
-      <w:bookmarkStart w:id="9" w:name="_Toc62925883"/>
+      <w:bookmarkStart w:id="9" w:name="_Toc62934601"/>
       <w:r>
         <w:t>1ª Geração</w:t>
       </w:r>
@@ -7728,7 +7379,7 @@
       <w:pPr>
         <w:pStyle w:val="Ttulo3"/>
       </w:pPr>
-      <w:bookmarkStart w:id="10" w:name="_Toc62925884"/>
+      <w:bookmarkStart w:id="10" w:name="_Toc62934602"/>
       <w:r>
         <w:t>2º Geração</w:t>
       </w:r>
@@ -7834,27 +7485,14 @@
       <w:r>
         <w:t xml:space="preserve">Figura </w:t>
       </w:r>
-      <w:r>
-        <w:fldChar w:fldCharType="begin"/>
-      </w:r>
-      <w:r>
-        <w:instrText xml:space="preserve"> SEQ Figura \* ARABIC </w:instrText>
-      </w:r>
-      <w:r>
-        <w:fldChar w:fldCharType="separate"/>
-      </w:r>
-      <w:r>
-        <w:rPr>
-          <w:noProof/>
-        </w:rPr>
-        <w:t>21</w:t>
-      </w:r>
-      <w:r>
-        <w:rPr>
-          <w:noProof/>
-        </w:rPr>
-        <w:fldChar w:fldCharType="end"/>
-      </w:r>
+      <w:fldSimple w:instr=" SEQ Figura \* ARABIC ">
+        <w:r>
+          <w:rPr>
+            <w:noProof/>
+          </w:rPr>
+          <w:t>21</w:t>
+        </w:r>
+      </w:fldSimple>
       <w:r>
         <w:t xml:space="preserve"> - Segunda Geração</w:t>
       </w:r>
@@ -7924,27 +7562,14 @@
                             <w:r>
                               <w:t xml:space="preserve">Figura </w:t>
                             </w:r>
-                            <w:r>
-                              <w:fldChar w:fldCharType="begin"/>
-                            </w:r>
-                            <w:r>
-                              <w:instrText xml:space="preserve"> SEQ Figura \* ARABIC </w:instrText>
-                            </w:r>
-                            <w:r>
-                              <w:fldChar w:fldCharType="separate"/>
-                            </w:r>
-                            <w:r>
-                              <w:rPr>
-                                <w:noProof/>
-                              </w:rPr>
-                              <w:t>22</w:t>
-                            </w:r>
-                            <w:r>
-                              <w:rPr>
-                                <w:noProof/>
-                              </w:rPr>
-                              <w:fldChar w:fldCharType="end"/>
-                            </w:r>
+                            <w:fldSimple w:instr=" SEQ Figura \* ARABIC ">
+                              <w:r>
+                                <w:rPr>
+                                  <w:noProof/>
+                                </w:rPr>
+                                <w:t>22</w:t>
+                              </w:r>
+                            </w:fldSimple>
                             <w:r>
                               <w:t xml:space="preserve"> - Segmentação da Roleta</w:t>
                             </w:r>
@@ -7979,27 +7604,14 @@
                       <w:r>
                         <w:t xml:space="preserve">Figura </w:t>
                       </w:r>
-                      <w:r>
-                        <w:fldChar w:fldCharType="begin"/>
-                      </w:r>
-                      <w:r>
-                        <w:instrText xml:space="preserve"> SEQ Figura \* ARABIC </w:instrText>
-                      </w:r>
-                      <w:r>
-                        <w:fldChar w:fldCharType="separate"/>
-                      </w:r>
-                      <w:r>
-                        <w:rPr>
-                          <w:noProof/>
-                        </w:rPr>
-                        <w:t>22</w:t>
-                      </w:r>
-                      <w:r>
-                        <w:rPr>
-                          <w:noProof/>
-                        </w:rPr>
-                        <w:fldChar w:fldCharType="end"/>
-                      </w:r>
+                      <w:fldSimple w:instr=" SEQ Figura \* ARABIC ">
+                        <w:r>
+                          <w:rPr>
+                            <w:noProof/>
+                          </w:rPr>
+                          <w:t>22</w:t>
+                        </w:r>
+                      </w:fldSimple>
                       <w:r>
                         <w:t xml:space="preserve"> - Segmentação da Roleta</w:t>
                       </w:r>
@@ -8185,27 +7797,14 @@
                             <w:r>
                               <w:t xml:space="preserve">Figura </w:t>
                             </w:r>
-                            <w:r>
-                              <w:fldChar w:fldCharType="begin"/>
-                            </w:r>
-                            <w:r>
-                              <w:instrText xml:space="preserve"> SEQ Figura \* ARABIC </w:instrText>
-                            </w:r>
-                            <w:r>
-                              <w:fldChar w:fldCharType="separate"/>
-                            </w:r>
-                            <w:r>
-                              <w:rPr>
-                                <w:noProof/>
-                              </w:rPr>
-                              <w:t>23</w:t>
-                            </w:r>
-                            <w:r>
-                              <w:rPr>
-                                <w:noProof/>
-                              </w:rPr>
-                              <w:fldChar w:fldCharType="end"/>
-                            </w:r>
+                            <w:fldSimple w:instr=" SEQ Figura \* ARABIC ">
+                              <w:r>
+                                <w:rPr>
+                                  <w:noProof/>
+                                </w:rPr>
+                                <w:t>23</w:t>
+                              </w:r>
+                            </w:fldSimple>
                             <w:r>
                               <w:t xml:space="preserve"> - Taxa de Recombinação 2ª Geração</w:t>
                             </w:r>
@@ -8240,27 +7839,14 @@
                       <w:r>
                         <w:t xml:space="preserve">Figura </w:t>
                       </w:r>
-                      <w:r>
-                        <w:fldChar w:fldCharType="begin"/>
-                      </w:r>
-                      <w:r>
-                        <w:instrText xml:space="preserve"> SEQ Figura \* ARABIC </w:instrText>
-                      </w:r>
-                      <w:r>
-                        <w:fldChar w:fldCharType="separate"/>
-                      </w:r>
-                      <w:r>
-                        <w:rPr>
-                          <w:noProof/>
-                        </w:rPr>
-                        <w:t>23</w:t>
-                      </w:r>
-                      <w:r>
-                        <w:rPr>
-                          <w:noProof/>
-                        </w:rPr>
-                        <w:fldChar w:fldCharType="end"/>
-                      </w:r>
+                      <w:fldSimple w:instr=" SEQ Figura \* ARABIC ">
+                        <w:r>
+                          <w:rPr>
+                            <w:noProof/>
+                          </w:rPr>
+                          <w:t>23</w:t>
+                        </w:r>
+                      </w:fldSimple>
                       <w:r>
                         <w:t xml:space="preserve"> - Taxa de Recombinação 2ª Geração</w:t>
                       </w:r>
@@ -8430,27 +8016,14 @@
       <w:r>
         <w:t xml:space="preserve">Figura </w:t>
       </w:r>
-      <w:r>
-        <w:fldChar w:fldCharType="begin"/>
-      </w:r>
-      <w:r>
-        <w:instrText xml:space="preserve"> SEQ Figura \* ARABIC </w:instrText>
-      </w:r>
-      <w:r>
-        <w:fldChar w:fldCharType="separate"/>
-      </w:r>
-      <w:r>
-        <w:rPr>
-          <w:noProof/>
-        </w:rPr>
-        <w:t>24</w:t>
-      </w:r>
-      <w:r>
-        <w:rPr>
-          <w:noProof/>
-        </w:rPr>
-        <w:fldChar w:fldCharType="end"/>
-      </w:r>
+      <w:fldSimple w:instr=" SEQ Figura \* ARABIC ">
+        <w:r>
+          <w:rPr>
+            <w:noProof/>
+          </w:rPr>
+          <w:t>24</w:t>
+        </w:r>
+      </w:fldSimple>
       <w:r>
         <w:t xml:space="preserve"> - Recombinação 2ª Geração</w:t>
       </w:r>
@@ -8644,27 +8217,14 @@
                             <w:r>
                               <w:t xml:space="preserve">Figura </w:t>
                             </w:r>
-                            <w:r>
-                              <w:fldChar w:fldCharType="begin"/>
-                            </w:r>
-                            <w:r>
-                              <w:instrText xml:space="preserve"> SEQ Figura \* ARABIC </w:instrText>
-                            </w:r>
-                            <w:r>
-                              <w:fldChar w:fldCharType="separate"/>
-                            </w:r>
-                            <w:r>
-                              <w:rPr>
-                                <w:noProof/>
-                              </w:rPr>
-                              <w:t>25</w:t>
-                            </w:r>
-                            <w:r>
-                              <w:rPr>
-                                <w:noProof/>
-                              </w:rPr>
-                              <w:fldChar w:fldCharType="end"/>
-                            </w:r>
+                            <w:fldSimple w:instr=" SEQ Figura \* ARABIC ">
+                              <w:r>
+                                <w:rPr>
+                                  <w:noProof/>
+                                </w:rPr>
+                                <w:t>25</w:t>
+                              </w:r>
+                            </w:fldSimple>
                             <w:r>
                               <w:t xml:space="preserve"> - Mutação da 2ª Geração</w:t>
                             </w:r>
@@ -8698,27 +8258,14 @@
                       <w:r>
                         <w:t xml:space="preserve">Figura </w:t>
                       </w:r>
-                      <w:r>
-                        <w:fldChar w:fldCharType="begin"/>
-                      </w:r>
-                      <w:r>
-                        <w:instrText xml:space="preserve"> SEQ Figura \* ARABIC </w:instrText>
-                      </w:r>
-                      <w:r>
-                        <w:fldChar w:fldCharType="separate"/>
-                      </w:r>
-                      <w:r>
-                        <w:rPr>
-                          <w:noProof/>
-                        </w:rPr>
-                        <w:t>25</w:t>
-                      </w:r>
-                      <w:r>
-                        <w:rPr>
-                          <w:noProof/>
-                        </w:rPr>
-                        <w:fldChar w:fldCharType="end"/>
-                      </w:r>
+                      <w:fldSimple w:instr=" SEQ Figura \* ARABIC ">
+                        <w:r>
+                          <w:rPr>
+                            <w:noProof/>
+                          </w:rPr>
+                          <w:t>25</w:t>
+                        </w:r>
+                      </w:fldSimple>
                       <w:r>
                         <w:t xml:space="preserve"> - Mutação da 2ª Geração</w:t>
                       </w:r>
@@ -8869,7 +8416,7 @@
           <w:lang w:eastAsia="pt-PT"/>
         </w:rPr>
       </w:pPr>
-      <w:bookmarkStart w:id="11" w:name="_Toc62925885"/>
+      <w:bookmarkStart w:id="11" w:name="_Toc62934603"/>
       <w:r>
         <w:rPr>
           <w:rFonts w:eastAsia="Times New Roman"/>
@@ -8993,30 +8540,14 @@
       <w:r>
         <w:t xml:space="preserve">Figura </w:t>
       </w:r>
-      <w:r>
-        <w:fldChar w:fldCharType="begin"/>
-      </w:r>
-      <w:r>
-        <w:instrText xml:space="preserve"> SE</w:instrText>
-      </w:r>
-      <w:r>
-        <w:instrText xml:space="preserve">Q Figura \* ARABIC </w:instrText>
-      </w:r>
-      <w:r>
-        <w:fldChar w:fldCharType="separate"/>
-      </w:r>
-      <w:r>
-        <w:rPr>
-          <w:noProof/>
-        </w:rPr>
-        <w:t>26</w:t>
-      </w:r>
-      <w:r>
-        <w:rPr>
-          <w:noProof/>
-        </w:rPr>
-        <w:fldChar w:fldCharType="end"/>
-      </w:r>
+      <w:fldSimple w:instr=" SEQ Figura \* ARABIC ">
+        <w:r>
+          <w:rPr>
+            <w:noProof/>
+          </w:rPr>
+          <w:t>26</w:t>
+        </w:r>
+      </w:fldSimple>
       <w:r>
         <w:t xml:space="preserve"> - Valores 3ª Geração</w:t>
       </w:r>
@@ -9140,27 +8671,14 @@
                             <w:r>
                               <w:t xml:space="preserve">Figura </w:t>
                             </w:r>
-                            <w:r>
-                              <w:fldChar w:fldCharType="begin"/>
-                            </w:r>
-                            <w:r>
-                              <w:instrText xml:space="preserve"> SEQ Figura \* ARABIC </w:instrText>
-                            </w:r>
-                            <w:r>
-                              <w:fldChar w:fldCharType="separate"/>
-                            </w:r>
-                            <w:r>
-                              <w:rPr>
-                                <w:noProof/>
-                              </w:rPr>
-                              <w:t>27</w:t>
-                            </w:r>
-                            <w:r>
-                              <w:rPr>
-                                <w:noProof/>
-                              </w:rPr>
-                              <w:fldChar w:fldCharType="end"/>
-                            </w:r>
+                            <w:fldSimple w:instr=" SEQ Figura \* ARABIC ">
+                              <w:r>
+                                <w:rPr>
+                                  <w:noProof/>
+                                </w:rPr>
+                                <w:t>27</w:t>
+                              </w:r>
+                            </w:fldSimple>
                             <w:r>
                               <w:t xml:space="preserve"> - Segmentação da Roleta da 3ª Geração</w:t>
                             </w:r>
@@ -9195,27 +8713,14 @@
                       <w:r>
                         <w:t xml:space="preserve">Figura </w:t>
                       </w:r>
-                      <w:r>
-                        <w:fldChar w:fldCharType="begin"/>
-                      </w:r>
-                      <w:r>
-                        <w:instrText xml:space="preserve"> SEQ Figura \* ARABIC </w:instrText>
-                      </w:r>
-                      <w:r>
-                        <w:fldChar w:fldCharType="separate"/>
-                      </w:r>
-                      <w:r>
-                        <w:rPr>
-                          <w:noProof/>
-                        </w:rPr>
-                        <w:t>27</w:t>
-                      </w:r>
-                      <w:r>
-                        <w:rPr>
-                          <w:noProof/>
-                        </w:rPr>
-                        <w:fldChar w:fldCharType="end"/>
-                      </w:r>
+                      <w:fldSimple w:instr=" SEQ Figura \* ARABIC ">
+                        <w:r>
+                          <w:rPr>
+                            <w:noProof/>
+                          </w:rPr>
+                          <w:t>27</w:t>
+                        </w:r>
+                      </w:fldSimple>
                       <w:r>
                         <w:t xml:space="preserve"> - Segmentação da Roleta da 3ª Geração</w:t>
                       </w:r>
@@ -9386,27 +8891,14 @@
                             <w:r>
                               <w:t xml:space="preserve">Figura </w:t>
                             </w:r>
-                            <w:r>
-                              <w:fldChar w:fldCharType="begin"/>
-                            </w:r>
-                            <w:r>
-                              <w:instrText xml:space="preserve"> SEQ Figura \* ARABIC </w:instrText>
-                            </w:r>
-                            <w:r>
-                              <w:fldChar w:fldCharType="separate"/>
-                            </w:r>
-                            <w:r>
-                              <w:rPr>
-                                <w:noProof/>
-                              </w:rPr>
-                              <w:t>28</w:t>
-                            </w:r>
-                            <w:r>
-                              <w:rPr>
-                                <w:noProof/>
-                              </w:rPr>
-                              <w:fldChar w:fldCharType="end"/>
-                            </w:r>
+                            <w:fldSimple w:instr=" SEQ Figura \* ARABIC ">
+                              <w:r>
+                                <w:rPr>
+                                  <w:noProof/>
+                                </w:rPr>
+                                <w:t>28</w:t>
+                              </w:r>
+                            </w:fldSimple>
                             <w:r>
                               <w:t xml:space="preserve"> - Taxa de Recombinação 3ª Geração</w:t>
                             </w:r>
@@ -9441,27 +8933,14 @@
                       <w:r>
                         <w:t xml:space="preserve">Figura </w:t>
                       </w:r>
-                      <w:r>
-                        <w:fldChar w:fldCharType="begin"/>
-                      </w:r>
-                      <w:r>
-                        <w:instrText xml:space="preserve"> SEQ Figura \* ARABIC </w:instrText>
-                      </w:r>
-                      <w:r>
-                        <w:fldChar w:fldCharType="separate"/>
-                      </w:r>
-                      <w:r>
-                        <w:rPr>
-                          <w:noProof/>
-                        </w:rPr>
-                        <w:t>28</w:t>
-                      </w:r>
-                      <w:r>
-                        <w:rPr>
-                          <w:noProof/>
-                        </w:rPr>
-                        <w:fldChar w:fldCharType="end"/>
-                      </w:r>
+                      <w:fldSimple w:instr=" SEQ Figura \* ARABIC ">
+                        <w:r>
+                          <w:rPr>
+                            <w:noProof/>
+                          </w:rPr>
+                          <w:t>28</w:t>
+                        </w:r>
+                      </w:fldSimple>
                       <w:r>
                         <w:t xml:space="preserve"> - Taxa de Recombinação 3ª Geração</w:t>
                       </w:r>
@@ -9591,27 +9070,14 @@
       <w:r>
         <w:t xml:space="preserve">Figura </w:t>
       </w:r>
-      <w:r>
-        <w:fldChar w:fldCharType="begin"/>
-      </w:r>
-      <w:r>
-        <w:instrText xml:space="preserve"> SEQ Figura \* ARABIC </w:instrText>
-      </w:r>
-      <w:r>
-        <w:fldChar w:fldCharType="separate"/>
-      </w:r>
-      <w:r>
-        <w:rPr>
-          <w:noProof/>
-        </w:rPr>
-        <w:t>29</w:t>
-      </w:r>
-      <w:r>
-        <w:rPr>
-          <w:noProof/>
-        </w:rPr>
-        <w:fldChar w:fldCharType="end"/>
-      </w:r>
+      <w:fldSimple w:instr=" SEQ Figura \* ARABIC ">
+        <w:r>
+          <w:rPr>
+            <w:noProof/>
+          </w:rPr>
+          <w:t>29</w:t>
+        </w:r>
+      </w:fldSimple>
       <w:r>
         <w:t xml:space="preserve"> - Recombinação da 3ª Geração</w:t>
       </w:r>
@@ -9787,27 +9253,14 @@
                             <w:r>
                               <w:t xml:space="preserve">Figura </w:t>
                             </w:r>
-                            <w:r>
-                              <w:fldChar w:fldCharType="begin"/>
-                            </w:r>
-                            <w:r>
-                              <w:instrText xml:space="preserve"> SEQ Figura \* ARABIC </w:instrText>
-                            </w:r>
-                            <w:r>
-                              <w:fldChar w:fldCharType="separate"/>
-                            </w:r>
-                            <w:r>
-                              <w:rPr>
-                                <w:noProof/>
-                              </w:rPr>
-                              <w:t>30</w:t>
-                            </w:r>
-                            <w:r>
-                              <w:rPr>
-                                <w:noProof/>
-                              </w:rPr>
-                              <w:fldChar w:fldCharType="end"/>
-                            </w:r>
+                            <w:fldSimple w:instr=" SEQ Figura \* ARABIC ">
+                              <w:r>
+                                <w:rPr>
+                                  <w:noProof/>
+                                </w:rPr>
+                                <w:t>30</w:t>
+                              </w:r>
+                            </w:fldSimple>
                             <w:r>
                               <w:t xml:space="preserve"> - Mutação da 3ª Geração</w:t>
                             </w:r>
@@ -9842,27 +9295,14 @@
                       <w:r>
                         <w:t xml:space="preserve">Figura </w:t>
                       </w:r>
-                      <w:r>
-                        <w:fldChar w:fldCharType="begin"/>
-                      </w:r>
-                      <w:r>
-                        <w:instrText xml:space="preserve"> SEQ Figura \* ARABIC </w:instrText>
-                      </w:r>
-                      <w:r>
-                        <w:fldChar w:fldCharType="separate"/>
-                      </w:r>
-                      <w:r>
-                        <w:rPr>
-                          <w:noProof/>
-                        </w:rPr>
-                        <w:t>30</w:t>
-                      </w:r>
-                      <w:r>
-                        <w:rPr>
-                          <w:noProof/>
-                        </w:rPr>
-                        <w:fldChar w:fldCharType="end"/>
-                      </w:r>
+                      <w:fldSimple w:instr=" SEQ Figura \* ARABIC ">
+                        <w:r>
+                          <w:rPr>
+                            <w:noProof/>
+                          </w:rPr>
+                          <w:t>30</w:t>
+                        </w:r>
+                      </w:fldSimple>
                       <w:r>
                         <w:t xml:space="preserve"> - Mutação da 3ª Geração</w:t>
                       </w:r>
@@ -10072,7 +9512,7 @@
       <w:pPr>
         <w:pStyle w:val="Ttulo2"/>
       </w:pPr>
-      <w:bookmarkStart w:id="12" w:name="_Toc62925886"/>
+      <w:bookmarkStart w:id="12" w:name="_Toc62934604"/>
       <w:r>
         <w:lastRenderedPageBreak/>
         <w:t>CONCLUSÕES</w:t>
@@ -10270,7 +9710,13 @@
         <w:t>O Valor do melhor individuo pelo contrário, estabilizou podendo ou não o fato de termos escolhido apenas uma precisão de 4 casas decimais</w:t>
       </w:r>
       <w:r>
-        <w:t xml:space="preserve"> ser influência ou seja pode a cada geração estar a melhorar em algumas casas decimais, apenas não é notado logo nas primeiras casas decimais.</w:t>
+        <w:t xml:space="preserve"> ser </w:t>
+      </w:r>
+      <w:r>
+        <w:t>influência, ou seja,</w:t>
+      </w:r>
+      <w:r>
+        <w:t xml:space="preserve"> pode a cada geração estar a melhorar em algumas casas decimais, apenas não é notado logo nas primeiras casas decimais.</w:t>
       </w:r>
     </w:p>
     <w:p>
@@ -10280,18 +9726,26 @@
     </w:p>
     <w:p>
       <w:r>
-        <w:t>Adicionalmente parte do trabalho 3, foi elaborado um script em Python em que basta inserir alguns parâmetros que estão na Secção dos Dados, a partir desse script pode-se observar a evolução do algoritmo ao longo de n gerações que forem introduzidas.</w:t>
-      </w:r>
-    </w:p>
-    <w:p>
-      <w:r>
-        <w:t xml:space="preserve">De Realçar que foi com esse script Python que se procedeu à obtenção dos dados utilizados para este relatório, à </w:t>
-      </w:r>
-      <w:r>
-        <w:t>exceção</w:t>
-      </w:r>
-      <w:r>
-        <w:t xml:space="preserve"> claro de demonstrações de funções em Excel.</w:t>
+        <w:t xml:space="preserve">Adicionalmente parte do trabalho 3, foi elaborado um script em Python em que basta inserir alguns parâmetros que estão na Secção dos Dados, a partir desse script pode-se observar a evolução do algoritmo ao longo de </w:t>
+      </w:r>
+      <w:proofErr w:type="gramStart"/>
+      <w:r>
+        <w:t>n</w:t>
+      </w:r>
+      <w:proofErr w:type="gramEnd"/>
+      <w:r>
+        <w:t xml:space="preserve"> gerações que forem introduzidas.</w:t>
+      </w:r>
+    </w:p>
+    <w:p>
+      <w:r>
+        <w:t xml:space="preserve">De Realçar que foi com esse script Python que se procedeu à obtenção dos dados utilizados para este relatório, </w:t>
+      </w:r>
+      <w:r>
+        <w:t xml:space="preserve">à exceção </w:t>
+      </w:r>
+      <w:r>
+        <w:t>de demonstrações de funções em Excel.</w:t>
       </w:r>
     </w:p>
     <w:p/>
@@ -10304,10 +9758,12 @@
       <w:pPr>
         <w:pStyle w:val="Ttulo2"/>
       </w:pPr>
+      <w:bookmarkStart w:id="13" w:name="_Toc62934605"/>
       <w:r>
         <w:lastRenderedPageBreak/>
         <w:t>Sistema R com Package GA</w:t>
       </w:r>
+      <w:bookmarkEnd w:id="13"/>
     </w:p>
     <w:p/>
     <w:p>
@@ -10315,8 +9771,1210 @@
         <w:t>No enunciado do trabalho prático presente na Figura 2 é adicionalmente pedido para apresentarmos uma simulação através de um Software denominado de Sistema R</w:t>
       </w:r>
     </w:p>
+    <w:p/>
+    <w:p>
+      <w:r>
+        <w:t>Definir a Função de Avaliação e o seu respetivo Intervalo.</w:t>
+      </w:r>
+    </w:p>
+    <w:p>
+      <w:pPr>
+        <w:keepNext/>
+      </w:pPr>
+      <w:r>
+        <w:rPr>
+          <w:noProof/>
+        </w:rPr>
+        <w:drawing>
+          <wp:inline distT="0" distB="0" distL="0" distR="0" wp14:anchorId="5D72BFE9" wp14:editId="2ECC8CE5">
+            <wp:extent cx="5400040" cy="2700020"/>
+            <wp:effectExtent l="19050" t="19050" r="10160" b="24130"/>
+            <wp:docPr id="41" name="Imagem 41" descr="Uma imagem com texto&#10;&#10;Descrição gerada automaticamente"/>
+            <wp:cNvGraphicFramePr>
+              <a:graphicFrameLocks xmlns:a="http://schemas.openxmlformats.org/drawingml/2006/main" noChangeAspect="1"/>
+            </wp:cNvGraphicFramePr>
+            <a:graphic xmlns:a="http://schemas.openxmlformats.org/drawingml/2006/main">
+              <a:graphicData uri="http://schemas.openxmlformats.org/drawingml/2006/picture">
+                <pic:pic xmlns:pic="http://schemas.openxmlformats.org/drawingml/2006/picture">
+                  <pic:nvPicPr>
+                    <pic:cNvPr id="41" name="Imagem 41" descr="Uma imagem com texto&#10;&#10;Descrição gerada automaticamente"/>
+                    <pic:cNvPicPr/>
+                  </pic:nvPicPr>
+                  <pic:blipFill>
+                    <a:blip r:embed="rId39">
+                      <a:extLst>
+                        <a:ext uri="{28A0092B-C50C-407E-A947-70E740481C1C}">
+                          <a14:useLocalDpi xmlns:a14="http://schemas.microsoft.com/office/drawing/2010/main" val="0"/>
+                        </a:ext>
+                      </a:extLst>
+                    </a:blip>
+                    <a:stretch>
+                      <a:fillRect/>
+                    </a:stretch>
+                  </pic:blipFill>
+                  <pic:spPr>
+                    <a:xfrm>
+                      <a:off x="0" y="0"/>
+                      <a:ext cx="5400040" cy="2700020"/>
+                    </a:xfrm>
+                    <a:prstGeom prst="rect">
+                      <a:avLst/>
+                    </a:prstGeom>
+                    <a:ln>
+                      <a:solidFill>
+                        <a:schemeClr val="tx1"/>
+                      </a:solidFill>
+                    </a:ln>
+                  </pic:spPr>
+                </pic:pic>
+              </a:graphicData>
+            </a:graphic>
+          </wp:inline>
+        </w:drawing>
+      </w:r>
+    </w:p>
+    <w:p>
+      <w:pPr>
+        <w:pStyle w:val="Legenda"/>
+      </w:pPr>
+      <w:r>
+        <w:t xml:space="preserve">Figura </w:t>
+      </w:r>
+      <w:fldSimple w:instr=" SEQ Figura \* ARABIC ">
+        <w:r>
+          <w:rPr>
+            <w:noProof/>
+          </w:rPr>
+          <w:t>31</w:t>
+        </w:r>
+      </w:fldSimple>
+      <w:r>
+        <w:t xml:space="preserve"> - Sistema R com a função de Avaliação</w:t>
+      </w:r>
+    </w:p>
+    <w:p>
+      <w:r>
+        <w:t>De notar que os comandos introduzidos pelo utilizador estão presentes a vermelho, e que pode ver a azul</w:t>
+      </w:r>
+      <w:r>
+        <w:t xml:space="preserve">, </w:t>
+      </w:r>
+      <w:r>
+        <w:t>vários pacotes instalados, inclusive o Package “GA”</w:t>
+      </w:r>
+      <w:r>
+        <w:t>.</w:t>
+      </w:r>
+    </w:p>
+    <w:p>
+      <w:r>
+        <w:t>O Gráfico da função dentro do intervalo estipulado em “</w:t>
+      </w:r>
+      <w:proofErr w:type="gramStart"/>
+      <w:r>
+        <w:rPr>
+          <w:i/>
+          <w:iCs/>
+        </w:rPr>
+        <w:t>curve(</w:t>
+      </w:r>
+      <w:proofErr w:type="gramEnd"/>
+      <w:r>
+        <w:rPr>
+          <w:i/>
+          <w:iCs/>
+        </w:rPr>
+        <w:t>)</w:t>
+      </w:r>
+      <w:r>
+        <w:t>” é demonstrado na Figura 32.</w:t>
+      </w:r>
+    </w:p>
+    <w:p>
+      <w:r>
+        <w:rPr>
+          <w:noProof/>
+        </w:rPr>
+        <mc:AlternateContent>
+          <mc:Choice Requires="wps">
+            <w:drawing>
+              <wp:anchor distT="0" distB="0" distL="114300" distR="114300" simplePos="0" relativeHeight="251687936" behindDoc="0" locked="0" layoutInCell="1" allowOverlap="1" wp14:anchorId="05AAFFA9" wp14:editId="235CA7C2">
+                <wp:simplePos x="0" y="0"/>
+                <wp:positionH relativeFrom="column">
+                  <wp:posOffset>1099820</wp:posOffset>
+                </wp:positionH>
+                <wp:positionV relativeFrom="paragraph">
+                  <wp:posOffset>3175635</wp:posOffset>
+                </wp:positionV>
+                <wp:extent cx="2896235" cy="635"/>
+                <wp:effectExtent l="0" t="0" r="0" b="0"/>
+                <wp:wrapSquare wrapText="bothSides"/>
+                <wp:docPr id="43" name="Caixa de texto 43"/>
+                <wp:cNvGraphicFramePr/>
+                <a:graphic xmlns:a="http://schemas.openxmlformats.org/drawingml/2006/main">
+                  <a:graphicData uri="http://schemas.microsoft.com/office/word/2010/wordprocessingShape">
+                    <wps:wsp>
+                      <wps:cNvSpPr txBox="1"/>
+                      <wps:spPr>
+                        <a:xfrm>
+                          <a:off x="0" y="0"/>
+                          <a:ext cx="2896235" cy="635"/>
+                        </a:xfrm>
+                        <a:prstGeom prst="rect">
+                          <a:avLst/>
+                        </a:prstGeom>
+                        <a:solidFill>
+                          <a:prstClr val="white"/>
+                        </a:solidFill>
+                        <a:ln>
+                          <a:noFill/>
+                        </a:ln>
+                      </wps:spPr>
+                      <wps:txbx>
+                        <w:txbxContent>
+                          <w:p>
+                            <w:pPr>
+                              <w:pStyle w:val="Legenda"/>
+                              <w:rPr>
+                                <w:noProof/>
+                              </w:rPr>
+                            </w:pPr>
+                            <w:r>
+                              <w:t xml:space="preserve">Figura </w:t>
+                            </w:r>
+                            <w:fldSimple w:instr=" SEQ Figura \* ARABIC ">
+                              <w:r>
+                                <w:rPr>
+                                  <w:noProof/>
+                                </w:rPr>
+                                <w:t>32</w:t>
+                              </w:r>
+                            </w:fldSimple>
+                            <w:r>
+                              <w:t xml:space="preserve"> - Gráfico da Função</w:t>
+                            </w:r>
+                          </w:p>
+                        </w:txbxContent>
+                      </wps:txbx>
+                      <wps:bodyPr rot="0" spcFirstLastPara="0" vertOverflow="overflow" horzOverflow="overflow" vert="horz" wrap="square" lIns="0" tIns="0" rIns="0" bIns="0" numCol="1" spcCol="0" rtlCol="0" fromWordArt="0" anchor="t" anchorCtr="0" forceAA="0" compatLnSpc="1">
+                        <a:prstTxWarp prst="textNoShape">
+                          <a:avLst/>
+                        </a:prstTxWarp>
+                        <a:spAutoFit/>
+                      </wps:bodyPr>
+                    </wps:wsp>
+                  </a:graphicData>
+                </a:graphic>
+              </wp:anchor>
+            </w:drawing>
+          </mc:Choice>
+          <mc:Fallback>
+            <w:pict>
+              <v:shape w14:anchorId="05AAFFA9" id="Caixa de texto 43" o:spid="_x0000_s1035" type="#_x0000_t202" style="position:absolute;margin-left:86.6pt;margin-top:250.05pt;width:228.05pt;height:.05pt;z-index:251687936;visibility:visible;mso-wrap-style:square;mso-wrap-distance-left:9pt;mso-wrap-distance-top:0;mso-wrap-distance-right:9pt;mso-wrap-distance-bottom:0;mso-position-horizontal:absolute;mso-position-horizontal-relative:text;mso-position-vertical:absolute;mso-position-vertical-relative:text;v-text-anchor:top" o:gfxdata="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" stroked="f">
+                <v:textbox style="mso-fit-shape-to-text:t" inset="0,0,0,0">
+                  <w:txbxContent>
+                    <w:p>
+                      <w:pPr>
+                        <w:pStyle w:val="Legenda"/>
+                        <w:rPr>
+                          <w:noProof/>
+                        </w:rPr>
+                      </w:pPr>
+                      <w:r>
+                        <w:t xml:space="preserve">Figura </w:t>
+                      </w:r>
+                      <w:fldSimple w:instr=" SEQ Figura \* ARABIC ">
+                        <w:r>
+                          <w:rPr>
+                            <w:noProof/>
+                          </w:rPr>
+                          <w:t>32</w:t>
+                        </w:r>
+                      </w:fldSimple>
+                      <w:r>
+                        <w:t xml:space="preserve"> - Gráfico da Função</w:t>
+                      </w:r>
+                    </w:p>
+                  </w:txbxContent>
+                </v:textbox>
+                <w10:wrap type="square"/>
+              </v:shape>
+            </w:pict>
+          </mc:Fallback>
+        </mc:AlternateContent>
+      </w:r>
+      <w:r>
+        <w:rPr>
+          <w:noProof/>
+        </w:rPr>
+        <w:drawing>
+          <wp:anchor distT="0" distB="0" distL="114300" distR="114300" simplePos="0" relativeHeight="251685888" behindDoc="0" locked="0" layoutInCell="1" allowOverlap="1" wp14:anchorId="70C2F32C" wp14:editId="14EDC502">
+            <wp:simplePos x="0" y="0"/>
+            <wp:positionH relativeFrom="margin">
+              <wp:posOffset>1099820</wp:posOffset>
+            </wp:positionH>
+            <wp:positionV relativeFrom="margin">
+              <wp:posOffset>5562600</wp:posOffset>
+            </wp:positionV>
+            <wp:extent cx="2896235" cy="2980055"/>
+            <wp:effectExtent l="0" t="0" r="0" b="0"/>
+            <wp:wrapSquare wrapText="bothSides"/>
+            <wp:docPr id="42" name="Imagem 42"/>
+            <wp:cNvGraphicFramePr>
+              <a:graphicFrameLocks xmlns:a="http://schemas.openxmlformats.org/drawingml/2006/main" noChangeAspect="1"/>
+            </wp:cNvGraphicFramePr>
+            <a:graphic xmlns:a="http://schemas.openxmlformats.org/drawingml/2006/main">
+              <a:graphicData uri="http://schemas.openxmlformats.org/drawingml/2006/picture">
+                <pic:pic xmlns:pic="http://schemas.openxmlformats.org/drawingml/2006/picture">
+                  <pic:nvPicPr>
+                    <pic:cNvPr id="42" name="Imagem 42"/>
+                    <pic:cNvPicPr/>
+                  </pic:nvPicPr>
+                  <pic:blipFill>
+                    <a:blip r:embed="rId40" cstate="print">
+                      <a:extLst>
+                        <a:ext uri="{28A0092B-C50C-407E-A947-70E740481C1C}">
+                          <a14:useLocalDpi xmlns:a14="http://schemas.microsoft.com/office/drawing/2010/main" val="0"/>
+                        </a:ext>
+                      </a:extLst>
+                    </a:blip>
+                    <a:stretch>
+                      <a:fillRect/>
+                    </a:stretch>
+                  </pic:blipFill>
+                  <pic:spPr>
+                    <a:xfrm>
+                      <a:off x="0" y="0"/>
+                      <a:ext cx="2896235" cy="2980055"/>
+                    </a:xfrm>
+                    <a:prstGeom prst="rect">
+                      <a:avLst/>
+                    </a:prstGeom>
+                  </pic:spPr>
+                </pic:pic>
+              </a:graphicData>
+            </a:graphic>
+          </wp:anchor>
+        </w:drawing>
+      </w:r>
+    </w:p>
+    <w:p/>
+    <w:p/>
+    <w:p/>
+    <w:p/>
+    <w:p/>
+    <w:p/>
+    <w:p/>
+    <w:p/>
+    <w:p/>
+    <w:p/>
+    <w:p/>
+    <w:p>
+      <w:pPr>
+        <w:rPr>
+          <w:b/>
+          <w:bCs/>
+        </w:rPr>
+      </w:pPr>
+      <w:r>
+        <w:lastRenderedPageBreak/>
+        <w:t xml:space="preserve">O próximo passo no Sistema R é definirmos os outros dados que podem ser revistos na Seção de </w:t>
+      </w:r>
+      <w:r>
+        <w:rPr>
+          <w:b/>
+          <w:bCs/>
+        </w:rPr>
+        <w:t>Dados</w:t>
+      </w:r>
+      <w:r>
+        <w:t xml:space="preserve"> no capítulo </w:t>
+      </w:r>
+      <w:r>
+        <w:rPr>
+          <w:b/>
+          <w:bCs/>
+        </w:rPr>
+        <w:t>Análise Prática</w:t>
+      </w:r>
+      <w:r>
+        <w:rPr>
+          <w:b/>
+          <w:bCs/>
+        </w:rPr>
+        <w:t>.</w:t>
+      </w:r>
+    </w:p>
+    <w:p>
+      <w:r>
+        <w:t>É definido os seguintes parâmetros:</w:t>
+      </w:r>
+    </w:p>
+    <w:p>
+      <w:pPr>
+        <w:rPr>
+          <w:i/>
+          <w:iCs/>
+        </w:rPr>
+      </w:pPr>
+      <w:r>
+        <w:t xml:space="preserve">Tipo de Valor </w:t>
+      </w:r>
+      <w:r>
+        <w:sym w:font="Wingdings" w:char="F0E0"/>
+      </w:r>
+      <w:r>
+        <w:t xml:space="preserve"> </w:t>
+      </w:r>
+      <w:proofErr w:type="spellStart"/>
+      <w:r>
+        <w:rPr>
+          <w:i/>
+          <w:iCs/>
+        </w:rPr>
+        <w:t>type</w:t>
+      </w:r>
+      <w:proofErr w:type="spellEnd"/>
+      <w:r>
+        <w:rPr>
+          <w:i/>
+          <w:iCs/>
+        </w:rPr>
+        <w:t>="real-</w:t>
+      </w:r>
+      <w:proofErr w:type="spellStart"/>
+      <w:r>
+        <w:rPr>
+          <w:i/>
+          <w:iCs/>
+        </w:rPr>
+        <w:t>valued</w:t>
+      </w:r>
+      <w:proofErr w:type="spellEnd"/>
+      <w:r>
+        <w:rPr>
+          <w:i/>
+          <w:iCs/>
+        </w:rPr>
+        <w:t>"</w:t>
+      </w:r>
+    </w:p>
+    <w:p>
+      <w:pPr>
+        <w:rPr>
+          <w:i/>
+          <w:iCs/>
+        </w:rPr>
+      </w:pPr>
+      <w:r>
+        <w:t xml:space="preserve">Fitness do Algoritmo </w:t>
+      </w:r>
+      <w:r>
+        <w:sym w:font="Wingdings" w:char="F0E0"/>
+      </w:r>
+      <w:r>
+        <w:t xml:space="preserve"> </w:t>
+      </w:r>
+      <w:r>
+        <w:rPr>
+          <w:i/>
+          <w:iCs/>
+        </w:rPr>
+        <w:t>fitness=</w:t>
+      </w:r>
+      <w:r>
+        <w:rPr>
+          <w:i/>
+          <w:iCs/>
+        </w:rPr>
+        <w:t>função</w:t>
+      </w:r>
+    </w:p>
+    <w:p>
+      <w:pPr>
+        <w:rPr>
+          <w:i/>
+          <w:iCs/>
+        </w:rPr>
+      </w:pPr>
+      <w:r>
+        <w:t xml:space="preserve">Número de Bits </w:t>
+      </w:r>
+      <w:r>
+        <w:sym w:font="Wingdings" w:char="F0E0"/>
+      </w:r>
+      <w:r>
+        <w:t xml:space="preserve"> </w:t>
+      </w:r>
+      <w:proofErr w:type="spellStart"/>
+      <w:r>
+        <w:rPr>
+          <w:i/>
+          <w:iCs/>
+        </w:rPr>
+        <w:t>nBits</w:t>
+      </w:r>
+      <w:proofErr w:type="spellEnd"/>
+      <w:r>
+        <w:rPr>
+          <w:i/>
+          <w:iCs/>
+        </w:rPr>
+        <w:t>=18</w:t>
+      </w:r>
+    </w:p>
+    <w:p>
+      <w:r>
+        <w:t xml:space="preserve">Número de iterações </w:t>
+      </w:r>
+      <w:r>
+        <w:sym w:font="Wingdings" w:char="F0E0"/>
+      </w:r>
+      <w:r>
+        <w:t xml:space="preserve">  </w:t>
+      </w:r>
+      <w:proofErr w:type="spellStart"/>
+      <w:r>
+        <w:rPr>
+          <w:i/>
+          <w:iCs/>
+        </w:rPr>
+        <w:t>maxiter</w:t>
+      </w:r>
+      <w:proofErr w:type="spellEnd"/>
+      <w:r>
+        <w:rPr>
+          <w:i/>
+          <w:iCs/>
+        </w:rPr>
+        <w:t>=20</w:t>
+      </w:r>
+    </w:p>
+    <w:p>
+      <w:r>
+        <w:t xml:space="preserve">Tamanho da População </w:t>
+      </w:r>
+      <w:r>
+        <w:sym w:font="Wingdings" w:char="F0E0"/>
+      </w:r>
+      <w:r>
+        <w:t xml:space="preserve"> </w:t>
+      </w:r>
+      <w:r>
+        <w:rPr>
+          <w:i/>
+          <w:iCs/>
+        </w:rPr>
+        <w:t xml:space="preserve"> </w:t>
+      </w:r>
+      <w:proofErr w:type="spellStart"/>
+      <w:r>
+        <w:rPr>
+          <w:i/>
+          <w:iCs/>
+        </w:rPr>
+        <w:t>popSize</w:t>
+      </w:r>
+      <w:proofErr w:type="spellEnd"/>
+      <w:r>
+        <w:rPr>
+          <w:i/>
+          <w:iCs/>
+        </w:rPr>
+        <w:t>=20</w:t>
+      </w:r>
+    </w:p>
+    <w:p>
+      <w:r>
+        <w:t xml:space="preserve">Probabilidade de Recombinação </w:t>
+      </w:r>
+      <w:r>
+        <w:sym w:font="Wingdings" w:char="F0E0"/>
+      </w:r>
+      <w:r>
+        <w:rPr>
+          <w:i/>
+          <w:iCs/>
+        </w:rPr>
+        <w:t xml:space="preserve"> </w:t>
+      </w:r>
+      <w:proofErr w:type="spellStart"/>
+      <w:r>
+        <w:rPr>
+          <w:i/>
+          <w:iCs/>
+        </w:rPr>
+        <w:t>pcrossover</w:t>
+      </w:r>
+      <w:proofErr w:type="spellEnd"/>
+      <w:r>
+        <w:rPr>
+          <w:i/>
+          <w:iCs/>
+        </w:rPr>
+        <w:t>=0.65</w:t>
+      </w:r>
+    </w:p>
+    <w:p>
+      <w:r>
+        <w:t xml:space="preserve">Probabilidade de Mutação </w:t>
+      </w:r>
+      <w:r>
+        <w:sym w:font="Wingdings" w:char="F0E0"/>
+      </w:r>
+      <w:r>
+        <w:rPr>
+          <w:i/>
+          <w:iCs/>
+        </w:rPr>
+        <w:t xml:space="preserve"> </w:t>
+      </w:r>
+      <w:proofErr w:type="spellStart"/>
+      <w:r>
+        <w:rPr>
+          <w:i/>
+          <w:iCs/>
+        </w:rPr>
+        <w:t>pmutation</w:t>
+      </w:r>
+      <w:proofErr w:type="spellEnd"/>
+      <w:r>
+        <w:rPr>
+          <w:i/>
+          <w:iCs/>
+        </w:rPr>
+        <w:t>=0.005</w:t>
+      </w:r>
+    </w:p>
+    <w:p>
+      <w:r>
+        <w:t xml:space="preserve">Intervalo da Função </w:t>
+      </w:r>
+      <w:r>
+        <w:sym w:font="Wingdings" w:char="F0E0"/>
+      </w:r>
+      <w:r>
+        <w:rPr>
+          <w:i/>
+          <w:iCs/>
+        </w:rPr>
+        <w:t xml:space="preserve"> min=1, </w:t>
+      </w:r>
+      <w:proofErr w:type="spellStart"/>
+      <w:r>
+        <w:rPr>
+          <w:i/>
+          <w:iCs/>
+        </w:rPr>
+        <w:t>max</w:t>
+      </w:r>
+      <w:proofErr w:type="spellEnd"/>
+      <w:r>
+        <w:rPr>
+          <w:i/>
+          <w:iCs/>
+        </w:rPr>
+        <w:t>=25</w:t>
+      </w:r>
+    </w:p>
+    <w:p>
+      <w:pPr>
+        <w:rPr>
+          <w:noProof/>
+          <w:u w:val="single"/>
+        </w:rPr>
+      </w:pPr>
+    </w:p>
+    <w:p>
+      <w:r>
+        <w:rPr>
+          <w:noProof/>
+        </w:rPr>
+        <mc:AlternateContent>
+          <mc:Choice Requires="wps">
+            <w:drawing>
+              <wp:anchor distT="0" distB="0" distL="114300" distR="114300" simplePos="0" relativeHeight="251691008" behindDoc="0" locked="0" layoutInCell="1" allowOverlap="1" wp14:anchorId="4CD7F3E2" wp14:editId="58759843">
+                <wp:simplePos x="0" y="0"/>
+                <wp:positionH relativeFrom="column">
+                  <wp:posOffset>-633730</wp:posOffset>
+                </wp:positionH>
+                <wp:positionV relativeFrom="paragraph">
+                  <wp:posOffset>4789170</wp:posOffset>
+                </wp:positionV>
+                <wp:extent cx="6675120" cy="635"/>
+                <wp:effectExtent l="0" t="0" r="0" b="0"/>
+                <wp:wrapSquare wrapText="bothSides"/>
+                <wp:docPr id="46" name="Caixa de texto 46"/>
+                <wp:cNvGraphicFramePr/>
+                <a:graphic xmlns:a="http://schemas.openxmlformats.org/drawingml/2006/main">
+                  <a:graphicData uri="http://schemas.microsoft.com/office/word/2010/wordprocessingShape">
+                    <wps:wsp>
+                      <wps:cNvSpPr txBox="1"/>
+                      <wps:spPr>
+                        <a:xfrm>
+                          <a:off x="0" y="0"/>
+                          <a:ext cx="6675120" cy="635"/>
+                        </a:xfrm>
+                        <a:prstGeom prst="rect">
+                          <a:avLst/>
+                        </a:prstGeom>
+                        <a:solidFill>
+                          <a:prstClr val="white"/>
+                        </a:solidFill>
+                        <a:ln>
+                          <a:noFill/>
+                        </a:ln>
+                      </wps:spPr>
+                      <wps:txbx>
+                        <w:txbxContent>
+                          <w:p>
+                            <w:pPr>
+                              <w:pStyle w:val="Legenda"/>
+                              <w:rPr>
+                                <w:noProof/>
+                                <w:u w:val="single"/>
+                              </w:rPr>
+                            </w:pPr>
+                            <w:r>
+                              <w:t xml:space="preserve">Figura </w:t>
+                            </w:r>
+                            <w:fldSimple w:instr=" SEQ Figura \* ARABIC ">
+                              <w:r>
+                                <w:rPr>
+                                  <w:noProof/>
+                                </w:rPr>
+                                <w:t>33</w:t>
+                              </w:r>
+                            </w:fldSimple>
+                            <w:r>
+                              <w:t xml:space="preserve"> - Comando no Sistema R</w:t>
+                            </w:r>
+                          </w:p>
+                        </w:txbxContent>
+                      </wps:txbx>
+                      <wps:bodyPr rot="0" spcFirstLastPara="0" vertOverflow="overflow" horzOverflow="overflow" vert="horz" wrap="square" lIns="0" tIns="0" rIns="0" bIns="0" numCol="1" spcCol="0" rtlCol="0" fromWordArt="0" anchor="t" anchorCtr="0" forceAA="0" compatLnSpc="1">
+                        <a:prstTxWarp prst="textNoShape">
+                          <a:avLst/>
+                        </a:prstTxWarp>
+                        <a:spAutoFit/>
+                      </wps:bodyPr>
+                    </wps:wsp>
+                  </a:graphicData>
+                </a:graphic>
+              </wp:anchor>
+            </w:drawing>
+          </mc:Choice>
+          <mc:Fallback>
+            <w:pict>
+              <v:shape w14:anchorId="4CD7F3E2" id="Caixa de texto 46" o:spid="_x0000_s1036" type="#_x0000_t202" style="position:absolute;margin-left:-49.9pt;margin-top:377.1pt;width:525.6pt;height:.05pt;z-index:251691008;visibility:visible;mso-wrap-style:square;mso-wrap-distance-left:9pt;mso-wrap-distance-top:0;mso-wrap-distance-right:9pt;mso-wrap-distance-bottom:0;mso-position-horizontal:absolute;mso-position-horizontal-relative:text;mso-position-vertical:absolute;mso-position-vertical-relative:text;v-text-anchor:top" o:gfxdata="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" stroked="f">
+                <v:textbox style="mso-fit-shape-to-text:t" inset="0,0,0,0">
+                  <w:txbxContent>
+                    <w:p>
+                      <w:pPr>
+                        <w:pStyle w:val="Legenda"/>
+                        <w:rPr>
+                          <w:noProof/>
+                          <w:u w:val="single"/>
+                        </w:rPr>
+                      </w:pPr>
+                      <w:r>
+                        <w:t xml:space="preserve">Figura </w:t>
+                      </w:r>
+                      <w:fldSimple w:instr=" SEQ Figura \* ARABIC ">
+                        <w:r>
+                          <w:rPr>
+                            <w:noProof/>
+                          </w:rPr>
+                          <w:t>33</w:t>
+                        </w:r>
+                      </w:fldSimple>
+                      <w:r>
+                        <w:t xml:space="preserve"> - Comando no Sistema R</w:t>
+                      </w:r>
+                    </w:p>
+                  </w:txbxContent>
+                </v:textbox>
+                <w10:wrap type="square"/>
+              </v:shape>
+            </w:pict>
+          </mc:Fallback>
+        </mc:AlternateContent>
+      </w:r>
+      <w:r>
+        <w:rPr>
+          <w:noProof/>
+          <w:u w:val="single"/>
+        </w:rPr>
+        <w:drawing>
+          <wp:anchor distT="0" distB="0" distL="114300" distR="114300" simplePos="0" relativeHeight="251688960" behindDoc="0" locked="0" layoutInCell="1" allowOverlap="1" wp14:anchorId="23366F2D" wp14:editId="490F7BA7">
+            <wp:simplePos x="0" y="0"/>
+            <wp:positionH relativeFrom="margin">
+              <wp:align>center</wp:align>
+            </wp:positionH>
+            <wp:positionV relativeFrom="margin">
+              <wp:posOffset>3748405</wp:posOffset>
+            </wp:positionV>
+            <wp:extent cx="6675120" cy="4309745"/>
+            <wp:effectExtent l="19050" t="19050" r="11430" b="14605"/>
+            <wp:wrapSquare wrapText="bothSides"/>
+            <wp:docPr id="45" name="Imagem 45" descr="Uma imagem com texto&#10;&#10;Descrição gerada automaticamente"/>
+            <wp:cNvGraphicFramePr>
+              <a:graphicFrameLocks xmlns:a="http://schemas.openxmlformats.org/drawingml/2006/main" noChangeAspect="1"/>
+            </wp:cNvGraphicFramePr>
+            <a:graphic xmlns:a="http://schemas.openxmlformats.org/drawingml/2006/main">
+              <a:graphicData uri="http://schemas.openxmlformats.org/drawingml/2006/picture">
+                <pic:pic xmlns:pic="http://schemas.openxmlformats.org/drawingml/2006/picture">
+                  <pic:nvPicPr>
+                    <pic:cNvPr id="45" name="Imagem 45" descr="Uma imagem com texto&#10;&#10;Descrição gerada automaticamente"/>
+                    <pic:cNvPicPr/>
+                  </pic:nvPicPr>
+                  <pic:blipFill rotWithShape="1">
+                    <a:blip r:embed="rId41">
+                      <a:extLst>
+                        <a:ext uri="{28A0092B-C50C-407E-A947-70E740481C1C}">
+                          <a14:useLocalDpi xmlns:a14="http://schemas.microsoft.com/office/drawing/2010/main" val="0"/>
+                        </a:ext>
+                      </a:extLst>
+                    </a:blip>
+                    <a:srcRect l="965"/>
+                    <a:stretch/>
+                  </pic:blipFill>
+                  <pic:spPr bwMode="auto">
+                    <a:xfrm>
+                      <a:off x="0" y="0"/>
+                      <a:ext cx="6675120" cy="4309745"/>
+                    </a:xfrm>
+                    <a:prstGeom prst="rect">
+                      <a:avLst/>
+                    </a:prstGeom>
+                    <a:ln>
+                      <a:solidFill>
+                        <a:schemeClr val="tx1"/>
+                      </a:solidFill>
+                    </a:ln>
+                    <a:extLst>
+                      <a:ext uri="{53640926-AAD7-44D8-BBD7-CCE9431645EC}">
+                        <a14:shadowObscured xmlns:a14="http://schemas.microsoft.com/office/drawing/2010/main"/>
+                      </a:ext>
+                    </a:extLst>
+                  </pic:spPr>
+                </pic:pic>
+              </a:graphicData>
+            </a:graphic>
+            <wp14:sizeRelH relativeFrom="margin">
+              <wp14:pctWidth>0</wp14:pctWidth>
+            </wp14:sizeRelH>
+            <wp14:sizeRelV relativeFrom="margin">
+              <wp14:pctHeight>0</wp14:pctHeight>
+            </wp14:sizeRelV>
+          </wp:anchor>
+        </w:drawing>
+      </w:r>
+      <w:r>
+        <w:t>A Figura 33 mostra o comando no Sistema R:</w:t>
+      </w:r>
+    </w:p>
+    <w:p>
+      <w:pPr>
+        <w:rPr>
+          <w:u w:val="single"/>
+        </w:rPr>
+      </w:pPr>
+    </w:p>
+    <w:p/>
+    <w:p>
+      <w:r>
+        <w:lastRenderedPageBreak/>
+        <w:t xml:space="preserve">Agora o Sumário do Algoritmo Genético, que é representado pelo comando </w:t>
+      </w:r>
+      <w:proofErr w:type="gramStart"/>
+      <w:r>
+        <w:t>Summary(</w:t>
+      </w:r>
+      <w:proofErr w:type="gramEnd"/>
+      <w:r>
+        <w:t>GA).</w:t>
+      </w:r>
+    </w:p>
+    <w:p/>
+    <w:p>
+      <w:pPr>
+        <w:keepNext/>
+        <w:jc w:val="center"/>
+      </w:pPr>
+      <w:r>
+        <w:rPr>
+          <w:noProof/>
+        </w:rPr>
+        <w:drawing>
+          <wp:inline distT="0" distB="0" distL="0" distR="0" wp14:anchorId="59CCE52E" wp14:editId="15079AFC">
+            <wp:extent cx="4046571" cy="3939881"/>
+            <wp:effectExtent l="19050" t="19050" r="11430" b="22860"/>
+            <wp:docPr id="47" name="Imagem 47" descr="Uma imagem com texto&#10;&#10;Descrição gerada automaticamente"/>
+            <wp:cNvGraphicFramePr>
+              <a:graphicFrameLocks xmlns:a="http://schemas.openxmlformats.org/drawingml/2006/main" noChangeAspect="1"/>
+            </wp:cNvGraphicFramePr>
+            <a:graphic xmlns:a="http://schemas.openxmlformats.org/drawingml/2006/main">
+              <a:graphicData uri="http://schemas.openxmlformats.org/drawingml/2006/picture">
+                <pic:pic xmlns:pic="http://schemas.openxmlformats.org/drawingml/2006/picture">
+                  <pic:nvPicPr>
+                    <pic:cNvPr id="47" name="Imagem 47" descr="Uma imagem com texto&#10;&#10;Descrição gerada automaticamente"/>
+                    <pic:cNvPicPr/>
+                  </pic:nvPicPr>
+                  <pic:blipFill>
+                    <a:blip r:embed="rId42">
+                      <a:extLst>
+                        <a:ext uri="{28A0092B-C50C-407E-A947-70E740481C1C}">
+                          <a14:useLocalDpi xmlns:a14="http://schemas.microsoft.com/office/drawing/2010/main" val="0"/>
+                        </a:ext>
+                      </a:extLst>
+                    </a:blip>
+                    <a:stretch>
+                      <a:fillRect/>
+                    </a:stretch>
+                  </pic:blipFill>
+                  <pic:spPr>
+                    <a:xfrm>
+                      <a:off x="0" y="0"/>
+                      <a:ext cx="4046571" cy="3939881"/>
+                    </a:xfrm>
+                    <a:prstGeom prst="rect">
+                      <a:avLst/>
+                    </a:prstGeom>
+                    <a:ln>
+                      <a:solidFill>
+                        <a:schemeClr val="tx1"/>
+                      </a:solidFill>
+                    </a:ln>
+                  </pic:spPr>
+                </pic:pic>
+              </a:graphicData>
+            </a:graphic>
+          </wp:inline>
+        </w:drawing>
+      </w:r>
+    </w:p>
+    <w:p>
+      <w:pPr>
+        <w:pStyle w:val="Legenda"/>
+        <w:jc w:val="center"/>
+      </w:pPr>
+      <w:r>
+        <w:t xml:space="preserve">Figura </w:t>
+      </w:r>
+      <w:fldSimple w:instr=" SEQ Figura \* ARABIC ">
+        <w:r>
+          <w:rPr>
+            <w:noProof/>
+          </w:rPr>
+          <w:t>34</w:t>
+        </w:r>
+      </w:fldSimple>
+      <w:r>
+        <w:t xml:space="preserve"> - Sumário da Função GA</w:t>
+      </w:r>
+    </w:p>
+    <w:p/>
+    <w:p>
+      <w:r>
+        <w:t>De notar que dados os parâmetros, o valor de fitness é aproximado d</w:t>
+      </w:r>
+      <w:r>
+        <w:t>o valor do melhor individuo da resolução do exercício prático apresentado anteriormente neste relatório.</w:t>
+      </w:r>
+    </w:p>
+    <w:p>
+      <w:pPr>
+        <w:rPr>
+          <w:rFonts w:ascii="Calibri" w:eastAsia="Times New Roman" w:hAnsi="Calibri" w:cs="Calibri"/>
+          <w:color w:val="000000"/>
+          <w:lang w:eastAsia="pt-PT"/>
+        </w:rPr>
+      </w:pPr>
+      <w:r>
+        <w:t xml:space="preserve">181,9964   contra   </w:t>
+      </w:r>
+      <w:r>
+        <w:rPr>
+          <w:rFonts w:ascii="Calibri" w:eastAsia="Times New Roman" w:hAnsi="Calibri" w:cs="Calibri"/>
+          <w:color w:val="000000"/>
+          <w:lang w:eastAsia="pt-PT"/>
+        </w:rPr>
+        <w:t>183,421</w:t>
+      </w:r>
+      <w:r>
+        <w:rPr>
+          <w:rFonts w:ascii="Calibri" w:eastAsia="Times New Roman" w:hAnsi="Calibri" w:cs="Calibri"/>
+          <w:color w:val="000000"/>
+          <w:lang w:eastAsia="pt-PT"/>
+        </w:rPr>
+        <w:t>0</w:t>
+      </w:r>
+    </w:p>
+    <w:p>
+      <w:pPr>
+        <w:rPr>
+          <w:rFonts w:ascii="Calibri" w:eastAsia="Times New Roman" w:hAnsi="Calibri" w:cs="Calibri"/>
+          <w:color w:val="000000"/>
+          <w:lang w:eastAsia="pt-PT"/>
+        </w:rPr>
+      </w:pPr>
+      <w:r>
+        <w:rPr>
+          <w:rFonts w:ascii="Calibri" w:eastAsia="Times New Roman" w:hAnsi="Calibri" w:cs="Calibri"/>
+          <w:color w:val="000000"/>
+          <w:lang w:eastAsia="pt-PT"/>
+        </w:rPr>
+        <w:t>Não se esquecer do fato que no Sistema R, foram feitas 20 iterações, enquanto da outra forma foi elaborado de forma “manual”, com recurso a Python.</w:t>
+      </w:r>
+    </w:p>
+    <w:p>
+      <w:pPr>
+        <w:rPr>
+          <w:rFonts w:ascii="Calibri" w:eastAsia="Times New Roman" w:hAnsi="Calibri" w:cs="Calibri"/>
+          <w:color w:val="000000"/>
+          <w:lang w:eastAsia="pt-PT"/>
+        </w:rPr>
+      </w:pPr>
+    </w:p>
+    <w:p>
+      <w:pPr>
+        <w:rPr>
+          <w:rFonts w:ascii="Calibri" w:eastAsia="Times New Roman" w:hAnsi="Calibri" w:cs="Calibri"/>
+          <w:color w:val="000000"/>
+          <w:lang w:eastAsia="pt-PT"/>
+        </w:rPr>
+      </w:pPr>
+    </w:p>
+    <w:p>
+      <w:pPr>
+        <w:rPr>
+          <w:rFonts w:ascii="Calibri" w:eastAsia="Times New Roman" w:hAnsi="Calibri" w:cs="Calibri"/>
+          <w:color w:val="000000"/>
+          <w:lang w:eastAsia="pt-PT"/>
+        </w:rPr>
+      </w:pPr>
+    </w:p>
+    <w:p>
+      <w:pPr>
+        <w:rPr>
+          <w:rFonts w:ascii="Calibri" w:eastAsia="Times New Roman" w:hAnsi="Calibri" w:cs="Calibri"/>
+          <w:color w:val="000000"/>
+          <w:lang w:eastAsia="pt-PT"/>
+        </w:rPr>
+      </w:pPr>
+    </w:p>
+    <w:p>
+      <w:pPr>
+        <w:rPr>
+          <w:rFonts w:ascii="Calibri" w:eastAsia="Times New Roman" w:hAnsi="Calibri" w:cs="Calibri"/>
+          <w:color w:val="000000"/>
+          <w:lang w:eastAsia="pt-PT"/>
+        </w:rPr>
+      </w:pPr>
+    </w:p>
+    <w:p>
+      <w:pPr>
+        <w:rPr>
+          <w:rFonts w:ascii="Calibri" w:eastAsia="Times New Roman" w:hAnsi="Calibri" w:cs="Calibri"/>
+          <w:color w:val="000000"/>
+          <w:lang w:eastAsia="pt-PT"/>
+        </w:rPr>
+      </w:pPr>
+    </w:p>
+    <w:p>
+      <w:pPr>
+        <w:rPr>
+          <w:rFonts w:ascii="Calibri" w:eastAsia="Times New Roman" w:hAnsi="Calibri" w:cs="Calibri"/>
+          <w:color w:val="000000"/>
+          <w:lang w:eastAsia="pt-PT"/>
+        </w:rPr>
+      </w:pPr>
+    </w:p>
+    <w:p>
+      <w:pPr>
+        <w:rPr>
+          <w:rFonts w:ascii="Calibri" w:eastAsia="Times New Roman" w:hAnsi="Calibri" w:cs="Calibri"/>
+          <w:color w:val="000000"/>
+          <w:lang w:eastAsia="pt-PT"/>
+        </w:rPr>
+      </w:pPr>
+    </w:p>
+    <w:p>
+      <w:pPr>
+        <w:rPr>
+          <w:rFonts w:ascii="Calibri" w:eastAsia="Times New Roman" w:hAnsi="Calibri" w:cs="Calibri"/>
+          <w:i/>
+          <w:iCs/>
+          <w:color w:val="000000"/>
+          <w:lang w:eastAsia="pt-PT"/>
+        </w:rPr>
+      </w:pPr>
+      <w:r>
+        <w:rPr>
+          <w:rFonts w:ascii="Calibri" w:eastAsia="Times New Roman" w:hAnsi="Calibri" w:cs="Calibri"/>
+          <w:color w:val="000000"/>
+          <w:lang w:eastAsia="pt-PT"/>
+        </w:rPr>
+        <w:lastRenderedPageBreak/>
+        <w:t>Visualização do gráfico através do comando “</w:t>
+      </w:r>
+      <w:proofErr w:type="spellStart"/>
+      <w:proofErr w:type="gramStart"/>
+      <w:r>
+        <w:rPr>
+          <w:rFonts w:ascii="Calibri" w:eastAsia="Times New Roman" w:hAnsi="Calibri" w:cs="Calibri"/>
+          <w:i/>
+          <w:iCs/>
+          <w:color w:val="000000"/>
+          <w:lang w:eastAsia="pt-PT"/>
+        </w:rPr>
+        <w:t>plot</w:t>
+      </w:r>
+      <w:proofErr w:type="spellEnd"/>
+      <w:r>
+        <w:rPr>
+          <w:rFonts w:ascii="Calibri" w:eastAsia="Times New Roman" w:hAnsi="Calibri" w:cs="Calibri"/>
+          <w:i/>
+          <w:iCs/>
+          <w:color w:val="000000"/>
+          <w:lang w:eastAsia="pt-PT"/>
+        </w:rPr>
+        <w:t>(</w:t>
+      </w:r>
+      <w:proofErr w:type="gramEnd"/>
+      <w:r>
+        <w:rPr>
+          <w:rFonts w:ascii="Calibri" w:eastAsia="Times New Roman" w:hAnsi="Calibri" w:cs="Calibri"/>
+          <w:i/>
+          <w:iCs/>
+          <w:color w:val="000000"/>
+          <w:lang w:eastAsia="pt-PT"/>
+        </w:rPr>
+        <w:t>GA)</w:t>
+      </w:r>
+      <w:r>
+        <w:rPr>
+          <w:rFonts w:ascii="Calibri" w:eastAsia="Times New Roman" w:hAnsi="Calibri" w:cs="Calibri"/>
+          <w:i/>
+          <w:iCs/>
+          <w:color w:val="000000"/>
+          <w:lang w:eastAsia="pt-PT"/>
+        </w:rPr>
+        <w:t>”.</w:t>
+      </w:r>
+    </w:p>
+    <w:p>
+      <w:pPr>
+        <w:keepNext/>
+        <w:jc w:val="center"/>
+      </w:pPr>
+      <w:r>
+        <w:rPr>
+          <w:noProof/>
+        </w:rPr>
+        <w:drawing>
+          <wp:inline distT="0" distB="0" distL="0" distR="0" wp14:anchorId="495FA7E1" wp14:editId="24F84EFD">
+            <wp:extent cx="3775477" cy="3897630"/>
+            <wp:effectExtent l="19050" t="19050" r="15875" b="26670"/>
+            <wp:docPr id="48" name="Imagem 48"/>
+            <wp:cNvGraphicFramePr>
+              <a:graphicFrameLocks xmlns:a="http://schemas.openxmlformats.org/drawingml/2006/main" noChangeAspect="1"/>
+            </wp:cNvGraphicFramePr>
+            <a:graphic xmlns:a="http://schemas.openxmlformats.org/drawingml/2006/main">
+              <a:graphicData uri="http://schemas.openxmlformats.org/drawingml/2006/picture">
+                <pic:pic xmlns:pic="http://schemas.openxmlformats.org/drawingml/2006/picture">
+                  <pic:nvPicPr>
+                    <pic:cNvPr id="48" name="Imagem 48"/>
+                    <pic:cNvPicPr/>
+                  </pic:nvPicPr>
+                  <pic:blipFill rotWithShape="1">
+                    <a:blip r:embed="rId43">
+                      <a:extLst>
+                        <a:ext uri="{28A0092B-C50C-407E-A947-70E740481C1C}">
+                          <a14:useLocalDpi xmlns:a14="http://schemas.microsoft.com/office/drawing/2010/main" val="0"/>
+                        </a:ext>
+                      </a:extLst>
+                    </a:blip>
+                    <a:srcRect r="1442" b="1429"/>
+                    <a:stretch/>
+                  </pic:blipFill>
+                  <pic:spPr bwMode="auto">
+                    <a:xfrm>
+                      <a:off x="0" y="0"/>
+                      <a:ext cx="3789088" cy="3911681"/>
+                    </a:xfrm>
+                    <a:prstGeom prst="rect">
+                      <a:avLst/>
+                    </a:prstGeom>
+                    <a:ln w="9525" cap="flat" cmpd="sng" algn="ctr">
+                      <a:solidFill>
+                        <a:sysClr val="windowText" lastClr="000000"/>
+                      </a:solidFill>
+                      <a:prstDash val="solid"/>
+                      <a:round/>
+                      <a:headEnd type="none" w="med" len="med"/>
+                      <a:tailEnd type="none" w="med" len="med"/>
+                      <a:extLst>
+                        <a:ext uri="{C807C97D-BFC1-408E-A445-0C87EB9F89A2}">
+                          <ask:lineSketchStyleProps xmlns:ask="http://schemas.microsoft.com/office/drawing/2018/sketchyshapes" sd="0">
+                            <a:custGeom>
+                              <a:avLst/>
+                              <a:gdLst/>
+                              <a:ahLst/>
+                              <a:cxnLst/>
+                              <a:rect l="0" t="0" r="0" b="0"/>
+                              <a:pathLst/>
+                            </a:custGeom>
+                            <ask:type/>
+                          </ask:lineSketchStyleProps>
+                        </a:ext>
+                      </a:extLst>
+                    </a:ln>
+                    <a:extLst>
+                      <a:ext uri="{53640926-AAD7-44D8-BBD7-CCE9431645EC}">
+                        <a14:shadowObscured xmlns:a14="http://schemas.microsoft.com/office/drawing/2010/main"/>
+                      </a:ext>
+                    </a:extLst>
+                  </pic:spPr>
+                </pic:pic>
+              </a:graphicData>
+            </a:graphic>
+          </wp:inline>
+        </w:drawing>
+      </w:r>
+    </w:p>
+    <w:p>
+      <w:pPr>
+        <w:pStyle w:val="Legenda"/>
+        <w:jc w:val="center"/>
+      </w:pPr>
+      <w:r>
+        <w:t xml:space="preserve">Figura </w:t>
+      </w:r>
+      <w:fldSimple w:instr=" SEQ Figura \* ARABIC ">
+        <w:r>
+          <w:rPr>
+            <w:noProof/>
+          </w:rPr>
+          <w:t>35</w:t>
+        </w:r>
+      </w:fldSimple>
+      <w:r>
+        <w:t xml:space="preserve"> - Gráfico da Evolução das Gerações</w:t>
+      </w:r>
+    </w:p>
+    <w:p/>
+    <w:p>
+      <w:r>
+        <w:t xml:space="preserve">Através do Gráfico podemos tirar várias observações, tais como a segunda geração ter piorado em termos de fitness em vez de melhorar, e que a penúltima também teve um </w:t>
+      </w:r>
+      <w:r>
+        <w:t>decréscimo, mas de forma geral pode se concluir através da curva que gradualmente a cada geração que se iterou, o fitness tem sido mais alto , lentamente estabilizando na casa dos 180 sendo que provavelmente mais umas iterações teríamos já um valor estável sem oscilações, assim como aconteceu na Segunda e Terceira geração da outra forma de resolução do trabalho prático.</w:t>
+      </w:r>
+    </w:p>
     <w:sectPr>
-      <w:footerReference w:type="default" r:id="rId39"/>
+      <w:footerReference w:type="default" r:id="rId44"/>
       <w:pgSz w:w="11906" w:h="16838"/>
       <w:pgMar w:top="1417" w:right="1701" w:bottom="1417" w:left="1701" w:header="708" w:footer="708" w:gutter="0"/>
       <w:cols w:space="708"/>
@@ -10391,7 +11049,7 @@
       <w:pStyle w:val="Rodap"/>
     </w:pPr>
     <w:r>
-      <w:t>Relatório de Algoritmos Genéticos</w:t>
+      <w:t>Relatório de Inteligência Artificial</w:t>
     </w:r>
   </w:p>
 </w:ftr>

</xml_diff>